<commit_message>
soluión de la parte 1
</commit_message>
<xml_diff>
--- a/MINERÍA DE DATOS/Taller 1 -  Análisis Exploratorio de Datos/Analisis exploratorio de datos.docx
+++ b/MINERÍA DE DATOS/Taller 1 -  Análisis Exploratorio de Datos/Analisis exploratorio de datos.docx
@@ -1,6 +1,6 @@
 
 <file path=word/document.xml><?xml version="1.0" encoding="utf-8"?>
-<w:document xmlns:wpc="http://schemas.microsoft.com/office/word/2010/wordprocessingCanvas" xmlns:cx="http://schemas.microsoft.com/office/drawing/2014/chartex" xmlns:mc="http://schemas.openxmlformats.org/markup-compatibility/2006" xmlns:o="urn:schemas-microsoft-com:office:office" xmlns:r="http://schemas.openxmlformats.org/officeDocument/2006/relationships" xmlns:m="http://schemas.openxmlformats.org/officeDocument/2006/math" xmlns:v="urn:schemas-microsoft-com:vml" xmlns:wp14="http://schemas.microsoft.com/office/word/2010/wordprocessingDrawing" xmlns:wp="http://schemas.openxmlformats.org/drawingml/2006/wordprocessingDrawing" xmlns:w10="urn:schemas-microsoft-com:office:word" xmlns:w="http://schemas.openxmlformats.org/wordprocessingml/2006/main" xmlns:w14="http://schemas.microsoft.com/office/word/2010/wordml" xmlns:w15="http://schemas.microsoft.com/office/word/2012/wordml" xmlns:w16se="http://schemas.microsoft.com/office/word/2015/wordml/symex" xmlns:wpg="http://schemas.microsoft.com/office/word/2010/wordprocessingGroup" xmlns:wpi="http://schemas.microsoft.com/office/word/2010/wordprocessingInk" xmlns:wne="http://schemas.microsoft.com/office/word/2006/wordml" xmlns:wps="http://schemas.microsoft.com/office/word/2010/wordprocessingShape" mc:Ignorable="w14 w15 w16se wp14">
+<w:document xmlns:wpc="http://schemas.microsoft.com/office/word/2010/wordprocessingCanvas" xmlns:cx="http://schemas.microsoft.com/office/drawing/2014/chartex" xmlns:cx1="http://schemas.microsoft.com/office/drawing/2015/9/8/chartex" xmlns:cx2="http://schemas.microsoft.com/office/drawing/2015/10/21/chartex" xmlns:cx3="http://schemas.microsoft.com/office/drawing/2016/5/9/chartex" xmlns:cx4="http://schemas.microsoft.com/office/drawing/2016/5/10/chartex" xmlns:cx5="http://schemas.microsoft.com/office/drawing/2016/5/11/chartex" xmlns:cx6="http://schemas.microsoft.com/office/drawing/2016/5/12/chartex" xmlns:cx7="http://schemas.microsoft.com/office/drawing/2016/5/13/chartex" xmlns:cx8="http://schemas.microsoft.com/office/drawing/2016/5/14/chartex" xmlns:mc="http://schemas.openxmlformats.org/markup-compatibility/2006" xmlns:aink="http://schemas.microsoft.com/office/drawing/2016/ink" xmlns:am3d="http://schemas.microsoft.com/office/drawing/2017/model3d" xmlns:o="urn:schemas-microsoft-com:office:office" xmlns:r="http://schemas.openxmlformats.org/officeDocument/2006/relationships" xmlns:m="http://schemas.openxmlformats.org/officeDocument/2006/math" xmlns:v="urn:schemas-microsoft-com:vml" xmlns:wp14="http://schemas.microsoft.com/office/word/2010/wordprocessingDrawing" xmlns:wp="http://schemas.openxmlformats.org/drawingml/2006/wordprocessingDrawing" xmlns:w10="urn:schemas-microsoft-com:office:word" xmlns:w="http://schemas.openxmlformats.org/wordprocessingml/2006/main" xmlns:w14="http://schemas.microsoft.com/office/word/2010/wordml" xmlns:w15="http://schemas.microsoft.com/office/word/2012/wordml" xmlns:w16cid="http://schemas.microsoft.com/office/word/2016/wordml/cid" xmlns:w16se="http://schemas.microsoft.com/office/word/2015/wordml/symex" xmlns:wpg="http://schemas.microsoft.com/office/word/2010/wordprocessingGroup" xmlns:wpi="http://schemas.microsoft.com/office/word/2010/wordprocessingInk" xmlns:wne="http://schemas.microsoft.com/office/word/2006/wordml" xmlns:wps="http://schemas.microsoft.com/office/word/2010/wordprocessingShape" mc:Ignorable="w14 w15 w16se w16cid wp14">
   <w:body>
     <w:p>
       <w:pPr>
@@ -24,7 +24,9 @@
       <w:r>
         <w:t xml:space="preserve"> exploratorio de datos</w:t>
       </w:r>
+      <w:bookmarkStart w:id="1" w:name="_GoBack"/>
       <w:bookmarkEnd w:id="0"/>
+      <w:bookmarkEnd w:id="1"/>
     </w:p>
     <w:p>
       <w:pPr>
@@ -39,12 +41,12 @@
         <w:pStyle w:val="Ttulo1"/>
         <w:ind w:left="360"/>
       </w:pPr>
-      <w:bookmarkStart w:id="1" w:name="_Toc507689588"/>
-      <w:bookmarkStart w:id="2" w:name="_Hlk494152468"/>
+      <w:bookmarkStart w:id="2" w:name="_Toc507689588"/>
+      <w:bookmarkStart w:id="3" w:name="_Hlk494152468"/>
       <w:r>
         <w:t>Condiciones del laboratorio</w:t>
       </w:r>
-      <w:bookmarkEnd w:id="1"/>
+      <w:bookmarkEnd w:id="2"/>
     </w:p>
     <w:p/>
     <w:p>
@@ -80,7 +82,21 @@
         <w:rPr>
           <w:sz w:val="24"/>
         </w:rPr>
-        <w:t xml:space="preserve">Documentación de los resultados obtenidos tras las ejecuciones , </w:t>
+        <w:t xml:space="preserve">Documentación de los resultados obtenidos tras las </w:t>
+      </w:r>
+      <w:proofErr w:type="gramStart"/>
+      <w:r>
+        <w:rPr>
+          <w:sz w:val="24"/>
+        </w:rPr>
+        <w:t>ejecuciones ,</w:t>
+      </w:r>
+      <w:proofErr w:type="gramEnd"/>
+      <w:r>
+        <w:rPr>
+          <w:sz w:val="24"/>
+        </w:rPr>
+        <w:t xml:space="preserve"> </w:t>
       </w:r>
       <w:proofErr w:type="spellStart"/>
       <w:r>
@@ -121,7 +137,14 @@
         <w:rPr>
           <w:sz w:val="24"/>
         </w:rPr>
-        <w:t>Archivo “.</w:t>
+        <w:t xml:space="preserve">Archivo </w:t>
+      </w:r>
+      <w:proofErr w:type="gramStart"/>
+      <w:r>
+        <w:rPr>
+          <w:sz w:val="24"/>
+        </w:rPr>
+        <w:t>“.</w:t>
       </w:r>
       <w:proofErr w:type="spellStart"/>
       <w:r>
@@ -131,6 +154,7 @@
         <w:t>ipynb</w:t>
       </w:r>
       <w:proofErr w:type="spellEnd"/>
+      <w:proofErr w:type="gramEnd"/>
       <w:r>
         <w:rPr>
           <w:sz w:val="24"/>
@@ -239,11 +263,11 @@
         <w:pStyle w:val="Ttulo1"/>
         <w:ind w:left="360"/>
       </w:pPr>
-      <w:bookmarkStart w:id="3" w:name="_Toc507689589"/>
+      <w:bookmarkStart w:id="4" w:name="_Toc507689589"/>
       <w:r>
         <w:t>Desarrollo</w:t>
       </w:r>
-      <w:bookmarkEnd w:id="3"/>
+      <w:bookmarkEnd w:id="4"/>
     </w:p>
     <w:p>
       <w:pPr>
@@ -285,7 +309,15 @@
         <w:t>principales características, comportamiento y nivel de calidad</w:t>
       </w:r>
       <w:r>
-        <w:t xml:space="preserve"> de  los datos</w:t>
+        <w:t xml:space="preserve"> </w:t>
+      </w:r>
+      <w:proofErr w:type="gramStart"/>
+      <w:r>
+        <w:t>de  los</w:t>
+      </w:r>
+      <w:proofErr w:type="gramEnd"/>
+      <w:r>
+        <w:t xml:space="preserve"> datos</w:t>
       </w:r>
       <w:r>
         <w:t xml:space="preserve">. </w:t>
@@ -311,7 +343,15 @@
         <w:t xml:space="preserve">de datos </w:t>
       </w:r>
       <w:r>
-        <w:t>de vinos italianos de tres diferentes clases, a cada uno de los cuales se les han medido trece características físico-químicas. Se busca construir un clasificador que con base en dichas características clasifique los vinos en una de las tres categorías.</w:t>
+        <w:t xml:space="preserve">de vinos italianos de tres diferentes clases, a cada uno de los cuales se les han medido trece características </w:t>
+      </w:r>
+      <w:proofErr w:type="gramStart"/>
+      <w:r>
+        <w:t>físico-químicas</w:t>
+      </w:r>
+      <w:proofErr w:type="gramEnd"/>
+      <w:r>
+        <w:t>. Se busca construir un clasificador que con base en dichas características clasifique los vinos en una de las tres categorías.</w:t>
       </w:r>
       <w:r>
         <w:t xml:space="preserve"> Para realizar una correcta clasificación se deben analizar y realizar el preprocesamiento necesario a las variables.</w:t>
@@ -351,7 +391,7 @@
         <w:jc w:val="both"/>
       </w:pPr>
     </w:p>
-    <w:bookmarkEnd w:id="2"/>
+    <w:bookmarkEnd w:id="3"/>
     <w:p>
       <w:pPr>
         <w:jc w:val="center"/>
@@ -363,7 +403,7 @@
         </w:rPr>
         <w:lastRenderedPageBreak/>
         <w:drawing>
-          <wp:inline distT="0" distB="0" distL="0" distR="0" wp14:anchorId="30651364" wp14:editId="4ABAB6DC">
+          <wp:inline distT="0" distB="0" distL="0" distR="0" wp14:anchorId="7634A9B4" wp14:editId="5D5F4A49">
             <wp:extent cx="5612130" cy="1532255"/>
             <wp:effectExtent l="0" t="0" r="7620" b="0"/>
             <wp:docPr id="25" name="Imagen 25"/>
@@ -404,18 +444,26 @@
         <w:pStyle w:val="Ttulo2"/>
         <w:ind w:left="792"/>
       </w:pPr>
-      <w:bookmarkStart w:id="4" w:name="_Toc507689590"/>
+      <w:bookmarkStart w:id="5" w:name="_Toc507689590"/>
       <w:r>
         <w:t>Importar</w:t>
       </w:r>
       <w:r>
         <w:t xml:space="preserve"> un archivo de datos</w:t>
       </w:r>
-      <w:bookmarkEnd w:id="4"/>
-    </w:p>
-    <w:p>
-      <w:r>
-        <w:t>La primer tarea será leer el conjunto de datos de trabajo.</w:t>
+      <w:bookmarkEnd w:id="5"/>
+    </w:p>
+    <w:p>
+      <w:r>
+        <w:t xml:space="preserve">La </w:t>
+      </w:r>
+      <w:proofErr w:type="gramStart"/>
+      <w:r>
+        <w:t>primer tarea</w:t>
+      </w:r>
+      <w:proofErr w:type="gramEnd"/>
+      <w:r>
+        <w:t xml:space="preserve"> será leer el conjunto de datos de trabajo.</w:t>
       </w:r>
     </w:p>
     <w:p>
@@ -455,7 +503,7 @@
           <w:lang w:val="en-US" w:eastAsia="en-US"/>
         </w:rPr>
         <w:drawing>
-          <wp:inline distT="0" distB="0" distL="0" distR="0" wp14:anchorId="59FA25C4" wp14:editId="777F0A59">
+          <wp:inline distT="0" distB="0" distL="0" distR="0" wp14:anchorId="2BB1C1F1" wp14:editId="5D69F1D9">
             <wp:extent cx="5612130" cy="1259840"/>
             <wp:effectExtent l="0" t="0" r="7620" b="0"/>
             <wp:docPr id="7" name="Imagen 7"/>
@@ -633,7 +681,15 @@
         <w:t>=","</w:t>
       </w:r>
       <w:r>
-        <w:t xml:space="preserve"> y la instrucción head(#) es para mostrar los n primeros registros del </w:t>
+        <w:t xml:space="preserve"> y la instrucción </w:t>
+      </w:r>
+      <w:proofErr w:type="gramStart"/>
+      <w:r>
+        <w:t>head(</w:t>
+      </w:r>
+      <w:proofErr w:type="gramEnd"/>
+      <w:r>
+        <w:t xml:space="preserve">#) es para mostrar los n primeros registros del </w:t>
       </w:r>
       <w:proofErr w:type="spellStart"/>
       <w:r>
@@ -659,7 +715,7 @@
           <w:lang w:val="en-US" w:eastAsia="en-US"/>
         </w:rPr>
         <w:drawing>
-          <wp:inline distT="0" distB="0" distL="0" distR="0" wp14:anchorId="61E0B441" wp14:editId="10C74414">
+          <wp:inline distT="0" distB="0" distL="0" distR="0" wp14:anchorId="446FED9F" wp14:editId="14FBB3CC">
             <wp:extent cx="5612130" cy="1377950"/>
             <wp:effectExtent l="0" t="0" r="7620" b="0"/>
             <wp:docPr id="8" name="Imagen 8"/>
@@ -789,11 +845,11 @@
         <w:pStyle w:val="Ttulo2"/>
         <w:ind w:left="792"/>
       </w:pPr>
-      <w:bookmarkStart w:id="5" w:name="_Toc507689591"/>
+      <w:bookmarkStart w:id="6" w:name="_Toc507689591"/>
       <w:r>
         <w:t>Calculo de estadísticas descriptivas</w:t>
       </w:r>
-      <w:bookmarkEnd w:id="5"/>
+      <w:bookmarkEnd w:id="6"/>
     </w:p>
     <w:p>
       <w:pPr>
@@ -824,7 +880,7 @@
           <w:lang w:val="en-US" w:eastAsia="en-US"/>
         </w:rPr>
         <w:drawing>
-          <wp:inline distT="0" distB="0" distL="0" distR="0" wp14:anchorId="2769E97D" wp14:editId="281EA2D5">
+          <wp:inline distT="0" distB="0" distL="0" distR="0" wp14:anchorId="172D5415" wp14:editId="40FF5B3B">
             <wp:extent cx="5612130" cy="1388745"/>
             <wp:effectExtent l="0" t="0" r="7620" b="1905"/>
             <wp:docPr id="9" name="Imagen 9"/>
@@ -873,10 +929,12 @@
         <w:jc w:val="both"/>
       </w:pPr>
       <w:proofErr w:type="spellStart"/>
+      <w:proofErr w:type="gramStart"/>
       <w:r>
         <w:t>df.mean</w:t>
       </w:r>
       <w:proofErr w:type="spellEnd"/>
+      <w:proofErr w:type="gramEnd"/>
       <w:r>
         <w:t>()</w:t>
       </w:r>
@@ -891,7 +949,7 @@
           <w:lang w:val="en-US" w:eastAsia="en-US"/>
         </w:rPr>
         <w:drawing>
-          <wp:inline distT="0" distB="0" distL="0" distR="0" wp14:anchorId="0FA9C36C" wp14:editId="73EE056A">
+          <wp:inline distT="0" distB="0" distL="0" distR="0" wp14:anchorId="1F5BC9B7" wp14:editId="1F563ECF">
             <wp:extent cx="2628571" cy="380952"/>
             <wp:effectExtent l="0" t="0" r="635" b="635"/>
             <wp:docPr id="10" name="Imagen 10"/>
@@ -937,7 +995,7 @@
           <w:lang w:val="en-US" w:eastAsia="en-US"/>
         </w:rPr>
         <w:drawing>
-          <wp:inline distT="0" distB="0" distL="0" distR="0" wp14:anchorId="6816DE8F" wp14:editId="1AE06398">
+          <wp:inline distT="0" distB="0" distL="0" distR="0" wp14:anchorId="4AB4500F" wp14:editId="02702685">
             <wp:extent cx="1866667" cy="380952"/>
             <wp:effectExtent l="0" t="0" r="635" b="635"/>
             <wp:docPr id="22" name="Imagen 22"/>
@@ -998,10 +1056,12 @@
               <w:jc w:val="both"/>
             </w:pPr>
             <w:proofErr w:type="spellStart"/>
+            <w:proofErr w:type="gramStart"/>
             <w:r>
               <w:t>df.head</w:t>
             </w:r>
             <w:proofErr w:type="spellEnd"/>
+            <w:proofErr w:type="gramEnd"/>
             <w:r>
               <w:t>(10)</w:t>
             </w:r>
@@ -1066,10 +1126,12 @@
               <w:jc w:val="both"/>
             </w:pPr>
             <w:proofErr w:type="spellStart"/>
+            <w:proofErr w:type="gramStart"/>
             <w:r>
               <w:t>df.tail</w:t>
             </w:r>
             <w:proofErr w:type="spellEnd"/>
+            <w:proofErr w:type="gramEnd"/>
             <w:r>
               <w:t>(5)</w:t>
             </w:r>
@@ -1096,10 +1158,12 @@
               <w:jc w:val="both"/>
             </w:pPr>
             <w:proofErr w:type="spellStart"/>
+            <w:proofErr w:type="gramStart"/>
             <w:r>
               <w:t>df.columns</w:t>
             </w:r>
             <w:proofErr w:type="spellEnd"/>
+            <w:proofErr w:type="gramEnd"/>
           </w:p>
         </w:tc>
         <w:tc>
@@ -1161,25 +1225,31 @@
                 <w:lang w:val="en-US"/>
               </w:rPr>
             </w:pPr>
-            <w:proofErr w:type="spellStart"/>
             <w:r>
               <w:rPr>
                 <w:lang w:val="en-US"/>
               </w:rPr>
-              <w:t>df</w:t>
-            </w:r>
-            <w:proofErr w:type="spellEnd"/>
+              <w:t>df[“Alcohol</w:t>
+            </w:r>
+            <w:proofErr w:type="gramStart"/>
             <w:r>
               <w:rPr>
                 <w:lang w:val="en-US"/>
               </w:rPr>
-              <w:t>[“Alcohol”</w:t>
+              <w:t>”</w:t>
             </w:r>
             <w:r>
               <w:rPr>
                 <w:lang w:val="en-US"/>
               </w:rPr>
-              <w:t>][:5]</w:t>
+              <w:t>][</w:t>
+            </w:r>
+            <w:proofErr w:type="gramEnd"/>
+            <w:r>
+              <w:rPr>
+                <w:lang w:val="en-US"/>
+              </w:rPr>
+              <w:t>:5]</w:t>
             </w:r>
           </w:p>
         </w:tc>
@@ -1206,25 +1276,12 @@
                 <w:lang w:val="en-US"/>
               </w:rPr>
             </w:pPr>
-            <w:proofErr w:type="spellStart"/>
             <w:r>
               <w:rPr>
                 <w:lang w:val="en-US"/>
               </w:rPr>
-              <w:t>df</w:t>
-            </w:r>
-            <w:proofErr w:type="spellEnd"/>
-            <w:r>
-              <w:rPr>
-                <w:lang w:val="en-US"/>
-              </w:rPr>
-              <w:t>[“Alcohol”</w:t>
-            </w:r>
-            <w:r>
-              <w:rPr>
-                <w:lang w:val="en-US"/>
-              </w:rPr>
-              <w:t>][</w:t>
+              <w:lastRenderedPageBreak/>
+              <w:t>df[“Alcohol”][</w:t>
             </w:r>
             <w:r>
               <w:rPr>
@@ -1257,20 +1314,19 @@
                 <w:lang w:val="en-US"/>
               </w:rPr>
             </w:pPr>
-            <w:proofErr w:type="spellStart"/>
+            <w:proofErr w:type="gramStart"/>
             <w:r>
               <w:rPr>
                 <w:lang w:val="en-US"/>
               </w:rPr>
-              <w:lastRenderedPageBreak/>
-              <w:t>df</w:t>
-            </w:r>
-            <w:proofErr w:type="spellEnd"/>
+              <w:t>df[</w:t>
+            </w:r>
+            <w:proofErr w:type="gramEnd"/>
             <w:r>
               <w:rPr>
                 <w:lang w:val="en-US"/>
               </w:rPr>
-              <w:t>[[</w:t>
+              <w:t>[</w:t>
             </w:r>
             <w:r>
               <w:rPr>
@@ -1343,20 +1399,14 @@
                 <w:lang w:val="en-US"/>
               </w:rPr>
             </w:pPr>
-            <w:proofErr w:type="spellStart"/>
+            <w:proofErr w:type="gramStart"/>
             <w:r>
               <w:rPr>
                 <w:lang w:val="en-US"/>
               </w:rPr>
-              <w:t>df</w:t>
-            </w:r>
-            <w:proofErr w:type="spellEnd"/>
-            <w:r>
-              <w:rPr>
-                <w:lang w:val="en-US"/>
-              </w:rPr>
-              <w:t>[</w:t>
-            </w:r>
+              <w:t>df[</w:t>
+            </w:r>
+            <w:proofErr w:type="gramEnd"/>
             <w:r>
               <w:rPr>
                 <w:lang w:val="en-US"/>
@@ -1532,7 +1582,7 @@
           <w:lang w:val="en-US" w:eastAsia="en-US"/>
         </w:rPr>
         <w:drawing>
-          <wp:inline distT="0" distB="0" distL="0" distR="0" wp14:anchorId="117069E7" wp14:editId="08FCBCA4">
+          <wp:inline distT="0" distB="0" distL="0" distR="0" wp14:anchorId="23827257" wp14:editId="5E694C06">
             <wp:extent cx="5000000" cy="333333"/>
             <wp:effectExtent l="0" t="0" r="0" b="0"/>
             <wp:docPr id="31" name="Imagen 31"/>
@@ -1586,7 +1636,7 @@
           <w:lang w:val="en-US" w:eastAsia="en-US"/>
         </w:rPr>
         <w:drawing>
-          <wp:inline distT="0" distB="0" distL="0" distR="0" wp14:anchorId="58FCA4CA" wp14:editId="7CC93FFA">
+          <wp:inline distT="0" distB="0" distL="0" distR="0" wp14:anchorId="0896598D" wp14:editId="0AF621C2">
             <wp:extent cx="3447619" cy="390476"/>
             <wp:effectExtent l="0" t="0" r="635" b="0"/>
             <wp:docPr id="32" name="Imagen 32"/>
@@ -1630,21 +1680,12 @@
           <w:bCs/>
         </w:rPr>
       </w:pPr>
-      <w:proofErr w:type="spellStart"/>
       <w:r>
         <w:rPr>
           <w:rFonts w:asciiTheme="majorHAnsi" w:eastAsiaTheme="majorEastAsia" w:hAnsiTheme="majorHAnsi" w:cstheme="majorBidi"/>
           <w:bCs/>
         </w:rPr>
-        <w:t>Mas</w:t>
-      </w:r>
-      <w:proofErr w:type="spellEnd"/>
-      <w:r>
-        <w:rPr>
-          <w:rFonts w:asciiTheme="majorHAnsi" w:eastAsiaTheme="majorEastAsia" w:hAnsiTheme="majorHAnsi" w:cstheme="majorBidi"/>
-          <w:bCs/>
-        </w:rPr>
-        <w:t xml:space="preserve"> de </w:t>
+        <w:t xml:space="preserve">Mas de </w:t>
       </w:r>
       <w:proofErr w:type="spellStart"/>
       <w:r>
@@ -1694,11 +1735,11 @@
         <w:pStyle w:val="Ttulo2"/>
         <w:ind w:left="792"/>
       </w:pPr>
-      <w:bookmarkStart w:id="6" w:name="_Toc507689592"/>
+      <w:bookmarkStart w:id="7" w:name="_Toc507689592"/>
       <w:r>
         <w:t>Medidas agrupadas</w:t>
       </w:r>
-      <w:bookmarkEnd w:id="6"/>
+      <w:bookmarkEnd w:id="7"/>
     </w:p>
     <w:p>
       <w:r>
@@ -1730,7 +1771,7 @@
           <w:lang w:val="en-US" w:eastAsia="en-US"/>
         </w:rPr>
         <w:drawing>
-          <wp:inline distT="0" distB="0" distL="0" distR="0" wp14:anchorId="1365AAF9" wp14:editId="725AD218">
+          <wp:inline distT="0" distB="0" distL="0" distR="0" wp14:anchorId="1F79D769" wp14:editId="20499902">
             <wp:extent cx="5612130" cy="400685"/>
             <wp:effectExtent l="0" t="0" r="7620" b="0"/>
             <wp:docPr id="26" name="Imagen 26"/>
@@ -1778,7 +1819,7 @@
           <w:lang w:val="en-US" w:eastAsia="en-US"/>
         </w:rPr>
         <w:drawing>
-          <wp:inline distT="0" distB="0" distL="0" distR="0" wp14:anchorId="09C30F90" wp14:editId="2C855898">
+          <wp:inline distT="0" distB="0" distL="0" distR="0" wp14:anchorId="427FAE9A" wp14:editId="375A31B9">
             <wp:extent cx="4667250" cy="341709"/>
             <wp:effectExtent l="0" t="0" r="0" b="1270"/>
             <wp:docPr id="29" name="Imagen 29"/>
@@ -1827,7 +1868,7 @@
         </w:rPr>
         <w:lastRenderedPageBreak/>
         <w:drawing>
-          <wp:inline distT="0" distB="0" distL="0" distR="0" wp14:anchorId="5B1E3FBD" wp14:editId="78FE8F37">
+          <wp:inline distT="0" distB="0" distL="0" distR="0" wp14:anchorId="1A324FA4" wp14:editId="1725FA5B">
             <wp:extent cx="5361905" cy="371429"/>
             <wp:effectExtent l="0" t="0" r="0" b="0"/>
             <wp:docPr id="33" name="Imagen 33"/>
@@ -1868,11 +1909,11 @@
         <w:pStyle w:val="Ttulo2"/>
         <w:ind w:left="792"/>
       </w:pPr>
-      <w:bookmarkStart w:id="7" w:name="_Toc507689593"/>
+      <w:bookmarkStart w:id="8" w:name="_Toc507689593"/>
       <w:r>
         <w:t>Gráficos</w:t>
       </w:r>
-      <w:bookmarkEnd w:id="7"/>
+      <w:bookmarkEnd w:id="8"/>
     </w:p>
     <w:p>
       <w:r>
@@ -1901,11 +1942,11 @@
         <w:pStyle w:val="Ttulo3"/>
         <w:ind w:left="1224"/>
       </w:pPr>
-      <w:bookmarkStart w:id="8" w:name="_Toc507689594"/>
+      <w:bookmarkStart w:id="9" w:name="_Toc507689594"/>
       <w:r>
         <w:t>Histograma</w:t>
       </w:r>
-      <w:bookmarkEnd w:id="8"/>
+      <w:bookmarkEnd w:id="9"/>
     </w:p>
     <w:p>
       <w:r>
@@ -1919,7 +1960,7 @@
           <w:lang w:val="en-US" w:eastAsia="en-US"/>
         </w:rPr>
         <w:drawing>
-          <wp:inline distT="0" distB="0" distL="0" distR="0" wp14:anchorId="56B4AFA2" wp14:editId="55E72030">
+          <wp:inline distT="0" distB="0" distL="0" distR="0" wp14:anchorId="27023C3E" wp14:editId="1BCDDF6E">
             <wp:extent cx="2685714" cy="495238"/>
             <wp:effectExtent l="0" t="0" r="635" b="635"/>
             <wp:docPr id="34" name="Imagen 34"/>
@@ -1983,7 +2024,7 @@
           <w:lang w:val="en-US" w:eastAsia="en-US"/>
         </w:rPr>
         <w:drawing>
-          <wp:inline distT="0" distB="0" distL="0" distR="0" wp14:anchorId="34A309A6" wp14:editId="7704C2E6">
+          <wp:inline distT="0" distB="0" distL="0" distR="0" wp14:anchorId="44014EAF" wp14:editId="0134739C">
             <wp:extent cx="3133333" cy="314286"/>
             <wp:effectExtent l="0" t="0" r="0" b="0"/>
             <wp:docPr id="35" name="Imagen 35"/>
@@ -2034,7 +2075,7 @@
           <w:lang w:val="en-US" w:eastAsia="en-US"/>
         </w:rPr>
         <w:drawing>
-          <wp:inline distT="0" distB="0" distL="0" distR="0" wp14:anchorId="76FF7E78" wp14:editId="2042D5CA">
+          <wp:inline distT="0" distB="0" distL="0" distR="0" wp14:anchorId="5443C797" wp14:editId="474CD43B">
             <wp:extent cx="2230821" cy="2057400"/>
             <wp:effectExtent l="0" t="0" r="0" b="0"/>
             <wp:docPr id="36" name="Imagen 36"/>
@@ -2075,12 +2116,12 @@
         <w:pStyle w:val="Ttulo3"/>
         <w:ind w:left="1224"/>
       </w:pPr>
-      <w:bookmarkStart w:id="9" w:name="_Toc507689595"/>
+      <w:bookmarkStart w:id="10" w:name="_Toc507689595"/>
       <w:proofErr w:type="spellStart"/>
       <w:r>
         <w:t>Boxplot</w:t>
       </w:r>
-      <w:bookmarkEnd w:id="9"/>
+      <w:bookmarkEnd w:id="10"/>
       <w:proofErr w:type="spellEnd"/>
     </w:p>
     <w:p>
@@ -2103,7 +2144,7 @@
           <w:lang w:val="en-US" w:eastAsia="en-US"/>
         </w:rPr>
         <w:drawing>
-          <wp:inline distT="0" distB="0" distL="0" distR="0" wp14:anchorId="69D479F3" wp14:editId="7A1D673D">
+          <wp:inline distT="0" distB="0" distL="0" distR="0" wp14:anchorId="6976C1B5" wp14:editId="0BF23AA3">
             <wp:extent cx="3257143" cy="314286"/>
             <wp:effectExtent l="0" t="0" r="635" b="0"/>
             <wp:docPr id="37" name="Imagen 37"/>
@@ -2157,7 +2198,7 @@
         </w:rPr>
         <w:lastRenderedPageBreak/>
         <w:drawing>
-          <wp:inline distT="0" distB="0" distL="0" distR="0" wp14:anchorId="5E090069" wp14:editId="591B6E4D">
+          <wp:inline distT="0" distB="0" distL="0" distR="0" wp14:anchorId="66C038AF" wp14:editId="774B77A0">
             <wp:extent cx="4095238" cy="361905"/>
             <wp:effectExtent l="0" t="0" r="635" b="635"/>
             <wp:docPr id="38" name="Imagen 38"/>
@@ -2198,11 +2239,11 @@
         <w:pStyle w:val="Ttulo3"/>
         <w:ind w:left="1224"/>
       </w:pPr>
-      <w:bookmarkStart w:id="10" w:name="_Toc507689596"/>
+      <w:bookmarkStart w:id="11" w:name="_Toc507689596"/>
       <w:r>
         <w:t>Diagrama de dispersión</w:t>
       </w:r>
-      <w:bookmarkEnd w:id="10"/>
+      <w:bookmarkEnd w:id="11"/>
     </w:p>
     <w:p>
       <w:r>
@@ -2216,7 +2257,7 @@
           <w:lang w:val="en-US" w:eastAsia="en-US"/>
         </w:rPr>
         <w:drawing>
-          <wp:inline distT="0" distB="0" distL="0" distR="0" wp14:anchorId="03D4D404" wp14:editId="344DCA44">
+          <wp:inline distT="0" distB="0" distL="0" distR="0" wp14:anchorId="25391E1A" wp14:editId="1B44915B">
             <wp:extent cx="3590476" cy="542857"/>
             <wp:effectExtent l="0" t="0" r="0" b="0"/>
             <wp:docPr id="39" name="Imagen 39"/>
@@ -2257,11 +2298,11 @@
         <w:pStyle w:val="Ttulo3"/>
         <w:ind w:left="1224"/>
       </w:pPr>
-      <w:bookmarkStart w:id="11" w:name="_Toc507689597"/>
+      <w:bookmarkStart w:id="12" w:name="_Toc507689597"/>
       <w:r>
         <w:t>Gráfico de barras</w:t>
       </w:r>
-      <w:bookmarkEnd w:id="11"/>
+      <w:bookmarkEnd w:id="12"/>
     </w:p>
     <w:p>
       <w:r>
@@ -2291,7 +2332,7 @@
           <w:lang w:val="en-US" w:eastAsia="en-US"/>
         </w:rPr>
         <w:drawing>
-          <wp:inline distT="0" distB="0" distL="0" distR="0" wp14:anchorId="20E93AC3" wp14:editId="2C4BCE6E">
+          <wp:inline distT="0" distB="0" distL="0" distR="0" wp14:anchorId="30891598" wp14:editId="160E3147">
             <wp:extent cx="3923809" cy="400000"/>
             <wp:effectExtent l="0" t="0" r="635" b="635"/>
             <wp:docPr id="41" name="Imagen 41"/>
@@ -2348,7 +2389,7 @@
           <w:lang w:val="en-US" w:eastAsia="en-US"/>
         </w:rPr>
         <w:drawing>
-          <wp:inline distT="0" distB="0" distL="0" distR="0" wp14:anchorId="1E59AAFF" wp14:editId="1D922334">
+          <wp:inline distT="0" distB="0" distL="0" distR="0" wp14:anchorId="39852817" wp14:editId="445FD625">
             <wp:extent cx="5352381" cy="428571"/>
             <wp:effectExtent l="0" t="0" r="1270" b="0"/>
             <wp:docPr id="42" name="Imagen 42"/>
@@ -2413,7 +2454,7 @@
           <w:lang w:val="en-US" w:eastAsia="en-US"/>
         </w:rPr>
         <w:drawing>
-          <wp:inline distT="0" distB="0" distL="0" distR="0" wp14:anchorId="088C2D0F" wp14:editId="4C62D17D">
+          <wp:inline distT="0" distB="0" distL="0" distR="0" wp14:anchorId="2BA7107A" wp14:editId="432FD34A">
             <wp:extent cx="4876190" cy="371429"/>
             <wp:effectExtent l="0" t="0" r="635" b="0"/>
             <wp:docPr id="43" name="Imagen 43"/>
@@ -2454,11 +2495,11 @@
         <w:pStyle w:val="Ttulo3"/>
         <w:ind w:left="1224"/>
       </w:pPr>
-      <w:bookmarkStart w:id="12" w:name="_Toc507689598"/>
+      <w:bookmarkStart w:id="13" w:name="_Toc507689598"/>
       <w:r>
         <w:t>Diagramas de pie</w:t>
       </w:r>
-      <w:bookmarkEnd w:id="12"/>
+      <w:bookmarkEnd w:id="13"/>
     </w:p>
     <w:p>
       <w:pPr>
@@ -2480,7 +2521,7 @@
           <w:lang w:val="en-US" w:eastAsia="en-US"/>
         </w:rPr>
         <w:drawing>
-          <wp:inline distT="0" distB="0" distL="0" distR="0" wp14:anchorId="0986DA52" wp14:editId="6FCECF52">
+          <wp:inline distT="0" distB="0" distL="0" distR="0" wp14:anchorId="1CC995DA" wp14:editId="7C86891C">
             <wp:extent cx="4952381" cy="542857"/>
             <wp:effectExtent l="0" t="0" r="635" b="0"/>
             <wp:docPr id="45" name="Imagen 45"/>
@@ -2542,6 +2583,7 @@
         </w:rPr>
       </w:pPr>
       <w:proofErr w:type="spellStart"/>
+      <w:proofErr w:type="gramStart"/>
       <w:r>
         <w:rPr>
           <w:rStyle w:val="n"/>
@@ -2564,6 +2606,7 @@
         <w:t>crosstab</w:t>
       </w:r>
       <w:proofErr w:type="spellEnd"/>
+      <w:proofErr w:type="gramEnd"/>
       <w:r>
         <w:rPr>
           <w:rStyle w:val="p"/>
@@ -2585,7 +2628,6 @@
         </w:rPr>
         <w:t>=</w:t>
       </w:r>
-      <w:proofErr w:type="spellStart"/>
       <w:r>
         <w:rPr>
           <w:rStyle w:val="n"/>
@@ -2593,7 +2635,6 @@
         </w:rPr>
         <w:t>df</w:t>
       </w:r>
-      <w:proofErr w:type="spellEnd"/>
       <w:r>
         <w:rPr>
           <w:rStyle w:val="p"/>
@@ -2677,7 +2718,15 @@
           <w:rStyle w:val="s2"/>
           <w:lang w:val="en-US"/>
         </w:rPr>
-        <w:t>"count"</w:t>
+        <w:t>"count</w:t>
+      </w:r>
+      <w:proofErr w:type="gramStart"/>
+      <w:r>
+        <w:rPr>
+          <w:rStyle w:val="s2"/>
+          <w:lang w:val="en-US"/>
+        </w:rPr>
+        <w:t>"</w:t>
       </w:r>
       <w:r>
         <w:rPr>
@@ -2690,7 +2739,14 @@
         <w:rPr>
           <w:lang w:val="en-US"/>
         </w:rPr>
-        <w:t xml:space="preserve">      </w:t>
+        <w:t xml:space="preserve">   </w:t>
+      </w:r>
+      <w:proofErr w:type="gramEnd"/>
+      <w:r>
+        <w:rPr>
+          <w:lang w:val="en-US"/>
+        </w:rPr>
+        <w:t xml:space="preserve">   </w:t>
       </w:r>
       <w:r>
         <w:rPr>
@@ -2738,6 +2794,7 @@
         <w:t xml:space="preserve"> </w:t>
       </w:r>
       <w:proofErr w:type="spellStart"/>
+      <w:proofErr w:type="gramStart"/>
       <w:r>
         <w:rPr>
           <w:rStyle w:val="n"/>
@@ -2757,6 +2814,7 @@
         <w:t>crosstab</w:t>
       </w:r>
       <w:proofErr w:type="spellEnd"/>
+      <w:proofErr w:type="gramEnd"/>
       <w:r>
         <w:rPr>
           <w:rStyle w:val="p"/>
@@ -2828,6 +2886,7 @@
         </w:rPr>
         <w:t>=</w:t>
       </w:r>
+      <w:proofErr w:type="gramStart"/>
       <w:r>
         <w:rPr>
           <w:rStyle w:val="n"/>
@@ -2840,6 +2899,7 @@
         </w:rPr>
         <w:t>[</w:t>
       </w:r>
+      <w:proofErr w:type="gramEnd"/>
       <w:r>
         <w:rPr>
           <w:rStyle w:val="s2"/>
@@ -2863,6 +2923,7 @@
         <w:pStyle w:val="HTMLconformatoprevio"/>
       </w:pPr>
       <w:proofErr w:type="spellStart"/>
+      <w:proofErr w:type="gramStart"/>
       <w:r>
         <w:rPr>
           <w:rStyle w:val="n"/>
@@ -2882,6 +2943,7 @@
         <w:t>index</w:t>
       </w:r>
       <w:proofErr w:type="spellEnd"/>
+      <w:proofErr w:type="gramEnd"/>
       <w:r>
         <w:rPr>
           <w:rStyle w:val="o"/>
@@ -2952,7 +3014,7 @@
         <w:pStyle w:val="Ttulo1"/>
         <w:ind w:left="360"/>
       </w:pPr>
-      <w:bookmarkStart w:id="13" w:name="_Toc507689599"/>
+      <w:bookmarkStart w:id="14" w:name="_Toc507689599"/>
       <w:r>
         <w:t>Análisis</w:t>
       </w:r>
@@ -2963,15 +3025,7 @@
         <w:t xml:space="preserve">omprensión </w:t>
       </w:r>
       <w:r>
-        <w:t xml:space="preserve">y </w:t>
-      </w:r>
-      <w:proofErr w:type="spellStart"/>
-      <w:r>
-        <w:t>preprocesamiento</w:t>
-      </w:r>
-      <w:proofErr w:type="spellEnd"/>
-      <w:r>
-        <w:t xml:space="preserve"> </w:t>
+        <w:t xml:space="preserve">y preprocesamiento </w:t>
       </w:r>
       <w:r>
         <w:t xml:space="preserve">de </w:t>
@@ -2982,7 +3036,7 @@
       <w:r>
         <w:t>Datos</w:t>
       </w:r>
-      <w:bookmarkEnd w:id="13"/>
+      <w:bookmarkEnd w:id="14"/>
     </w:p>
     <w:p>
       <w:pPr>
@@ -2997,11 +3051,11 @@
         <w:pStyle w:val="Ttulo2"/>
         <w:ind w:left="792"/>
       </w:pPr>
-      <w:bookmarkStart w:id="14" w:name="_Toc507689600"/>
+      <w:bookmarkStart w:id="15" w:name="_Toc507689600"/>
       <w:r>
         <w:t>Parte 1</w:t>
       </w:r>
-      <w:bookmarkEnd w:id="14"/>
+      <w:bookmarkEnd w:id="15"/>
     </w:p>
     <w:p>
       <w:pPr>
@@ -3039,9 +3093,9 @@
         <w:tblLook w:val="04A0" w:firstRow="1" w:lastRow="0" w:firstColumn="1" w:lastColumn="0" w:noHBand="0" w:noVBand="1"/>
       </w:tblPr>
       <w:tblGrid>
-        <w:gridCol w:w="1939"/>
-        <w:gridCol w:w="3651"/>
-        <w:gridCol w:w="3238"/>
+        <w:gridCol w:w="2519"/>
+        <w:gridCol w:w="3544"/>
+        <w:gridCol w:w="2765"/>
       </w:tblGrid>
       <w:tr>
         <w:trPr>
@@ -3049,7 +3103,7 @@
         </w:trPr>
         <w:tc>
           <w:tcPr>
-            <w:tcW w:w="1098" w:type="pct"/>
+            <w:tcW w:w="1427" w:type="pct"/>
             <w:tcBorders>
               <w:top w:val="single" w:sz="4" w:space="0" w:color="000000"/>
               <w:left w:val="single" w:sz="4" w:space="0" w:color="000000"/>
@@ -3072,7 +3126,7 @@
         </w:tc>
         <w:tc>
           <w:tcPr>
-            <w:tcW w:w="2068" w:type="pct"/>
+            <w:tcW w:w="2007" w:type="pct"/>
             <w:tcBorders>
               <w:top w:val="single" w:sz="4" w:space="0" w:color="000000"/>
               <w:left w:val="single" w:sz="4" w:space="0" w:color="000000"/>
@@ -3095,7 +3149,7 @@
         </w:tc>
         <w:tc>
           <w:tcPr>
-            <w:tcW w:w="1834" w:type="pct"/>
+            <w:tcW w:w="1566" w:type="pct"/>
             <w:tcBorders>
               <w:top w:val="single" w:sz="4" w:space="0" w:color="000000"/>
               <w:left w:val="single" w:sz="4" w:space="0" w:color="000000"/>
@@ -3122,11 +3176,27 @@
       </w:tr>
       <w:tr>
         <w:trPr>
-          <w:trHeight w:val="545"/>
+          <w:trHeight w:val="164"/>
         </w:trPr>
         <w:tc>
           <w:tcPr>
-            <w:tcW w:w="1098" w:type="pct"/>
+            <w:tcW w:w="1427" w:type="pct"/>
+            <w:tcBorders>
+              <w:top w:val="single" w:sz="4" w:space="0" w:color="000000"/>
+              <w:left w:val="single" w:sz="4" w:space="0" w:color="000000"/>
+              <w:bottom w:val="single" w:sz="4" w:space="0" w:color="000000"/>
+              <w:right w:val="single" w:sz="4" w:space="0" w:color="000000"/>
+            </w:tcBorders>
+          </w:tcPr>
+          <w:p>
+            <w:r>
+              <w:t>ID Caso</w:t>
+            </w:r>
+          </w:p>
+        </w:tc>
+        <w:tc>
+          <w:tcPr>
+            <w:tcW w:w="2007" w:type="pct"/>
             <w:tcBorders>
               <w:top w:val="single" w:sz="4" w:space="0" w:color="000000"/>
               <w:left w:val="single" w:sz="4" w:space="0" w:color="000000"/>
@@ -3138,11 +3208,14 @@
             <w:pPr>
               <w:spacing w:line="276" w:lineRule="auto"/>
             </w:pPr>
+            <w:r>
+              <w:t>Identificador único de cada registro</w:t>
+            </w:r>
           </w:p>
         </w:tc>
         <w:tc>
           <w:tcPr>
-            <w:tcW w:w="2068" w:type="pct"/>
+            <w:tcW w:w="1566" w:type="pct"/>
             <w:tcBorders>
               <w:top w:val="single" w:sz="4" w:space="0" w:color="000000"/>
               <w:left w:val="single" w:sz="4" w:space="0" w:color="000000"/>
@@ -3154,11 +3227,19 @@
             <w:pPr>
               <w:spacing w:line="276" w:lineRule="auto"/>
             </w:pPr>
+            <w:r>
+              <w:t>Cualitativo Nominal</w:t>
+            </w:r>
           </w:p>
         </w:tc>
+      </w:tr>
+      <w:tr>
+        <w:trPr>
+          <w:trHeight w:val="186"/>
+        </w:trPr>
         <w:tc>
           <w:tcPr>
-            <w:tcW w:w="1834" w:type="pct"/>
+            <w:tcW w:w="1427" w:type="pct"/>
             <w:tcBorders>
               <w:top w:val="single" w:sz="4" w:space="0" w:color="000000"/>
               <w:left w:val="single" w:sz="4" w:space="0" w:color="000000"/>
@@ -3167,9 +3248,807 @@
             </w:tcBorders>
           </w:tcPr>
           <w:p>
-            <w:pPr>
-              <w:spacing w:line="276" w:lineRule="auto"/>
-            </w:pPr>
+            <w:r>
+              <w:t>Clase Vino</w:t>
+            </w:r>
+          </w:p>
+        </w:tc>
+        <w:tc>
+          <w:tcPr>
+            <w:tcW w:w="2007" w:type="pct"/>
+            <w:tcBorders>
+              <w:top w:val="single" w:sz="4" w:space="0" w:color="000000"/>
+              <w:left w:val="single" w:sz="4" w:space="0" w:color="000000"/>
+              <w:bottom w:val="single" w:sz="4" w:space="0" w:color="000000"/>
+              <w:right w:val="single" w:sz="4" w:space="0" w:color="000000"/>
+            </w:tcBorders>
+          </w:tcPr>
+          <w:p>
+            <w:r>
+              <w:t>Nombre del tipo o clase de vino</w:t>
+            </w:r>
+          </w:p>
+        </w:tc>
+        <w:tc>
+          <w:tcPr>
+            <w:tcW w:w="1566" w:type="pct"/>
+            <w:tcBorders>
+              <w:top w:val="single" w:sz="4" w:space="0" w:color="000000"/>
+              <w:left w:val="single" w:sz="4" w:space="0" w:color="000000"/>
+              <w:bottom w:val="single" w:sz="4" w:space="0" w:color="000000"/>
+              <w:right w:val="single" w:sz="4" w:space="0" w:color="000000"/>
+            </w:tcBorders>
+          </w:tcPr>
+          <w:p>
+            <w:r>
+              <w:t>Cualitativo Nominal</w:t>
+            </w:r>
+          </w:p>
+        </w:tc>
+      </w:tr>
+      <w:tr>
+        <w:trPr>
+          <w:trHeight w:val="186"/>
+        </w:trPr>
+        <w:tc>
+          <w:tcPr>
+            <w:tcW w:w="1427" w:type="pct"/>
+            <w:tcBorders>
+              <w:top w:val="single" w:sz="4" w:space="0" w:color="000000"/>
+              <w:left w:val="single" w:sz="4" w:space="0" w:color="000000"/>
+              <w:bottom w:val="single" w:sz="4" w:space="0" w:color="000000"/>
+              <w:right w:val="single" w:sz="4" w:space="0" w:color="000000"/>
+            </w:tcBorders>
+          </w:tcPr>
+          <w:p>
+            <w:r>
+              <w:t>Alcohol</w:t>
+            </w:r>
+          </w:p>
+        </w:tc>
+        <w:tc>
+          <w:tcPr>
+            <w:tcW w:w="2007" w:type="pct"/>
+            <w:tcBorders>
+              <w:top w:val="single" w:sz="4" w:space="0" w:color="000000"/>
+              <w:left w:val="single" w:sz="4" w:space="0" w:color="000000"/>
+              <w:bottom w:val="single" w:sz="4" w:space="0" w:color="000000"/>
+              <w:right w:val="single" w:sz="4" w:space="0" w:color="000000"/>
+            </w:tcBorders>
+          </w:tcPr>
+          <w:p>
+            <w:r>
+              <w:t>Porcentaje de Alcohol contenido en el vino</w:t>
+            </w:r>
+          </w:p>
+        </w:tc>
+        <w:tc>
+          <w:tcPr>
+            <w:tcW w:w="1566" w:type="pct"/>
+            <w:tcBorders>
+              <w:top w:val="single" w:sz="4" w:space="0" w:color="000000"/>
+              <w:left w:val="single" w:sz="4" w:space="0" w:color="000000"/>
+              <w:bottom w:val="single" w:sz="4" w:space="0" w:color="000000"/>
+              <w:right w:val="single" w:sz="4" w:space="0" w:color="000000"/>
+            </w:tcBorders>
+          </w:tcPr>
+          <w:p>
+            <w:r>
+              <w:t>Cuantitativo continuo</w:t>
+            </w:r>
+          </w:p>
+        </w:tc>
+      </w:tr>
+      <w:tr>
+        <w:trPr>
+          <w:trHeight w:val="186"/>
+        </w:trPr>
+        <w:tc>
+          <w:tcPr>
+            <w:tcW w:w="1427" w:type="pct"/>
+            <w:tcBorders>
+              <w:top w:val="single" w:sz="4" w:space="0" w:color="000000"/>
+              <w:left w:val="single" w:sz="4" w:space="0" w:color="000000"/>
+              <w:bottom w:val="single" w:sz="4" w:space="0" w:color="000000"/>
+              <w:right w:val="single" w:sz="4" w:space="0" w:color="000000"/>
+            </w:tcBorders>
+          </w:tcPr>
+          <w:p>
+            <w:proofErr w:type="spellStart"/>
+            <w:r>
+              <w:t>Acido</w:t>
+            </w:r>
+            <w:proofErr w:type="spellEnd"/>
+            <w:r>
+              <w:t xml:space="preserve"> </w:t>
+            </w:r>
+            <w:proofErr w:type="spellStart"/>
+            <w:r>
+              <w:t>Malico</w:t>
+            </w:r>
+            <w:proofErr w:type="spellEnd"/>
+          </w:p>
+        </w:tc>
+        <w:tc>
+          <w:tcPr>
+            <w:tcW w:w="2007" w:type="pct"/>
+            <w:tcBorders>
+              <w:top w:val="single" w:sz="4" w:space="0" w:color="000000"/>
+              <w:left w:val="single" w:sz="4" w:space="0" w:color="000000"/>
+              <w:bottom w:val="single" w:sz="4" w:space="0" w:color="000000"/>
+              <w:right w:val="single" w:sz="4" w:space="0" w:color="000000"/>
+            </w:tcBorders>
+          </w:tcPr>
+          <w:p>
+            <w:r>
+              <w:t>Porcentaje de Ácido Málico contenido en el vino</w:t>
+            </w:r>
+          </w:p>
+        </w:tc>
+        <w:tc>
+          <w:tcPr>
+            <w:tcW w:w="1566" w:type="pct"/>
+            <w:tcBorders>
+              <w:top w:val="single" w:sz="4" w:space="0" w:color="000000"/>
+              <w:left w:val="single" w:sz="4" w:space="0" w:color="000000"/>
+              <w:bottom w:val="single" w:sz="4" w:space="0" w:color="000000"/>
+              <w:right w:val="single" w:sz="4" w:space="0" w:color="000000"/>
+            </w:tcBorders>
+          </w:tcPr>
+          <w:p>
+            <w:r>
+              <w:t>Cuantitativo continuo</w:t>
+            </w:r>
+          </w:p>
+        </w:tc>
+      </w:tr>
+      <w:tr>
+        <w:trPr>
+          <w:trHeight w:val="186"/>
+        </w:trPr>
+        <w:tc>
+          <w:tcPr>
+            <w:tcW w:w="1427" w:type="pct"/>
+            <w:tcBorders>
+              <w:top w:val="single" w:sz="4" w:space="0" w:color="000000"/>
+              <w:left w:val="single" w:sz="4" w:space="0" w:color="000000"/>
+              <w:bottom w:val="single" w:sz="4" w:space="0" w:color="000000"/>
+              <w:right w:val="single" w:sz="4" w:space="0" w:color="000000"/>
+            </w:tcBorders>
+          </w:tcPr>
+          <w:p>
+            <w:r>
+              <w:t>Cenizas</w:t>
+            </w:r>
+          </w:p>
+        </w:tc>
+        <w:tc>
+          <w:tcPr>
+            <w:tcW w:w="2007" w:type="pct"/>
+            <w:tcBorders>
+              <w:top w:val="single" w:sz="4" w:space="0" w:color="000000"/>
+              <w:left w:val="single" w:sz="4" w:space="0" w:color="000000"/>
+              <w:bottom w:val="single" w:sz="4" w:space="0" w:color="000000"/>
+              <w:right w:val="single" w:sz="4" w:space="0" w:color="000000"/>
+            </w:tcBorders>
+          </w:tcPr>
+          <w:p>
+            <w:r>
+              <w:t xml:space="preserve">Porcentaje de Cenizas </w:t>
+            </w:r>
+            <w:proofErr w:type="spellStart"/>
+            <w:r>
+              <w:t>conenidas</w:t>
+            </w:r>
+            <w:proofErr w:type="spellEnd"/>
+            <w:r>
+              <w:t xml:space="preserve"> en el vino</w:t>
+            </w:r>
+          </w:p>
+        </w:tc>
+        <w:tc>
+          <w:tcPr>
+            <w:tcW w:w="1566" w:type="pct"/>
+            <w:tcBorders>
+              <w:top w:val="single" w:sz="4" w:space="0" w:color="000000"/>
+              <w:left w:val="single" w:sz="4" w:space="0" w:color="000000"/>
+              <w:bottom w:val="single" w:sz="4" w:space="0" w:color="000000"/>
+              <w:right w:val="single" w:sz="4" w:space="0" w:color="000000"/>
+            </w:tcBorders>
+          </w:tcPr>
+          <w:p>
+            <w:r>
+              <w:t>Cuantitativo continuo</w:t>
+            </w:r>
+          </w:p>
+        </w:tc>
+      </w:tr>
+      <w:tr>
+        <w:trPr>
+          <w:trHeight w:val="186"/>
+        </w:trPr>
+        <w:tc>
+          <w:tcPr>
+            <w:tcW w:w="1427" w:type="pct"/>
+            <w:tcBorders>
+              <w:top w:val="single" w:sz="4" w:space="0" w:color="000000"/>
+              <w:left w:val="single" w:sz="4" w:space="0" w:color="000000"/>
+              <w:bottom w:val="single" w:sz="4" w:space="0" w:color="000000"/>
+              <w:right w:val="single" w:sz="4" w:space="0" w:color="000000"/>
+            </w:tcBorders>
+          </w:tcPr>
+          <w:p>
+            <w:r>
+              <w:t>Alcalinidad Cenizas</w:t>
+            </w:r>
+          </w:p>
+        </w:tc>
+        <w:tc>
+          <w:tcPr>
+            <w:tcW w:w="2007" w:type="pct"/>
+            <w:tcBorders>
+              <w:top w:val="single" w:sz="4" w:space="0" w:color="000000"/>
+              <w:left w:val="single" w:sz="4" w:space="0" w:color="000000"/>
+              <w:bottom w:val="single" w:sz="4" w:space="0" w:color="000000"/>
+              <w:right w:val="single" w:sz="4" w:space="0" w:color="000000"/>
+            </w:tcBorders>
+          </w:tcPr>
+          <w:p>
+            <w:r>
+              <w:t xml:space="preserve">Porcentaje de alcalinidad de cenizas </w:t>
+            </w:r>
+            <w:proofErr w:type="spellStart"/>
+            <w:r>
+              <w:t>conenidas</w:t>
+            </w:r>
+            <w:proofErr w:type="spellEnd"/>
+            <w:r>
+              <w:t xml:space="preserve"> en el vino</w:t>
+            </w:r>
+          </w:p>
+        </w:tc>
+        <w:tc>
+          <w:tcPr>
+            <w:tcW w:w="1566" w:type="pct"/>
+            <w:tcBorders>
+              <w:top w:val="single" w:sz="4" w:space="0" w:color="000000"/>
+              <w:left w:val="single" w:sz="4" w:space="0" w:color="000000"/>
+              <w:bottom w:val="single" w:sz="4" w:space="0" w:color="000000"/>
+              <w:right w:val="single" w:sz="4" w:space="0" w:color="000000"/>
+            </w:tcBorders>
+          </w:tcPr>
+          <w:p>
+            <w:r>
+              <w:t>Cuantitativo continuo</w:t>
+            </w:r>
+          </w:p>
+        </w:tc>
+      </w:tr>
+      <w:tr>
+        <w:trPr>
+          <w:trHeight w:val="186"/>
+        </w:trPr>
+        <w:tc>
+          <w:tcPr>
+            <w:tcW w:w="1427" w:type="pct"/>
+            <w:tcBorders>
+              <w:top w:val="single" w:sz="4" w:space="0" w:color="000000"/>
+              <w:left w:val="single" w:sz="4" w:space="0" w:color="000000"/>
+              <w:bottom w:val="single" w:sz="4" w:space="0" w:color="000000"/>
+              <w:right w:val="single" w:sz="4" w:space="0" w:color="000000"/>
+            </w:tcBorders>
+          </w:tcPr>
+          <w:p>
+            <w:r>
+              <w:t>Magnesio</w:t>
+            </w:r>
+          </w:p>
+        </w:tc>
+        <w:tc>
+          <w:tcPr>
+            <w:tcW w:w="2007" w:type="pct"/>
+            <w:tcBorders>
+              <w:top w:val="single" w:sz="4" w:space="0" w:color="000000"/>
+              <w:left w:val="single" w:sz="4" w:space="0" w:color="000000"/>
+              <w:bottom w:val="single" w:sz="4" w:space="0" w:color="000000"/>
+              <w:right w:val="single" w:sz="4" w:space="0" w:color="000000"/>
+            </w:tcBorders>
+          </w:tcPr>
+          <w:p>
+            <w:r>
+              <w:t>Cantidad de unidades de Magnesio contenido en el vino</w:t>
+            </w:r>
+          </w:p>
+        </w:tc>
+        <w:tc>
+          <w:tcPr>
+            <w:tcW w:w="1566" w:type="pct"/>
+            <w:tcBorders>
+              <w:top w:val="single" w:sz="4" w:space="0" w:color="000000"/>
+              <w:left w:val="single" w:sz="4" w:space="0" w:color="000000"/>
+              <w:bottom w:val="single" w:sz="4" w:space="0" w:color="000000"/>
+              <w:right w:val="single" w:sz="4" w:space="0" w:color="000000"/>
+            </w:tcBorders>
+          </w:tcPr>
+          <w:p>
+            <w:r>
+              <w:t>Cuantitativo discreto</w:t>
+            </w:r>
+          </w:p>
+        </w:tc>
+      </w:tr>
+      <w:tr>
+        <w:trPr>
+          <w:trHeight w:val="164"/>
+        </w:trPr>
+        <w:tc>
+          <w:tcPr>
+            <w:tcW w:w="1427" w:type="pct"/>
+            <w:tcBorders>
+              <w:top w:val="single" w:sz="4" w:space="0" w:color="000000"/>
+              <w:left w:val="single" w:sz="4" w:space="0" w:color="000000"/>
+              <w:bottom w:val="single" w:sz="4" w:space="0" w:color="000000"/>
+              <w:right w:val="single" w:sz="4" w:space="0" w:color="000000"/>
+            </w:tcBorders>
+          </w:tcPr>
+          <w:p>
+            <w:r>
+              <w:t>Fenoles Totales</w:t>
+            </w:r>
+          </w:p>
+        </w:tc>
+        <w:tc>
+          <w:tcPr>
+            <w:tcW w:w="2007" w:type="pct"/>
+            <w:tcBorders>
+              <w:top w:val="single" w:sz="4" w:space="0" w:color="000000"/>
+              <w:left w:val="single" w:sz="4" w:space="0" w:color="000000"/>
+              <w:bottom w:val="single" w:sz="4" w:space="0" w:color="000000"/>
+              <w:right w:val="single" w:sz="4" w:space="0" w:color="000000"/>
+            </w:tcBorders>
+          </w:tcPr>
+          <w:p>
+            <w:r>
+              <w:t>Porcentaje de Fenoles Totales contenidos en el vino</w:t>
+            </w:r>
+          </w:p>
+        </w:tc>
+        <w:tc>
+          <w:tcPr>
+            <w:tcW w:w="1566" w:type="pct"/>
+            <w:tcBorders>
+              <w:top w:val="single" w:sz="4" w:space="0" w:color="000000"/>
+              <w:left w:val="single" w:sz="4" w:space="0" w:color="000000"/>
+              <w:bottom w:val="single" w:sz="4" w:space="0" w:color="000000"/>
+              <w:right w:val="single" w:sz="4" w:space="0" w:color="000000"/>
+            </w:tcBorders>
+          </w:tcPr>
+          <w:p>
+            <w:r>
+              <w:t>Cuantitativo continuo</w:t>
+            </w:r>
+          </w:p>
+        </w:tc>
+      </w:tr>
+      <w:tr>
+        <w:trPr>
+          <w:trHeight w:val="164"/>
+        </w:trPr>
+        <w:tc>
+          <w:tcPr>
+            <w:tcW w:w="1427" w:type="pct"/>
+            <w:tcBorders>
+              <w:top w:val="single" w:sz="4" w:space="0" w:color="000000"/>
+              <w:left w:val="single" w:sz="4" w:space="0" w:color="000000"/>
+              <w:bottom w:val="single" w:sz="4" w:space="0" w:color="000000"/>
+              <w:right w:val="single" w:sz="4" w:space="0" w:color="000000"/>
+            </w:tcBorders>
+          </w:tcPr>
+          <w:p>
+            <w:proofErr w:type="spellStart"/>
+            <w:r>
+              <w:t>Flavanoides</w:t>
+            </w:r>
+            <w:proofErr w:type="spellEnd"/>
+          </w:p>
+        </w:tc>
+        <w:tc>
+          <w:tcPr>
+            <w:tcW w:w="2007" w:type="pct"/>
+            <w:tcBorders>
+              <w:top w:val="single" w:sz="4" w:space="0" w:color="000000"/>
+              <w:left w:val="single" w:sz="4" w:space="0" w:color="000000"/>
+              <w:bottom w:val="single" w:sz="4" w:space="0" w:color="000000"/>
+              <w:right w:val="single" w:sz="4" w:space="0" w:color="000000"/>
+            </w:tcBorders>
+          </w:tcPr>
+          <w:p>
+            <w:r>
+              <w:t xml:space="preserve">Porcentaje de </w:t>
+            </w:r>
+            <w:proofErr w:type="spellStart"/>
+            <w:r>
+              <w:t>Flavanoides</w:t>
+            </w:r>
+            <w:proofErr w:type="spellEnd"/>
+            <w:r>
+              <w:t xml:space="preserve"> contenidos en el vino</w:t>
+            </w:r>
+          </w:p>
+        </w:tc>
+        <w:tc>
+          <w:tcPr>
+            <w:tcW w:w="1566" w:type="pct"/>
+            <w:tcBorders>
+              <w:top w:val="single" w:sz="4" w:space="0" w:color="000000"/>
+              <w:left w:val="single" w:sz="4" w:space="0" w:color="000000"/>
+              <w:bottom w:val="single" w:sz="4" w:space="0" w:color="000000"/>
+              <w:right w:val="single" w:sz="4" w:space="0" w:color="000000"/>
+            </w:tcBorders>
+          </w:tcPr>
+          <w:p>
+            <w:r>
+              <w:t>Cuantitativo continuo</w:t>
+            </w:r>
+          </w:p>
+        </w:tc>
+      </w:tr>
+      <w:tr>
+        <w:trPr>
+          <w:trHeight w:val="164"/>
+        </w:trPr>
+        <w:tc>
+          <w:tcPr>
+            <w:tcW w:w="1427" w:type="pct"/>
+            <w:tcBorders>
+              <w:top w:val="single" w:sz="4" w:space="0" w:color="000000"/>
+              <w:left w:val="single" w:sz="4" w:space="0" w:color="000000"/>
+              <w:bottom w:val="single" w:sz="4" w:space="0" w:color="000000"/>
+              <w:right w:val="single" w:sz="4" w:space="0" w:color="000000"/>
+            </w:tcBorders>
+          </w:tcPr>
+          <w:p>
+            <w:r>
+              <w:t xml:space="preserve">Fenoles No </w:t>
+            </w:r>
+            <w:proofErr w:type="spellStart"/>
+            <w:r>
+              <w:t>Flavanoides</w:t>
+            </w:r>
+            <w:proofErr w:type="spellEnd"/>
+          </w:p>
+        </w:tc>
+        <w:tc>
+          <w:tcPr>
+            <w:tcW w:w="2007" w:type="pct"/>
+            <w:tcBorders>
+              <w:top w:val="single" w:sz="4" w:space="0" w:color="000000"/>
+              <w:left w:val="single" w:sz="4" w:space="0" w:color="000000"/>
+              <w:bottom w:val="single" w:sz="4" w:space="0" w:color="000000"/>
+              <w:right w:val="single" w:sz="4" w:space="0" w:color="000000"/>
+            </w:tcBorders>
+          </w:tcPr>
+          <w:p>
+            <w:r>
+              <w:t xml:space="preserve">Porcentaje de </w:t>
+            </w:r>
+            <w:r>
+              <w:t xml:space="preserve">Fenoles No </w:t>
+            </w:r>
+            <w:proofErr w:type="spellStart"/>
+            <w:r>
+              <w:t>Flavanoides</w:t>
+            </w:r>
+            <w:proofErr w:type="spellEnd"/>
+            <w:r>
+              <w:t xml:space="preserve"> contenidos en el vino</w:t>
+            </w:r>
+          </w:p>
+        </w:tc>
+        <w:tc>
+          <w:tcPr>
+            <w:tcW w:w="1566" w:type="pct"/>
+            <w:tcBorders>
+              <w:top w:val="single" w:sz="4" w:space="0" w:color="000000"/>
+              <w:left w:val="single" w:sz="4" w:space="0" w:color="000000"/>
+              <w:bottom w:val="single" w:sz="4" w:space="0" w:color="000000"/>
+              <w:right w:val="single" w:sz="4" w:space="0" w:color="000000"/>
+            </w:tcBorders>
+          </w:tcPr>
+          <w:p>
+            <w:r>
+              <w:t>Cuantitativo continuo</w:t>
+            </w:r>
+          </w:p>
+        </w:tc>
+      </w:tr>
+      <w:tr>
+        <w:trPr>
+          <w:trHeight w:val="164"/>
+        </w:trPr>
+        <w:tc>
+          <w:tcPr>
+            <w:tcW w:w="1427" w:type="pct"/>
+            <w:tcBorders>
+              <w:top w:val="single" w:sz="4" w:space="0" w:color="000000"/>
+              <w:left w:val="single" w:sz="4" w:space="0" w:color="000000"/>
+              <w:bottom w:val="single" w:sz="4" w:space="0" w:color="000000"/>
+              <w:right w:val="single" w:sz="4" w:space="0" w:color="000000"/>
+            </w:tcBorders>
+          </w:tcPr>
+          <w:p>
+            <w:proofErr w:type="spellStart"/>
+            <w:r>
+              <w:t>Protoantocianinas</w:t>
+            </w:r>
+            <w:proofErr w:type="spellEnd"/>
+          </w:p>
+        </w:tc>
+        <w:tc>
+          <w:tcPr>
+            <w:tcW w:w="2007" w:type="pct"/>
+            <w:tcBorders>
+              <w:top w:val="single" w:sz="4" w:space="0" w:color="000000"/>
+              <w:left w:val="single" w:sz="4" w:space="0" w:color="000000"/>
+              <w:bottom w:val="single" w:sz="4" w:space="0" w:color="000000"/>
+              <w:right w:val="single" w:sz="4" w:space="0" w:color="000000"/>
+            </w:tcBorders>
+          </w:tcPr>
+          <w:p>
+            <w:r>
+              <w:t xml:space="preserve">Porcentaje de </w:t>
+            </w:r>
+            <w:proofErr w:type="spellStart"/>
+            <w:r>
+              <w:t>Protoantocianinas</w:t>
+            </w:r>
+            <w:proofErr w:type="spellEnd"/>
+            <w:r>
+              <w:t xml:space="preserve"> </w:t>
+            </w:r>
+            <w:r>
+              <w:t>c</w:t>
+            </w:r>
+            <w:r>
+              <w:t>ontenidos en el vino</w:t>
+            </w:r>
+          </w:p>
+        </w:tc>
+        <w:tc>
+          <w:tcPr>
+            <w:tcW w:w="1566" w:type="pct"/>
+            <w:tcBorders>
+              <w:top w:val="single" w:sz="4" w:space="0" w:color="000000"/>
+              <w:left w:val="single" w:sz="4" w:space="0" w:color="000000"/>
+              <w:bottom w:val="single" w:sz="4" w:space="0" w:color="000000"/>
+              <w:right w:val="single" w:sz="4" w:space="0" w:color="000000"/>
+            </w:tcBorders>
+          </w:tcPr>
+          <w:p>
+            <w:r>
+              <w:t>Cuantitativo continuo</w:t>
+            </w:r>
+          </w:p>
+        </w:tc>
+      </w:tr>
+      <w:tr>
+        <w:trPr>
+          <w:trHeight w:val="164"/>
+        </w:trPr>
+        <w:tc>
+          <w:tcPr>
+            <w:tcW w:w="1427" w:type="pct"/>
+            <w:tcBorders>
+              <w:top w:val="single" w:sz="4" w:space="0" w:color="000000"/>
+              <w:left w:val="single" w:sz="4" w:space="0" w:color="000000"/>
+              <w:bottom w:val="single" w:sz="4" w:space="0" w:color="000000"/>
+              <w:right w:val="single" w:sz="4" w:space="0" w:color="000000"/>
+            </w:tcBorders>
+          </w:tcPr>
+          <w:p>
+            <w:r>
+              <w:t>Intensidad Color</w:t>
+            </w:r>
+          </w:p>
+        </w:tc>
+        <w:tc>
+          <w:tcPr>
+            <w:tcW w:w="2007" w:type="pct"/>
+            <w:tcBorders>
+              <w:top w:val="single" w:sz="4" w:space="0" w:color="000000"/>
+              <w:left w:val="single" w:sz="4" w:space="0" w:color="000000"/>
+              <w:bottom w:val="single" w:sz="4" w:space="0" w:color="000000"/>
+              <w:right w:val="single" w:sz="4" w:space="0" w:color="000000"/>
+            </w:tcBorders>
+          </w:tcPr>
+          <w:p>
+            <w:r>
+              <w:t>Intensidad de color del vino medida en porcentaje</w:t>
+            </w:r>
+          </w:p>
+        </w:tc>
+        <w:tc>
+          <w:tcPr>
+            <w:tcW w:w="1566" w:type="pct"/>
+            <w:tcBorders>
+              <w:top w:val="single" w:sz="4" w:space="0" w:color="000000"/>
+              <w:left w:val="single" w:sz="4" w:space="0" w:color="000000"/>
+              <w:bottom w:val="single" w:sz="4" w:space="0" w:color="000000"/>
+              <w:right w:val="single" w:sz="4" w:space="0" w:color="000000"/>
+            </w:tcBorders>
+          </w:tcPr>
+          <w:p>
+            <w:r>
+              <w:t>Cuantitativo continuo</w:t>
+            </w:r>
+          </w:p>
+        </w:tc>
+      </w:tr>
+      <w:tr>
+        <w:trPr>
+          <w:trHeight w:val="164"/>
+        </w:trPr>
+        <w:tc>
+          <w:tcPr>
+            <w:tcW w:w="1427" w:type="pct"/>
+            <w:tcBorders>
+              <w:top w:val="single" w:sz="4" w:space="0" w:color="000000"/>
+              <w:left w:val="single" w:sz="4" w:space="0" w:color="000000"/>
+              <w:bottom w:val="single" w:sz="4" w:space="0" w:color="000000"/>
+              <w:right w:val="single" w:sz="4" w:space="0" w:color="000000"/>
+            </w:tcBorders>
+          </w:tcPr>
+          <w:p>
+            <w:r>
+              <w:t>Matiz</w:t>
+            </w:r>
+          </w:p>
+        </w:tc>
+        <w:tc>
+          <w:tcPr>
+            <w:tcW w:w="2007" w:type="pct"/>
+            <w:tcBorders>
+              <w:top w:val="single" w:sz="4" w:space="0" w:color="000000"/>
+              <w:left w:val="single" w:sz="4" w:space="0" w:color="000000"/>
+              <w:bottom w:val="single" w:sz="4" w:space="0" w:color="000000"/>
+              <w:right w:val="single" w:sz="4" w:space="0" w:color="000000"/>
+            </w:tcBorders>
+          </w:tcPr>
+          <w:p>
+            <w:r>
+              <w:t>Porcentaje de Nivel de matización del vino</w:t>
+            </w:r>
+          </w:p>
+        </w:tc>
+        <w:tc>
+          <w:tcPr>
+            <w:tcW w:w="1566" w:type="pct"/>
+            <w:tcBorders>
+              <w:top w:val="single" w:sz="4" w:space="0" w:color="000000"/>
+              <w:left w:val="single" w:sz="4" w:space="0" w:color="000000"/>
+              <w:bottom w:val="single" w:sz="4" w:space="0" w:color="000000"/>
+              <w:right w:val="single" w:sz="4" w:space="0" w:color="000000"/>
+            </w:tcBorders>
+          </w:tcPr>
+          <w:p>
+            <w:r>
+              <w:t>Cuantitativo continuo</w:t>
+            </w:r>
+          </w:p>
+        </w:tc>
+      </w:tr>
+      <w:tr>
+        <w:trPr>
+          <w:trHeight w:val="164"/>
+        </w:trPr>
+        <w:tc>
+          <w:tcPr>
+            <w:tcW w:w="1427" w:type="pct"/>
+            <w:tcBorders>
+              <w:top w:val="single" w:sz="4" w:space="0" w:color="000000"/>
+              <w:left w:val="single" w:sz="4" w:space="0" w:color="000000"/>
+              <w:bottom w:val="single" w:sz="4" w:space="0" w:color="000000"/>
+              <w:right w:val="single" w:sz="4" w:space="0" w:color="000000"/>
+            </w:tcBorders>
+          </w:tcPr>
+          <w:p>
+            <w:r>
+              <w:lastRenderedPageBreak/>
+              <w:t xml:space="preserve">OD280_OD315 de </w:t>
+            </w:r>
+            <w:proofErr w:type="spellStart"/>
+            <w:r>
+              <w:t>lso</w:t>
+            </w:r>
+            <w:proofErr w:type="spellEnd"/>
+            <w:r>
+              <w:t xml:space="preserve"> vinos diluidos</w:t>
+            </w:r>
+          </w:p>
+        </w:tc>
+        <w:tc>
+          <w:tcPr>
+            <w:tcW w:w="2007" w:type="pct"/>
+            <w:tcBorders>
+              <w:top w:val="single" w:sz="4" w:space="0" w:color="000000"/>
+              <w:left w:val="single" w:sz="4" w:space="0" w:color="000000"/>
+              <w:bottom w:val="single" w:sz="4" w:space="0" w:color="000000"/>
+              <w:right w:val="single" w:sz="4" w:space="0" w:color="000000"/>
+            </w:tcBorders>
+          </w:tcPr>
+          <w:p>
+            <w:r>
+              <w:t>Porcentaje de vinos diluidos en la mezcla de la preparación del vino</w:t>
+            </w:r>
+          </w:p>
+        </w:tc>
+        <w:tc>
+          <w:tcPr>
+            <w:tcW w:w="1566" w:type="pct"/>
+            <w:tcBorders>
+              <w:top w:val="single" w:sz="4" w:space="0" w:color="000000"/>
+              <w:left w:val="single" w:sz="4" w:space="0" w:color="000000"/>
+              <w:bottom w:val="single" w:sz="4" w:space="0" w:color="000000"/>
+              <w:right w:val="single" w:sz="4" w:space="0" w:color="000000"/>
+            </w:tcBorders>
+          </w:tcPr>
+          <w:p>
+            <w:r>
+              <w:t>Cuantitativo continuo</w:t>
+            </w:r>
+          </w:p>
+        </w:tc>
+      </w:tr>
+      <w:tr>
+        <w:trPr>
+          <w:trHeight w:val="164"/>
+        </w:trPr>
+        <w:tc>
+          <w:tcPr>
+            <w:tcW w:w="1427" w:type="pct"/>
+            <w:tcBorders>
+              <w:top w:val="single" w:sz="4" w:space="0" w:color="000000"/>
+              <w:left w:val="single" w:sz="4" w:space="0" w:color="000000"/>
+              <w:bottom w:val="single" w:sz="4" w:space="0" w:color="000000"/>
+              <w:right w:val="single" w:sz="4" w:space="0" w:color="000000"/>
+            </w:tcBorders>
+          </w:tcPr>
+          <w:p>
+            <w:r>
+              <w:t>Prolina</w:t>
+            </w:r>
+          </w:p>
+        </w:tc>
+        <w:tc>
+          <w:tcPr>
+            <w:tcW w:w="2007" w:type="pct"/>
+            <w:tcBorders>
+              <w:top w:val="single" w:sz="4" w:space="0" w:color="000000"/>
+              <w:left w:val="single" w:sz="4" w:space="0" w:color="000000"/>
+              <w:bottom w:val="single" w:sz="4" w:space="0" w:color="000000"/>
+              <w:right w:val="single" w:sz="4" w:space="0" w:color="000000"/>
+            </w:tcBorders>
+          </w:tcPr>
+          <w:p>
+            <w:r>
+              <w:t>Cantidad de unidades de Prolina del vino</w:t>
+            </w:r>
+          </w:p>
+        </w:tc>
+        <w:tc>
+          <w:tcPr>
+            <w:tcW w:w="1566" w:type="pct"/>
+            <w:tcBorders>
+              <w:top w:val="single" w:sz="4" w:space="0" w:color="000000"/>
+              <w:left w:val="single" w:sz="4" w:space="0" w:color="000000"/>
+              <w:bottom w:val="single" w:sz="4" w:space="0" w:color="000000"/>
+              <w:right w:val="single" w:sz="4" w:space="0" w:color="000000"/>
+            </w:tcBorders>
+          </w:tcPr>
+          <w:p>
+            <w:r>
+              <w:t>Cuantitativo discreto</w:t>
+            </w:r>
           </w:p>
         </w:tc>
       </w:tr>
@@ -3207,7 +4086,15 @@
         <w:ind w:left="284"/>
       </w:pPr>
       <w:r>
-        <w:t>Selecciones 5 variables y de acuerdo a los histogramas</w:t>
+        <w:t xml:space="preserve">Selecciones 5 variables y </w:t>
+      </w:r>
+      <w:proofErr w:type="gramStart"/>
+      <w:r>
+        <w:t>de acuerdo a</w:t>
+      </w:r>
+      <w:proofErr w:type="gramEnd"/>
+      <w:r>
+        <w:t xml:space="preserve"> los histogramas</w:t>
       </w:r>
       <w:r>
         <w:t xml:space="preserve"> y las medidas vistas en clase (media, varianza, </w:t>
@@ -3232,13 +4119,8 @@
         <w:t xml:space="preserve"> indique si se trata de </w:t>
       </w:r>
       <w:r>
-        <w:t xml:space="preserve">frecuencias </w:t>
-      </w:r>
-      <w:proofErr w:type="spellStart"/>
-      <w:r>
-        <w:t>unimodales</w:t>
-      </w:r>
-      <w:proofErr w:type="spellEnd"/>
+        <w:t>frecuencias unimodales</w:t>
+      </w:r>
       <w:r>
         <w:rPr>
           <w:rFonts w:ascii="Calibri" w:eastAsia="Calibri" w:hAnsi="Calibri" w:cs="Times New Roman"/>
@@ -3301,10 +4183,18 @@
         <w:t>ordinales</w:t>
       </w:r>
       <w:r>
-        <w:t xml:space="preserve"> y/o </w:t>
-      </w:r>
-      <w:r>
-        <w:t xml:space="preserve"> variables </w:t>
+        <w:t xml:space="preserve"> y/</w:t>
+      </w:r>
+      <w:proofErr w:type="gramStart"/>
+      <w:r>
+        <w:t xml:space="preserve">o </w:t>
+      </w:r>
+      <w:r>
+        <w:t xml:space="preserve"> variables</w:t>
+      </w:r>
+      <w:proofErr w:type="gramEnd"/>
+      <w:r>
+        <w:t xml:space="preserve"> </w:t>
       </w:r>
       <w:r>
         <w:t>categóricas</w:t>
@@ -3321,11 +4211,11 @@
         <w:pStyle w:val="Ttulo2"/>
         <w:ind w:left="792"/>
       </w:pPr>
-      <w:bookmarkStart w:id="15" w:name="_Toc507689601"/>
+      <w:bookmarkStart w:id="16" w:name="_Toc507689601"/>
       <w:r>
         <w:t>Parte 2</w:t>
       </w:r>
-      <w:bookmarkEnd w:id="15"/>
+      <w:bookmarkEnd w:id="16"/>
     </w:p>
     <w:p>
       <w:pPr>
@@ -3358,7 +4248,15 @@
         <w:jc w:val="both"/>
       </w:pPr>
       <w:r>
-        <w:t>De acuerdo con lo visto en clase anterior,  ejecute las respectivas sentencias de Python para identificar ruido existente en el conjunto de datos</w:t>
+        <w:t xml:space="preserve">De acuerdo con lo visto en clase </w:t>
+      </w:r>
+      <w:proofErr w:type="gramStart"/>
+      <w:r>
+        <w:t>anterior,  ejecute</w:t>
+      </w:r>
+      <w:proofErr w:type="gramEnd"/>
+      <w:r>
+        <w:t xml:space="preserve"> las respectivas sentencias de Python para identificar ruido existente en el conjunto de datos</w:t>
       </w:r>
     </w:p>
     <w:p>
@@ -3383,36 +4281,30 @@
         <w:pStyle w:val="Ttulo2"/>
         <w:ind w:left="792"/>
       </w:pPr>
-      <w:bookmarkStart w:id="16" w:name="_Toc507689602"/>
-      <w:r>
-        <w:lastRenderedPageBreak/>
+      <w:bookmarkStart w:id="17" w:name="_Toc507689602"/>
+      <w:r>
         <w:t>Operaciones básicas de datos</w:t>
       </w:r>
-      <w:bookmarkEnd w:id="16"/>
+      <w:bookmarkEnd w:id="17"/>
     </w:p>
     <w:p>
       <w:pPr>
         <w:pStyle w:val="Ttulo3"/>
         <w:ind w:left="1224"/>
       </w:pPr>
-      <w:bookmarkStart w:id="17" w:name="_Toc507689603"/>
+      <w:bookmarkStart w:id="18" w:name="_Toc507689603"/>
+      <w:r>
+        <w:t>Discretizar variables (</w:t>
+      </w:r>
       <w:proofErr w:type="spellStart"/>
       <w:r>
-        <w:t>Discretizar</w:t>
+        <w:t>bining</w:t>
       </w:r>
       <w:proofErr w:type="spellEnd"/>
       <w:r>
-        <w:t xml:space="preserve"> variables (</w:t>
-      </w:r>
-      <w:proofErr w:type="spellStart"/>
-      <w:r>
-        <w:t>bining</w:t>
-      </w:r>
-      <w:proofErr w:type="spellEnd"/>
-      <w:r>
         <w:t>)</w:t>
       </w:r>
-      <w:bookmarkEnd w:id="17"/>
+      <w:bookmarkEnd w:id="18"/>
     </w:p>
     <w:p>
       <w:pPr>
@@ -3423,47 +4315,39 @@
         </w:numPr>
         <w:jc w:val="both"/>
       </w:pPr>
+      <w:r>
+        <w:t>D</w:t>
+      </w:r>
+      <w:r>
+        <w:t xml:space="preserve">iscretice 3 variables usando </w:t>
+      </w:r>
+      <w:r>
+        <w:t xml:space="preserve">le método </w:t>
+      </w:r>
       <w:proofErr w:type="spellStart"/>
       <w:r>
-        <w:t>D</w:t>
-      </w:r>
-      <w:r>
-        <w:t>iscretice</w:t>
+        <w:t>cut</w:t>
       </w:r>
       <w:proofErr w:type="spellEnd"/>
       <w:r>
-        <w:t xml:space="preserve"> 3 variables usando </w:t>
-      </w:r>
-      <w:r>
-        <w:t xml:space="preserve">le método </w:t>
+        <w:t xml:space="preserve">. Explique </w:t>
       </w:r>
       <w:proofErr w:type="spellStart"/>
       <w:r>
-        <w:t>cut</w:t>
+        <w:t>por</w:t>
+      </w:r>
+      <w:r>
+        <w:t>qué</w:t>
       </w:r>
       <w:proofErr w:type="spellEnd"/>
       <w:r>
-        <w:t xml:space="preserve">. Explique </w:t>
-      </w:r>
-      <w:r>
-        <w:t>por</w:t>
-      </w:r>
-      <w:r>
-        <w:t>qué</w:t>
-      </w:r>
-      <w:r>
         <w:t xml:space="preserve"> </w:t>
       </w:r>
-      <w:proofErr w:type="spellStart"/>
       <w:r>
         <w:t>discretiz</w:t>
       </w:r>
       <w:r>
-        <w:t>ó</w:t>
-      </w:r>
-      <w:proofErr w:type="spellEnd"/>
-      <w:r>
-        <w:t xml:space="preserve"> </w:t>
+        <w:t xml:space="preserve">ó </w:t>
       </w:r>
       <w:r>
         <w:t>estas variables</w:t>
@@ -3498,7 +4382,7 @@
           <w:lang w:val="en-US" w:eastAsia="en-US"/>
         </w:rPr>
         <w:drawing>
-          <wp:inline distT="0" distB="0" distL="0" distR="0" wp14:anchorId="16A29529" wp14:editId="777D6BD1">
+          <wp:inline distT="0" distB="0" distL="0" distR="0" wp14:anchorId="5046EADC" wp14:editId="4BACE525">
             <wp:extent cx="5612130" cy="425450"/>
             <wp:effectExtent l="0" t="0" r="7620" b="0"/>
             <wp:docPr id="49" name="Imagen 49"/>
@@ -3568,7 +4452,7 @@
           <w:lang w:val="en-US" w:eastAsia="en-US"/>
         </w:rPr>
         <w:drawing>
-          <wp:inline distT="0" distB="0" distL="0" distR="0" wp14:anchorId="7E04178C" wp14:editId="6BA10B31">
+          <wp:inline distT="0" distB="0" distL="0" distR="0" wp14:anchorId="42DF9382" wp14:editId="162ABE9E">
             <wp:extent cx="5612130" cy="283845"/>
             <wp:effectExtent l="0" t="0" r="7620" b="1905"/>
             <wp:docPr id="48" name="Imagen 48"/>
@@ -3616,15 +4500,16 @@
         <w:pStyle w:val="Ttulo3"/>
         <w:ind w:left="1224"/>
       </w:pPr>
-      <w:bookmarkStart w:id="18" w:name="_Toc507689604"/>
-      <w:r>
+      <w:bookmarkStart w:id="19" w:name="_Toc507689604"/>
+      <w:r>
+        <w:lastRenderedPageBreak/>
         <w:t xml:space="preserve">Contar los </w:t>
       </w:r>
       <w:proofErr w:type="spellStart"/>
       <w:r>
         <w:t>missing</w:t>
       </w:r>
-      <w:bookmarkEnd w:id="18"/>
+      <w:bookmarkEnd w:id="19"/>
       <w:proofErr w:type="spellEnd"/>
     </w:p>
     <w:p>
@@ -3660,6 +4545,7 @@
         <w:t xml:space="preserve">identificar y contar los registros nulos en una fila. Si no aplica la función suma es decir solo con </w:t>
       </w:r>
       <w:proofErr w:type="spellStart"/>
+      <w:proofErr w:type="gramStart"/>
       <w:r>
         <w:rPr>
           <w:b/>
@@ -3668,6 +4554,7 @@
         <w:t>pd.isna</w:t>
       </w:r>
       <w:proofErr w:type="spellEnd"/>
+      <w:proofErr w:type="gramEnd"/>
       <w:r>
         <w:rPr>
           <w:b/>
@@ -3718,7 +4605,7 @@
           <w:lang w:val="en-US" w:eastAsia="en-US"/>
         </w:rPr>
         <w:drawing>
-          <wp:inline distT="0" distB="0" distL="0" distR="0" wp14:anchorId="695273CB" wp14:editId="0B526836">
+          <wp:inline distT="0" distB="0" distL="0" distR="0" wp14:anchorId="00DF6574" wp14:editId="1543D382">
             <wp:extent cx="5612130" cy="520065"/>
             <wp:effectExtent l="0" t="0" r="7620" b="0"/>
             <wp:docPr id="50" name="Imagen 50"/>
@@ -3771,7 +4658,7 @@
           <w:lang w:val="en-US" w:eastAsia="en-US"/>
         </w:rPr>
         <w:drawing>
-          <wp:inline distT="0" distB="0" distL="0" distR="0" wp14:anchorId="18F52677" wp14:editId="1C5744FE">
+          <wp:inline distT="0" distB="0" distL="0" distR="0" wp14:anchorId="6615D6D3" wp14:editId="6EDF559F">
             <wp:extent cx="5612130" cy="778510"/>
             <wp:effectExtent l="0" t="0" r="7620" b="2540"/>
             <wp:docPr id="52" name="Imagen 52"/>
@@ -3855,13 +4742,18 @@
       </w:r>
       <w:proofErr w:type="spellEnd"/>
       <w:r>
-        <w:t>'].</w:t>
+        <w:t>'</w:t>
+      </w:r>
+      <w:proofErr w:type="gramStart"/>
+      <w:r>
+        <w:t>].</w:t>
       </w:r>
       <w:proofErr w:type="spellStart"/>
       <w:r>
         <w:t>fillna</w:t>
       </w:r>
       <w:proofErr w:type="spellEnd"/>
+      <w:proofErr w:type="gramEnd"/>
       <w:r>
         <w:t>('</w:t>
       </w:r>
@@ -3892,13 +4784,18 @@
       </w:r>
       <w:proofErr w:type="spellEnd"/>
       <w:r>
-        <w:t>'].</w:t>
+        <w:t>'</w:t>
+      </w:r>
+      <w:proofErr w:type="gramStart"/>
+      <w:r>
+        <w:t>].</w:t>
       </w:r>
       <w:proofErr w:type="spellStart"/>
       <w:r>
         <w:t>fillna</w:t>
       </w:r>
       <w:proofErr w:type="spellEnd"/>
+      <w:proofErr w:type="gramEnd"/>
       <w:r>
         <w:t>('</w:t>
       </w:r>
@@ -3921,10 +4818,12 @@
         <w:jc w:val="both"/>
       </w:pPr>
       <w:proofErr w:type="spellStart"/>
+      <w:proofErr w:type="gramStart"/>
       <w:r>
         <w:t>dff.fillna</w:t>
       </w:r>
       <w:proofErr w:type="spellEnd"/>
+      <w:proofErr w:type="gramEnd"/>
       <w:r>
         <w:t>(</w:t>
       </w:r>
@@ -3950,6 +4849,7 @@
         </w:rPr>
       </w:pPr>
       <w:proofErr w:type="spellStart"/>
+      <w:proofErr w:type="gramStart"/>
       <w:r>
         <w:rPr>
           <w:lang w:val="en-US"/>
@@ -3957,6 +4857,7 @@
         <w:t>dff.fillna</w:t>
       </w:r>
       <w:proofErr w:type="spellEnd"/>
+      <w:proofErr w:type="gramEnd"/>
       <w:r>
         <w:rPr>
           <w:lang w:val="en-US"/>
@@ -3988,10 +4889,12 @@
         <w:jc w:val="both"/>
       </w:pPr>
       <w:proofErr w:type="spellStart"/>
+      <w:proofErr w:type="gramStart"/>
       <w:r>
         <w:t>df.interpolate</w:t>
       </w:r>
       <w:proofErr w:type="spellEnd"/>
+      <w:proofErr w:type="gramEnd"/>
       <w:r>
         <w:t>()</w:t>
       </w:r>
@@ -4022,12 +4925,11 @@
         <w:pStyle w:val="Ttulo3"/>
         <w:ind w:left="1224"/>
       </w:pPr>
-      <w:bookmarkStart w:id="19" w:name="_Toc507689605"/>
-      <w:r>
-        <w:lastRenderedPageBreak/>
+      <w:bookmarkStart w:id="20" w:name="_Toc507689605"/>
+      <w:r>
         <w:t>Normalizar una variable</w:t>
       </w:r>
-      <w:bookmarkEnd w:id="19"/>
+      <w:bookmarkEnd w:id="20"/>
     </w:p>
     <w:p>
       <w:r>
@@ -4041,7 +4943,7 @@
           <w:lang w:val="en-US" w:eastAsia="en-US"/>
         </w:rPr>
         <w:drawing>
-          <wp:inline distT="0" distB="0" distL="0" distR="0">
+          <wp:inline distT="0" distB="0" distL="0" distR="0" wp14:anchorId="08E4ABC0" wp14:editId="479DA94F">
             <wp:extent cx="666416" cy="382285"/>
             <wp:effectExtent l="0" t="0" r="635" b="0"/>
             <wp:docPr id="53" name="Imagen 53" descr="Resultado de imagen para formula normalizacion"/>
@@ -4116,8 +5018,9 @@
           <w:noProof/>
           <w:lang w:val="en-US" w:eastAsia="en-US"/>
         </w:rPr>
+        <w:lastRenderedPageBreak/>
         <w:drawing>
-          <wp:inline distT="0" distB="0" distL="0" distR="0" wp14:anchorId="714F2169" wp14:editId="6BFAA508">
+          <wp:inline distT="0" distB="0" distL="0" distR="0" wp14:anchorId="06751D42" wp14:editId="55F0337C">
             <wp:extent cx="5612130" cy="472440"/>
             <wp:effectExtent l="0" t="0" r="7620" b="3810"/>
             <wp:docPr id="54" name="Imagen 54"/>
@@ -4158,11 +5061,11 @@
         <w:pStyle w:val="Ttulo3"/>
         <w:ind w:left="1224"/>
       </w:pPr>
-      <w:bookmarkStart w:id="20" w:name="_Toc507689606"/>
+      <w:bookmarkStart w:id="21" w:name="_Toc507689606"/>
       <w:r>
         <w:t>Identificar valores atípicos</w:t>
       </w:r>
-      <w:bookmarkEnd w:id="20"/>
+      <w:bookmarkEnd w:id="21"/>
     </w:p>
     <w:p>
       <w:pPr>
@@ -4271,7 +5174,7 @@
           <w:lang w:val="en-US" w:eastAsia="en-US"/>
         </w:rPr>
         <w:drawing>
-          <wp:inline distT="0" distB="0" distL="0" distR="0" wp14:anchorId="04B6EA89" wp14:editId="7EEB0196">
+          <wp:inline distT="0" distB="0" distL="0" distR="0" wp14:anchorId="7AF3F2F6" wp14:editId="7BBCBC2D">
             <wp:extent cx="5612130" cy="517525"/>
             <wp:effectExtent l="0" t="0" r="7620" b="0"/>
             <wp:docPr id="55" name="Imagen 55"/>
@@ -4333,7 +5236,7 @@
           <w:lang w:val="en-US" w:eastAsia="en-US"/>
         </w:rPr>
         <w:drawing>
-          <wp:inline distT="0" distB="0" distL="0" distR="0" wp14:anchorId="0DDBB823" wp14:editId="4C4E04CD">
+          <wp:inline distT="0" distB="0" distL="0" distR="0" wp14:anchorId="128C1172" wp14:editId="22860913">
             <wp:extent cx="2704762" cy="361905"/>
             <wp:effectExtent l="0" t="0" r="635" b="635"/>
             <wp:docPr id="56" name="Imagen 56"/>
@@ -4430,13 +5333,19 @@
       </w:r>
       <w:proofErr w:type="spellEnd"/>
       <w:r>
-        <w:t xml:space="preserve"> Clasificación.csv , podría lanzar </w:t>
+        <w:t xml:space="preserve"> </w:t>
+      </w:r>
+      <w:proofErr w:type="gramStart"/>
+      <w:r>
+        <w:t>Clasificación.csv ,</w:t>
+      </w:r>
+      <w:proofErr w:type="gramEnd"/>
+      <w:r>
+        <w:t xml:space="preserve"> podría lanzar </w:t>
       </w:r>
       <w:r>
         <w:t>alguna hipótesis inicial que discrimine las distintas clase de vino?</w:t>
       </w:r>
-      <w:bookmarkStart w:id="21" w:name="_GoBack"/>
-      <w:bookmarkEnd w:id="21"/>
     </w:p>
     <w:p>
       <w:pPr>
@@ -4471,7 +5380,7 @@
 </file>
 
 <file path=word/endnotes.xml><?xml version="1.0" encoding="utf-8"?>
-<w:endnotes xmlns:wpc="http://schemas.microsoft.com/office/word/2010/wordprocessingCanvas" xmlns:cx="http://schemas.microsoft.com/office/drawing/2014/chartex" xmlns:mc="http://schemas.openxmlformats.org/markup-compatibility/2006" xmlns:o="urn:schemas-microsoft-com:office:office" xmlns:r="http://schemas.openxmlformats.org/officeDocument/2006/relationships" xmlns:m="http://schemas.openxmlformats.org/officeDocument/2006/math" xmlns:v="urn:schemas-microsoft-com:vml" xmlns:wp14="http://schemas.microsoft.com/office/word/2010/wordprocessingDrawing" xmlns:wp="http://schemas.openxmlformats.org/drawingml/2006/wordprocessingDrawing" xmlns:w10="urn:schemas-microsoft-com:office:word" xmlns:w="http://schemas.openxmlformats.org/wordprocessingml/2006/main" xmlns:w14="http://schemas.microsoft.com/office/word/2010/wordml" xmlns:w15="http://schemas.microsoft.com/office/word/2012/wordml" xmlns:w16se="http://schemas.microsoft.com/office/word/2015/wordml/symex" xmlns:wpg="http://schemas.microsoft.com/office/word/2010/wordprocessingGroup" xmlns:wpi="http://schemas.microsoft.com/office/word/2010/wordprocessingInk" xmlns:wne="http://schemas.microsoft.com/office/word/2006/wordml" xmlns:wps="http://schemas.microsoft.com/office/word/2010/wordprocessingShape" mc:Ignorable="w14 w15 w16se wp14">
+<w:endnotes xmlns:wpc="http://schemas.microsoft.com/office/word/2010/wordprocessingCanvas" xmlns:cx="http://schemas.microsoft.com/office/drawing/2014/chartex" xmlns:cx1="http://schemas.microsoft.com/office/drawing/2015/9/8/chartex" xmlns:cx2="http://schemas.microsoft.com/office/drawing/2015/10/21/chartex" xmlns:cx3="http://schemas.microsoft.com/office/drawing/2016/5/9/chartex" xmlns:cx4="http://schemas.microsoft.com/office/drawing/2016/5/10/chartex" xmlns:cx5="http://schemas.microsoft.com/office/drawing/2016/5/11/chartex" xmlns:cx6="http://schemas.microsoft.com/office/drawing/2016/5/12/chartex" xmlns:cx7="http://schemas.microsoft.com/office/drawing/2016/5/13/chartex" xmlns:cx8="http://schemas.microsoft.com/office/drawing/2016/5/14/chartex" xmlns:mc="http://schemas.openxmlformats.org/markup-compatibility/2006" xmlns:aink="http://schemas.microsoft.com/office/drawing/2016/ink" xmlns:am3d="http://schemas.microsoft.com/office/drawing/2017/model3d" xmlns:o="urn:schemas-microsoft-com:office:office" xmlns:r="http://schemas.openxmlformats.org/officeDocument/2006/relationships" xmlns:m="http://schemas.openxmlformats.org/officeDocument/2006/math" xmlns:v="urn:schemas-microsoft-com:vml" xmlns:wp14="http://schemas.microsoft.com/office/word/2010/wordprocessingDrawing" xmlns:wp="http://schemas.openxmlformats.org/drawingml/2006/wordprocessingDrawing" xmlns:w10="urn:schemas-microsoft-com:office:word" xmlns:w="http://schemas.openxmlformats.org/wordprocessingml/2006/main" xmlns:w14="http://schemas.microsoft.com/office/word/2010/wordml" xmlns:w15="http://schemas.microsoft.com/office/word/2012/wordml" xmlns:w16cid="http://schemas.microsoft.com/office/word/2016/wordml/cid" xmlns:w16se="http://schemas.microsoft.com/office/word/2015/wordml/symex" xmlns:wpg="http://schemas.microsoft.com/office/word/2010/wordprocessingGroup" xmlns:wpi="http://schemas.microsoft.com/office/word/2010/wordprocessingInk" xmlns:wne="http://schemas.microsoft.com/office/word/2006/wordml" xmlns:wps="http://schemas.microsoft.com/office/word/2010/wordprocessingShape" mc:Ignorable="w14 w15 w16se w16cid wp14">
   <w:endnote w:type="separator" w:id="-1">
     <w:p>
       <w:pPr>
@@ -4496,7 +5405,7 @@
 </file>
 
 <file path=word/footnotes.xml><?xml version="1.0" encoding="utf-8"?>
-<w:footnotes xmlns:wpc="http://schemas.microsoft.com/office/word/2010/wordprocessingCanvas" xmlns:cx="http://schemas.microsoft.com/office/drawing/2014/chartex" xmlns:mc="http://schemas.openxmlformats.org/markup-compatibility/2006" xmlns:o="urn:schemas-microsoft-com:office:office" xmlns:r="http://schemas.openxmlformats.org/officeDocument/2006/relationships" xmlns:m="http://schemas.openxmlformats.org/officeDocument/2006/math" xmlns:v="urn:schemas-microsoft-com:vml" xmlns:wp14="http://schemas.microsoft.com/office/word/2010/wordprocessingDrawing" xmlns:wp="http://schemas.openxmlformats.org/drawingml/2006/wordprocessingDrawing" xmlns:w10="urn:schemas-microsoft-com:office:word" xmlns:w="http://schemas.openxmlformats.org/wordprocessingml/2006/main" xmlns:w14="http://schemas.microsoft.com/office/word/2010/wordml" xmlns:w15="http://schemas.microsoft.com/office/word/2012/wordml" xmlns:w16se="http://schemas.microsoft.com/office/word/2015/wordml/symex" xmlns:wpg="http://schemas.microsoft.com/office/word/2010/wordprocessingGroup" xmlns:wpi="http://schemas.microsoft.com/office/word/2010/wordprocessingInk" xmlns:wne="http://schemas.microsoft.com/office/word/2006/wordml" xmlns:wps="http://schemas.microsoft.com/office/word/2010/wordprocessingShape" mc:Ignorable="w14 w15 w16se wp14">
+<w:footnotes xmlns:wpc="http://schemas.microsoft.com/office/word/2010/wordprocessingCanvas" xmlns:cx="http://schemas.microsoft.com/office/drawing/2014/chartex" xmlns:cx1="http://schemas.microsoft.com/office/drawing/2015/9/8/chartex" xmlns:cx2="http://schemas.microsoft.com/office/drawing/2015/10/21/chartex" xmlns:cx3="http://schemas.microsoft.com/office/drawing/2016/5/9/chartex" xmlns:cx4="http://schemas.microsoft.com/office/drawing/2016/5/10/chartex" xmlns:cx5="http://schemas.microsoft.com/office/drawing/2016/5/11/chartex" xmlns:cx6="http://schemas.microsoft.com/office/drawing/2016/5/12/chartex" xmlns:cx7="http://schemas.microsoft.com/office/drawing/2016/5/13/chartex" xmlns:cx8="http://schemas.microsoft.com/office/drawing/2016/5/14/chartex" xmlns:mc="http://schemas.openxmlformats.org/markup-compatibility/2006" xmlns:aink="http://schemas.microsoft.com/office/drawing/2016/ink" xmlns:am3d="http://schemas.microsoft.com/office/drawing/2017/model3d" xmlns:o="urn:schemas-microsoft-com:office:office" xmlns:r="http://schemas.openxmlformats.org/officeDocument/2006/relationships" xmlns:m="http://schemas.openxmlformats.org/officeDocument/2006/math" xmlns:v="urn:schemas-microsoft-com:vml" xmlns:wp14="http://schemas.microsoft.com/office/word/2010/wordprocessingDrawing" xmlns:wp="http://schemas.openxmlformats.org/drawingml/2006/wordprocessingDrawing" xmlns:w10="urn:schemas-microsoft-com:office:word" xmlns:w="http://schemas.openxmlformats.org/wordprocessingml/2006/main" xmlns:w14="http://schemas.microsoft.com/office/word/2010/wordml" xmlns:w15="http://schemas.microsoft.com/office/word/2012/wordml" xmlns:w16cid="http://schemas.microsoft.com/office/word/2016/wordml/cid" xmlns:w16se="http://schemas.microsoft.com/office/word/2015/wordml/symex" xmlns:wpg="http://schemas.microsoft.com/office/word/2010/wordprocessingGroup" xmlns:wpi="http://schemas.microsoft.com/office/word/2010/wordprocessingInk" xmlns:wne="http://schemas.microsoft.com/office/word/2006/wordml" xmlns:wps="http://schemas.microsoft.com/office/word/2010/wordprocessingShape" mc:Ignorable="w14 w15 w16se w16cid wp14">
   <w:footnote w:type="separator" w:id="-1">
     <w:p>
       <w:pPr>
@@ -4521,7 +5430,7 @@
 </file>
 
 <file path=word/header1.xml><?xml version="1.0" encoding="utf-8"?>
-<w:hdr xmlns:wpc="http://schemas.microsoft.com/office/word/2010/wordprocessingCanvas" xmlns:cx="http://schemas.microsoft.com/office/drawing/2014/chartex" xmlns:mc="http://schemas.openxmlformats.org/markup-compatibility/2006" xmlns:o="urn:schemas-microsoft-com:office:office" xmlns:r="http://schemas.openxmlformats.org/officeDocument/2006/relationships" xmlns:m="http://schemas.openxmlformats.org/officeDocument/2006/math" xmlns:v="urn:schemas-microsoft-com:vml" xmlns:wp14="http://schemas.microsoft.com/office/word/2010/wordprocessingDrawing" xmlns:wp="http://schemas.openxmlformats.org/drawingml/2006/wordprocessingDrawing" xmlns:w10="urn:schemas-microsoft-com:office:word" xmlns:w="http://schemas.openxmlformats.org/wordprocessingml/2006/main" xmlns:w14="http://schemas.microsoft.com/office/word/2010/wordml" xmlns:w15="http://schemas.microsoft.com/office/word/2012/wordml" xmlns:w16se="http://schemas.microsoft.com/office/word/2015/wordml/symex" xmlns:wpg="http://schemas.microsoft.com/office/word/2010/wordprocessingGroup" xmlns:wpi="http://schemas.microsoft.com/office/word/2010/wordprocessingInk" xmlns:wne="http://schemas.microsoft.com/office/word/2006/wordml" xmlns:wps="http://schemas.microsoft.com/office/word/2010/wordprocessingShape" mc:Ignorable="w14 w15 w16se wp14">
+<w:hdr xmlns:wpc="http://schemas.microsoft.com/office/word/2010/wordprocessingCanvas" xmlns:cx="http://schemas.microsoft.com/office/drawing/2014/chartex" xmlns:cx1="http://schemas.microsoft.com/office/drawing/2015/9/8/chartex" xmlns:cx2="http://schemas.microsoft.com/office/drawing/2015/10/21/chartex" xmlns:cx3="http://schemas.microsoft.com/office/drawing/2016/5/9/chartex" xmlns:cx4="http://schemas.microsoft.com/office/drawing/2016/5/10/chartex" xmlns:cx5="http://schemas.microsoft.com/office/drawing/2016/5/11/chartex" xmlns:cx6="http://schemas.microsoft.com/office/drawing/2016/5/12/chartex" xmlns:cx7="http://schemas.microsoft.com/office/drawing/2016/5/13/chartex" xmlns:cx8="http://schemas.microsoft.com/office/drawing/2016/5/14/chartex" xmlns:mc="http://schemas.openxmlformats.org/markup-compatibility/2006" xmlns:aink="http://schemas.microsoft.com/office/drawing/2016/ink" xmlns:am3d="http://schemas.microsoft.com/office/drawing/2017/model3d" xmlns:o="urn:schemas-microsoft-com:office:office" xmlns:r="http://schemas.openxmlformats.org/officeDocument/2006/relationships" xmlns:m="http://schemas.openxmlformats.org/officeDocument/2006/math" xmlns:v="urn:schemas-microsoft-com:vml" xmlns:wp14="http://schemas.microsoft.com/office/word/2010/wordprocessingDrawing" xmlns:wp="http://schemas.openxmlformats.org/drawingml/2006/wordprocessingDrawing" xmlns:w10="urn:schemas-microsoft-com:office:word" xmlns:w="http://schemas.openxmlformats.org/wordprocessingml/2006/main" xmlns:w14="http://schemas.microsoft.com/office/word/2010/wordml" xmlns:w15="http://schemas.microsoft.com/office/word/2012/wordml" xmlns:w16cid="http://schemas.microsoft.com/office/word/2016/wordml/cid" xmlns:w16se="http://schemas.microsoft.com/office/word/2015/wordml/symex" xmlns:wpg="http://schemas.microsoft.com/office/word/2010/wordprocessingGroup" xmlns:wpi="http://schemas.microsoft.com/office/word/2010/wordprocessingInk" xmlns:wne="http://schemas.microsoft.com/office/word/2006/wordml" xmlns:wps="http://schemas.microsoft.com/office/word/2010/wordprocessingShape" mc:Ignorable="w14 w15 w16se w16cid wp14">
   <w:p>
     <w:pPr>
       <w:pStyle w:val="Encabezado"/>
@@ -4533,7 +5442,7 @@
         <w:lang w:val="en-US" w:eastAsia="en-US"/>
       </w:rPr>
       <w:drawing>
-        <wp:anchor distT="0" distB="0" distL="114300" distR="114300" simplePos="0" relativeHeight="251658240" behindDoc="0" locked="0" layoutInCell="1" allowOverlap="1">
+        <wp:anchor distT="0" distB="0" distL="114300" distR="114300" simplePos="0" relativeHeight="251658240" behindDoc="0" locked="0" layoutInCell="1" allowOverlap="1" wp14:anchorId="02A679BA" wp14:editId="47987371">
           <wp:simplePos x="0" y="0"/>
           <wp:positionH relativeFrom="column">
             <wp:posOffset>-80010</wp:posOffset>
@@ -4638,6 +5547,29 @@
   <w:p>
     <w:pPr>
       <w:pStyle w:val="Encabezado"/>
+      <w:jc w:val="center"/>
+      <w:rPr>
+        <w:sz w:val="20"/>
+      </w:rPr>
+    </w:pPr>
+    <w:r>
+      <w:rPr>
+        <w:sz w:val="20"/>
+      </w:rPr>
+      <w:t xml:space="preserve">HARLIN ACERO </w:t>
+    </w:r>
+    <w:proofErr w:type="spellStart"/>
+    <w:r>
+      <w:rPr>
+        <w:sz w:val="20"/>
+      </w:rPr>
+      <w:t>ACERO</w:t>
+    </w:r>
+    <w:proofErr w:type="spellEnd"/>
+  </w:p>
+  <w:p>
+    <w:pPr>
+      <w:pStyle w:val="Encabezado"/>
     </w:pPr>
     <w:r>
       <w:rPr>
@@ -4647,7 +5579,7 @@
       <mc:AlternateContent>
         <mc:Choice Requires="wps">
           <w:drawing>
-            <wp:anchor distT="0" distB="0" distL="114300" distR="114300" simplePos="0" relativeHeight="251659264" behindDoc="0" locked="0" layoutInCell="1" allowOverlap="1">
+            <wp:anchor distT="0" distB="0" distL="114300" distR="114300" simplePos="0" relativeHeight="251659264" behindDoc="0" locked="0" layoutInCell="1" allowOverlap="1" wp14:anchorId="3E918999" wp14:editId="7058915D">
               <wp:simplePos x="0" y="0"/>
               <wp:positionH relativeFrom="column">
                 <wp:posOffset>-480060</wp:posOffset>
@@ -4725,7 +5657,7 @@
 </file>
 
 <file path=word/numbering.xml><?xml version="1.0" encoding="utf-8"?>
-<w:numbering xmlns:wpc="http://schemas.microsoft.com/office/word/2010/wordprocessingCanvas" xmlns:cx="http://schemas.microsoft.com/office/drawing/2014/chartex" xmlns:mc="http://schemas.openxmlformats.org/markup-compatibility/2006" xmlns:o="urn:schemas-microsoft-com:office:office" xmlns:r="http://schemas.openxmlformats.org/officeDocument/2006/relationships" xmlns:m="http://schemas.openxmlformats.org/officeDocument/2006/math" xmlns:v="urn:schemas-microsoft-com:vml" xmlns:wp14="http://schemas.microsoft.com/office/word/2010/wordprocessingDrawing" xmlns:wp="http://schemas.openxmlformats.org/drawingml/2006/wordprocessingDrawing" xmlns:w10="urn:schemas-microsoft-com:office:word" xmlns:w="http://schemas.openxmlformats.org/wordprocessingml/2006/main" xmlns:w14="http://schemas.microsoft.com/office/word/2010/wordml" xmlns:w15="http://schemas.microsoft.com/office/word/2012/wordml" xmlns:w16se="http://schemas.microsoft.com/office/word/2015/wordml/symex" xmlns:wpg="http://schemas.microsoft.com/office/word/2010/wordprocessingGroup" xmlns:wpi="http://schemas.microsoft.com/office/word/2010/wordprocessingInk" xmlns:wne="http://schemas.microsoft.com/office/word/2006/wordml" xmlns:wps="http://schemas.microsoft.com/office/word/2010/wordprocessingShape" mc:Ignorable="w14 w15 w16se wp14">
+<w:numbering xmlns:wpc="http://schemas.microsoft.com/office/word/2010/wordprocessingCanvas" xmlns:cx="http://schemas.microsoft.com/office/drawing/2014/chartex" xmlns:cx1="http://schemas.microsoft.com/office/drawing/2015/9/8/chartex" xmlns:cx2="http://schemas.microsoft.com/office/drawing/2015/10/21/chartex" xmlns:cx3="http://schemas.microsoft.com/office/drawing/2016/5/9/chartex" xmlns:cx4="http://schemas.microsoft.com/office/drawing/2016/5/10/chartex" xmlns:cx5="http://schemas.microsoft.com/office/drawing/2016/5/11/chartex" xmlns:cx6="http://schemas.microsoft.com/office/drawing/2016/5/12/chartex" xmlns:cx7="http://schemas.microsoft.com/office/drawing/2016/5/13/chartex" xmlns:cx8="http://schemas.microsoft.com/office/drawing/2016/5/14/chartex" xmlns:mc="http://schemas.openxmlformats.org/markup-compatibility/2006" xmlns:aink="http://schemas.microsoft.com/office/drawing/2016/ink" xmlns:am3d="http://schemas.microsoft.com/office/drawing/2017/model3d" xmlns:o="urn:schemas-microsoft-com:office:office" xmlns:r="http://schemas.openxmlformats.org/officeDocument/2006/relationships" xmlns:m="http://schemas.openxmlformats.org/officeDocument/2006/math" xmlns:v="urn:schemas-microsoft-com:vml" xmlns:wp14="http://schemas.microsoft.com/office/word/2010/wordprocessingDrawing" xmlns:wp="http://schemas.openxmlformats.org/drawingml/2006/wordprocessingDrawing" xmlns:w10="urn:schemas-microsoft-com:office:word" xmlns:w="http://schemas.openxmlformats.org/wordprocessingml/2006/main" xmlns:w14="http://schemas.microsoft.com/office/word/2010/wordml" xmlns:w15="http://schemas.microsoft.com/office/word/2012/wordml" xmlns:w16cid="http://schemas.microsoft.com/office/word/2016/wordml/cid" xmlns:w16se="http://schemas.microsoft.com/office/word/2015/wordml/symex" xmlns:wpg="http://schemas.microsoft.com/office/word/2010/wordprocessingGroup" xmlns:wpi="http://schemas.microsoft.com/office/word/2010/wordprocessingInk" xmlns:wne="http://schemas.microsoft.com/office/word/2006/wordml" xmlns:wps="http://schemas.microsoft.com/office/word/2010/wordprocessingShape" mc:Ignorable="w14 w15 w16se w16cid wp14">
   <w:abstractNum w:abstractNumId="0" w15:restartNumberingAfterBreak="0">
     <w:nsid w:val="03EF0BF7"/>
     <w:multiLevelType w:val="hybridMultilevel"/>
@@ -6746,7 +7678,7 @@
 </file>
 
 <file path=word/styles.xml><?xml version="1.0" encoding="utf-8"?>
-<w:styles xmlns:mc="http://schemas.openxmlformats.org/markup-compatibility/2006" xmlns:r="http://schemas.openxmlformats.org/officeDocument/2006/relationships" xmlns:w="http://schemas.openxmlformats.org/wordprocessingml/2006/main" xmlns:w14="http://schemas.microsoft.com/office/word/2010/wordml" xmlns:w15="http://schemas.microsoft.com/office/word/2012/wordml" xmlns:w16se="http://schemas.microsoft.com/office/word/2015/wordml/symex" mc:Ignorable="w14 w15 w16se">
+<w:styles xmlns:mc="http://schemas.openxmlformats.org/markup-compatibility/2006" xmlns:r="http://schemas.openxmlformats.org/officeDocument/2006/relationships" xmlns:w="http://schemas.openxmlformats.org/wordprocessingml/2006/main" xmlns:w14="http://schemas.microsoft.com/office/word/2010/wordml" xmlns:w15="http://schemas.microsoft.com/office/word/2012/wordml" xmlns:w16cid="http://schemas.microsoft.com/office/word/2016/wordml/cid" xmlns:w16se="http://schemas.microsoft.com/office/word/2015/wordml/symex" mc:Ignorable="w14 w15 w16se w16cid">
   <w:docDefaults>
     <w:rPrDefault>
       <w:rPr>
@@ -6762,7 +7694,7 @@
       </w:pPr>
     </w:pPrDefault>
   </w:docDefaults>
-  <w:latentStyles w:defLockedState="0" w:defUIPriority="99" w:defSemiHidden="0" w:defUnhideWhenUsed="0" w:defQFormat="0" w:count="371">
+  <w:latentStyles w:defLockedState="0" w:defUIPriority="99" w:defSemiHidden="0" w:defUnhideWhenUsed="0" w:defQFormat="0" w:count="376">
     <w:lsdException w:name="Normal" w:uiPriority="0" w:qFormat="1"/>
     <w:lsdException w:name="heading 1" w:uiPriority="9" w:qFormat="1"/>
     <w:lsdException w:name="heading 2" w:semiHidden="1" w:uiPriority="9" w:unhideWhenUsed="1" w:qFormat="1"/>
@@ -6868,7 +7800,6 @@
     <w:lsdException w:name="HTML Sample" w:semiHidden="1" w:unhideWhenUsed="1"/>
     <w:lsdException w:name="HTML Typewriter" w:semiHidden="1" w:unhideWhenUsed="1"/>
     <w:lsdException w:name="HTML Variable" w:semiHidden="1" w:unhideWhenUsed="1"/>
-    <w:lsdException w:name="Normal Table" w:semiHidden="1" w:unhideWhenUsed="1"/>
     <w:lsdException w:name="annotation subject" w:semiHidden="1" w:unhideWhenUsed="1"/>
     <w:lsdException w:name="No List" w:semiHidden="1" w:unhideWhenUsed="1"/>
     <w:lsdException w:name="Outline List 1" w:semiHidden="1" w:unhideWhenUsed="1"/>
@@ -6911,11 +7842,8 @@
     <w:lsdException w:name="Table Contemporary" w:semiHidden="1" w:unhideWhenUsed="1"/>
     <w:lsdException w:name="Table Elegant" w:semiHidden="1" w:unhideWhenUsed="1"/>
     <w:lsdException w:name="Table Professional" w:semiHidden="1" w:unhideWhenUsed="1"/>
-    <w:lsdException w:name="Table Subtle 1" w:semiHidden="1" w:unhideWhenUsed="1"/>
     <w:lsdException w:name="Table Subtle 2" w:semiHidden="1" w:unhideWhenUsed="1"/>
     <w:lsdException w:name="Table Web 1" w:semiHidden="1" w:unhideWhenUsed="1"/>
-    <w:lsdException w:name="Table Web 2" w:semiHidden="1" w:unhideWhenUsed="1"/>
-    <w:lsdException w:name="Table Web 3" w:semiHidden="1" w:unhideWhenUsed="1"/>
     <w:lsdException w:name="Balloon Text" w:semiHidden="1" w:unhideWhenUsed="1"/>
     <w:lsdException w:name="Table Grid" w:uiPriority="59"/>
     <w:lsdException w:name="Table Theme" w:semiHidden="1" w:unhideWhenUsed="1"/>
@@ -7134,6 +8062,11 @@
     <w:lsdException w:name="List Table 5 Dark Accent 6" w:uiPriority="50"/>
     <w:lsdException w:name="List Table 6 Colorful Accent 6" w:uiPriority="51"/>
     <w:lsdException w:name="List Table 7 Colorful Accent 6" w:uiPriority="52"/>
+    <w:lsdException w:name="Mention" w:semiHidden="1" w:unhideWhenUsed="1"/>
+    <w:lsdException w:name="Smart Hyperlink" w:semiHidden="1" w:unhideWhenUsed="1"/>
+    <w:lsdException w:name="Hashtag" w:semiHidden="1" w:unhideWhenUsed="1"/>
+    <w:lsdException w:name="Unresolved Mention" w:semiHidden="1" w:unhideWhenUsed="1"/>
+    <w:lsdException w:name="Smart Link" w:semiHidden="1" w:unhideWhenUsed="1"/>
   </w:latentStyles>
   <w:style w:type="paragraph" w:default="1" w:styleId="Normal">
     <w:name w:val="Normal"/>
@@ -7211,6 +8144,7 @@
   <w:style w:type="character" w:default="1" w:styleId="Fuentedeprrafopredeter">
     <w:name w:val="Default Paragraph Font"/>
     <w:uiPriority w:val="1"/>
+    <w:semiHidden/>
     <w:unhideWhenUsed/>
   </w:style>
   <w:style w:type="table" w:default="1" w:styleId="Tablanormal">
@@ -7261,7 +8195,6 @@
     <w:basedOn w:val="Normal"/>
     <w:link w:val="PiedepginaCar"/>
     <w:uiPriority w:val="99"/>
-    <w:semiHidden/>
     <w:unhideWhenUsed/>
     <w:rsid w:val="001F6FE7"/>
     <w:pPr>
@@ -7277,7 +8210,6 @@
     <w:basedOn w:val="Fuentedeprrafopredeter"/>
     <w:link w:val="Piedepgina"/>
     <w:uiPriority w:val="99"/>
-    <w:semiHidden/>
     <w:rsid w:val="001F6FE7"/>
   </w:style>
   <w:style w:type="paragraph" w:styleId="Textodeglobo">
@@ -7401,8 +8333,8 @@
       <w:u w:val="single"/>
     </w:rPr>
   </w:style>
-  <w:style w:type="character" w:customStyle="1" w:styleId="UnresolvedMention">
-    <w:name w:val="Unresolved Mention"/>
+  <w:style w:type="character" w:customStyle="1" w:styleId="Mencinsinresolver1">
+    <w:name w:val="Mención sin resolver1"/>
     <w:basedOn w:val="Fuentedeprrafopredeter"/>
     <w:uiPriority w:val="99"/>
     <w:semiHidden/>
@@ -7941,7 +8873,7 @@
 </file>
 
 <file path=customXml/itemProps1.xml><?xml version="1.0" encoding="utf-8"?>
-<ds:datastoreItem xmlns:ds="http://schemas.openxmlformats.org/officeDocument/2006/customXml" ds:itemID="{7A67A99A-5B21-42C2-81A6-7DFB40650C5E}">
+<ds:datastoreItem xmlns:ds="http://schemas.openxmlformats.org/officeDocument/2006/customXml" ds:itemID="{344C39D0-1ED2-4201-91F9-BE51A7F9488F}">
   <ds:schemaRefs>
     <ds:schemaRef ds:uri="http://schemas.openxmlformats.org/officeDocument/2006/bibliography"/>
   </ds:schemaRefs>

</xml_diff>

<commit_message>
Correcciones a la parte 1, separación de clases
</commit_message>
<xml_diff>
--- a/MINERÍA DE DATOS/Taller 1 -  Análisis Exploratorio de Datos/Analisis exploratorio de datos.docx
+++ b/MINERÍA DE DATOS/Taller 1 -  Análisis Exploratorio de Datos/Analisis exploratorio de datos.docx
@@ -1,6 +1,6 @@
 
 <file path=word/document.xml><?xml version="1.0" encoding="utf-8"?>
-<w:document xmlns:wpc="http://schemas.microsoft.com/office/word/2010/wordprocessingCanvas" xmlns:cx="http://schemas.microsoft.com/office/drawing/2014/chartex" xmlns:cx1="http://schemas.microsoft.com/office/drawing/2015/9/8/chartex" xmlns:cx2="http://schemas.microsoft.com/office/drawing/2015/10/21/chartex" xmlns:cx3="http://schemas.microsoft.com/office/drawing/2016/5/9/chartex" xmlns:cx4="http://schemas.microsoft.com/office/drawing/2016/5/10/chartex" xmlns:cx5="http://schemas.microsoft.com/office/drawing/2016/5/11/chartex" xmlns:cx6="http://schemas.microsoft.com/office/drawing/2016/5/12/chartex" xmlns:cx7="http://schemas.microsoft.com/office/drawing/2016/5/13/chartex" xmlns:cx8="http://schemas.microsoft.com/office/drawing/2016/5/14/chartex" xmlns:mc="http://schemas.openxmlformats.org/markup-compatibility/2006" xmlns:aink="http://schemas.microsoft.com/office/drawing/2016/ink" xmlns:am3d="http://schemas.microsoft.com/office/drawing/2017/model3d" xmlns:o="urn:schemas-microsoft-com:office:office" xmlns:r="http://schemas.openxmlformats.org/officeDocument/2006/relationships" xmlns:m="http://schemas.openxmlformats.org/officeDocument/2006/math" xmlns:v="urn:schemas-microsoft-com:vml" xmlns:wp14="http://schemas.microsoft.com/office/word/2010/wordprocessingDrawing" xmlns:wp="http://schemas.openxmlformats.org/drawingml/2006/wordprocessingDrawing" xmlns:w10="urn:schemas-microsoft-com:office:word" xmlns:w="http://schemas.openxmlformats.org/wordprocessingml/2006/main" xmlns:w14="http://schemas.microsoft.com/office/word/2010/wordml" xmlns:w15="http://schemas.microsoft.com/office/word/2012/wordml" xmlns:w16cid="http://schemas.microsoft.com/office/word/2016/wordml/cid" xmlns:w16se="http://schemas.microsoft.com/office/word/2015/wordml/symex" xmlns:wpg="http://schemas.microsoft.com/office/word/2010/wordprocessingGroup" xmlns:wpi="http://schemas.microsoft.com/office/word/2010/wordprocessingInk" xmlns:wne="http://schemas.microsoft.com/office/word/2006/wordml" xmlns:wps="http://schemas.microsoft.com/office/word/2010/wordprocessingShape" mc:Ignorable="w14 w15 w16se w16cid wp14">
+<w:document xmlns:wpc="http://schemas.microsoft.com/office/word/2010/wordprocessingCanvas" xmlns:cx="http://schemas.microsoft.com/office/drawing/2014/chartex" xmlns:mc="http://schemas.openxmlformats.org/markup-compatibility/2006" xmlns:o="urn:schemas-microsoft-com:office:office" xmlns:r="http://schemas.openxmlformats.org/officeDocument/2006/relationships" xmlns:m="http://schemas.openxmlformats.org/officeDocument/2006/math" xmlns:v="urn:schemas-microsoft-com:vml" xmlns:wp14="http://schemas.microsoft.com/office/word/2010/wordprocessingDrawing" xmlns:wp="http://schemas.openxmlformats.org/drawingml/2006/wordprocessingDrawing" xmlns:w10="urn:schemas-microsoft-com:office:word" xmlns:w="http://schemas.openxmlformats.org/wordprocessingml/2006/main" xmlns:w14="http://schemas.microsoft.com/office/word/2010/wordml" xmlns:w15="http://schemas.microsoft.com/office/word/2012/wordml" xmlns:w16se="http://schemas.microsoft.com/office/word/2015/wordml/symex" xmlns:wpg="http://schemas.microsoft.com/office/word/2010/wordprocessingGroup" xmlns:wpi="http://schemas.microsoft.com/office/word/2010/wordprocessingInk" xmlns:wne="http://schemas.microsoft.com/office/word/2006/wordml" xmlns:wps="http://schemas.microsoft.com/office/word/2010/wordprocessingShape" mc:Ignorable="w14 w15 w16se wp14">
   <w:body>
     <w:p>
       <w:pPr>
@@ -341,15 +341,7 @@
         <w:t xml:space="preserve">de datos </w:t>
       </w:r>
       <w:r>
-        <w:t xml:space="preserve">de vinos italianos de tres diferentes clases, a cada uno de los cuales se les han medido trece características </w:t>
-      </w:r>
-      <w:proofErr w:type="gramStart"/>
-      <w:r>
-        <w:t>físico-químicas</w:t>
-      </w:r>
-      <w:proofErr w:type="gramEnd"/>
-      <w:r>
-        <w:t>. Se busca construir un clasificador que con base en dichas características clasifique los vinos en una de las tres categorías.</w:t>
+        <w:t>de vinos italianos de tres diferentes clases, a cada uno de los cuales se les han medido trece características físico-químicas. Se busca construir un clasificador que con base en dichas características clasifique los vinos en una de las tres categorías.</w:t>
       </w:r>
       <w:r>
         <w:t xml:space="preserve"> Para realizar una correcta clasificación se deben analizar y realizar el preprocesamiento necesario a las variables.</w:t>
@@ -397,7 +389,6 @@
       <w:r>
         <w:rPr>
           <w:noProof/>
-          <w:lang w:val="en-US" w:eastAsia="en-US"/>
         </w:rPr>
         <w:lastRenderedPageBreak/>
         <w:drawing>
@@ -498,7 +489,6 @@
       <w:r>
         <w:rPr>
           <w:noProof/>
-          <w:lang w:val="en-US" w:eastAsia="en-US"/>
         </w:rPr>
         <w:drawing>
           <wp:inline distT="0" distB="0" distL="0" distR="0" wp14:anchorId="2BB1C1F1" wp14:editId="5D69F1D9">
@@ -710,7 +700,6 @@
       <w:r>
         <w:rPr>
           <w:noProof/>
-          <w:lang w:val="en-US" w:eastAsia="en-US"/>
         </w:rPr>
         <w:drawing>
           <wp:inline distT="0" distB="0" distL="0" distR="0" wp14:anchorId="446FED9F" wp14:editId="14FBB3CC">
@@ -875,7 +864,6 @@
       <w:r>
         <w:rPr>
           <w:noProof/>
-          <w:lang w:val="en-US" w:eastAsia="en-US"/>
         </w:rPr>
         <w:drawing>
           <wp:inline distT="0" distB="0" distL="0" distR="0" wp14:anchorId="172D5415" wp14:editId="40FF5B3B">
@@ -944,7 +932,6 @@
       <w:r>
         <w:rPr>
           <w:noProof/>
-          <w:lang w:val="en-US" w:eastAsia="en-US"/>
         </w:rPr>
         <w:drawing>
           <wp:inline distT="0" distB="0" distL="0" distR="0" wp14:anchorId="1F5BC9B7" wp14:editId="1F563ECF">
@@ -990,7 +977,6 @@
       <w:r>
         <w:rPr>
           <w:noProof/>
-          <w:lang w:val="en-US" w:eastAsia="en-US"/>
         </w:rPr>
         <w:drawing>
           <wp:inline distT="0" distB="0" distL="0" distR="0" wp14:anchorId="4AB4500F" wp14:editId="02702685">
@@ -1054,12 +1040,10 @@
               <w:jc w:val="both"/>
             </w:pPr>
             <w:proofErr w:type="spellStart"/>
-            <w:proofErr w:type="gramStart"/>
             <w:r>
               <w:t>df.head</w:t>
             </w:r>
             <w:proofErr w:type="spellEnd"/>
-            <w:proofErr w:type="gramEnd"/>
             <w:r>
               <w:t>(10)</w:t>
             </w:r>
@@ -1124,12 +1108,10 @@
               <w:jc w:val="both"/>
             </w:pPr>
             <w:proofErr w:type="spellStart"/>
-            <w:proofErr w:type="gramStart"/>
             <w:r>
               <w:t>df.tail</w:t>
             </w:r>
             <w:proofErr w:type="spellEnd"/>
-            <w:proofErr w:type="gramEnd"/>
             <w:r>
               <w:t>(5)</w:t>
             </w:r>
@@ -1156,12 +1138,10 @@
               <w:jc w:val="both"/>
             </w:pPr>
             <w:proofErr w:type="spellStart"/>
-            <w:proofErr w:type="gramStart"/>
             <w:r>
               <w:t>df.columns</w:t>
             </w:r>
             <w:proofErr w:type="spellEnd"/>
-            <w:proofErr w:type="gramEnd"/>
           </w:p>
         </w:tc>
         <w:tc>
@@ -1227,27 +1207,13 @@
               <w:rPr>
                 <w:lang w:val="en-US"/>
               </w:rPr>
-              <w:t>df[“Alcohol</w:t>
-            </w:r>
-            <w:proofErr w:type="gramStart"/>
+              <w:t>df[“Alcohol”</w:t>
+            </w:r>
             <w:r>
               <w:rPr>
                 <w:lang w:val="en-US"/>
               </w:rPr>
-              <w:t>”</w:t>
-            </w:r>
-            <w:r>
-              <w:rPr>
-                <w:lang w:val="en-US"/>
-              </w:rPr>
-              <w:t>][</w:t>
-            </w:r>
-            <w:proofErr w:type="gramEnd"/>
-            <w:r>
-              <w:rPr>
-                <w:lang w:val="en-US"/>
-              </w:rPr>
-              <w:t>:5]</w:t>
+              <w:t>][:5]</w:t>
             </w:r>
           </w:p>
         </w:tc>
@@ -1312,12 +1278,20 @@
                 <w:lang w:val="en-US"/>
               </w:rPr>
             </w:pPr>
+            <w:proofErr w:type="spellStart"/>
             <w:proofErr w:type="gramStart"/>
             <w:r>
               <w:rPr>
                 <w:lang w:val="en-US"/>
               </w:rPr>
-              <w:t>df[</w:t>
+              <w:t>df</w:t>
+            </w:r>
+            <w:proofErr w:type="spellEnd"/>
+            <w:r>
+              <w:rPr>
+                <w:lang w:val="en-US"/>
+              </w:rPr>
+              <w:t>[</w:t>
             </w:r>
             <w:proofErr w:type="gramEnd"/>
             <w:r>
@@ -1397,12 +1371,20 @@
                 <w:lang w:val="en-US"/>
               </w:rPr>
             </w:pPr>
+            <w:proofErr w:type="spellStart"/>
             <w:proofErr w:type="gramStart"/>
             <w:r>
               <w:rPr>
                 <w:lang w:val="en-US"/>
               </w:rPr>
-              <w:t>df[</w:t>
+              <w:t>df</w:t>
+            </w:r>
+            <w:proofErr w:type="spellEnd"/>
+            <w:r>
+              <w:rPr>
+                <w:lang w:val="en-US"/>
+              </w:rPr>
+              <w:t>[</w:t>
             </w:r>
             <w:proofErr w:type="gramEnd"/>
             <w:r>
@@ -1577,7 +1559,6 @@
       <w:r>
         <w:rPr>
           <w:noProof/>
-          <w:lang w:val="en-US" w:eastAsia="en-US"/>
         </w:rPr>
         <w:drawing>
           <wp:inline distT="0" distB="0" distL="0" distR="0" wp14:anchorId="23827257" wp14:editId="5E694C06">
@@ -1631,7 +1612,6 @@
       <w:r>
         <w:rPr>
           <w:noProof/>
-          <w:lang w:val="en-US" w:eastAsia="en-US"/>
         </w:rPr>
         <w:drawing>
           <wp:inline distT="0" distB="0" distL="0" distR="0" wp14:anchorId="0896598D" wp14:editId="0AF621C2">
@@ -1678,12 +1658,21 @@
           <w:bCs/>
         </w:rPr>
       </w:pPr>
+      <w:proofErr w:type="spellStart"/>
       <w:r>
         <w:rPr>
           <w:rFonts w:asciiTheme="majorHAnsi" w:eastAsiaTheme="majorEastAsia" w:hAnsiTheme="majorHAnsi" w:cstheme="majorBidi"/>
           <w:bCs/>
         </w:rPr>
-        <w:t xml:space="preserve">Mas de </w:t>
+        <w:t>Mas</w:t>
+      </w:r>
+      <w:proofErr w:type="spellEnd"/>
+      <w:r>
+        <w:rPr>
+          <w:rFonts w:asciiTheme="majorHAnsi" w:eastAsiaTheme="majorEastAsia" w:hAnsiTheme="majorHAnsi" w:cstheme="majorBidi"/>
+          <w:bCs/>
+        </w:rPr>
+        <w:t xml:space="preserve"> de </w:t>
       </w:r>
       <w:proofErr w:type="spellStart"/>
       <w:r>
@@ -1766,7 +1755,6 @@
       <w:r>
         <w:rPr>
           <w:noProof/>
-          <w:lang w:val="en-US" w:eastAsia="en-US"/>
         </w:rPr>
         <w:drawing>
           <wp:inline distT="0" distB="0" distL="0" distR="0" wp14:anchorId="1F79D769" wp14:editId="20499902">
@@ -1814,7 +1802,6 @@
       <w:r>
         <w:rPr>
           <w:noProof/>
-          <w:lang w:val="en-US" w:eastAsia="en-US"/>
         </w:rPr>
         <w:drawing>
           <wp:inline distT="0" distB="0" distL="0" distR="0" wp14:anchorId="427FAE9A" wp14:editId="375A31B9">
@@ -1862,7 +1849,6 @@
       <w:r>
         <w:rPr>
           <w:noProof/>
-          <w:lang w:val="en-US" w:eastAsia="en-US"/>
         </w:rPr>
         <w:lastRenderedPageBreak/>
         <w:drawing>
@@ -1955,7 +1941,6 @@
       <w:r>
         <w:rPr>
           <w:noProof/>
-          <w:lang w:val="en-US" w:eastAsia="en-US"/>
         </w:rPr>
         <w:drawing>
           <wp:inline distT="0" distB="0" distL="0" distR="0" wp14:anchorId="27023C3E" wp14:editId="1BCDDF6E">
@@ -2019,7 +2004,6 @@
       <w:r>
         <w:rPr>
           <w:noProof/>
-          <w:lang w:val="en-US" w:eastAsia="en-US"/>
         </w:rPr>
         <w:drawing>
           <wp:inline distT="0" distB="0" distL="0" distR="0" wp14:anchorId="44014EAF" wp14:editId="0134739C">
@@ -2070,7 +2054,6 @@
       <w:r>
         <w:rPr>
           <w:noProof/>
-          <w:lang w:val="en-US" w:eastAsia="en-US"/>
         </w:rPr>
         <w:drawing>
           <wp:inline distT="0" distB="0" distL="0" distR="0" wp14:anchorId="5443C797" wp14:editId="474CD43B">
@@ -2139,7 +2122,6 @@
       <w:r>
         <w:rPr>
           <w:noProof/>
-          <w:lang w:val="en-US" w:eastAsia="en-US"/>
         </w:rPr>
         <w:drawing>
           <wp:inline distT="0" distB="0" distL="0" distR="0" wp14:anchorId="6976C1B5" wp14:editId="0BF23AA3">
@@ -2192,7 +2174,6 @@
       <w:r>
         <w:rPr>
           <w:noProof/>
-          <w:lang w:val="en-US" w:eastAsia="en-US"/>
         </w:rPr>
         <w:lastRenderedPageBreak/>
         <w:drawing>
@@ -2252,7 +2233,6 @@
       <w:r>
         <w:rPr>
           <w:noProof/>
-          <w:lang w:val="en-US" w:eastAsia="en-US"/>
         </w:rPr>
         <w:drawing>
           <wp:inline distT="0" distB="0" distL="0" distR="0" wp14:anchorId="25391E1A" wp14:editId="1B44915B">
@@ -2327,7 +2307,6 @@
       <w:r>
         <w:rPr>
           <w:noProof/>
-          <w:lang w:val="en-US" w:eastAsia="en-US"/>
         </w:rPr>
         <w:drawing>
           <wp:inline distT="0" distB="0" distL="0" distR="0" wp14:anchorId="30891598" wp14:editId="160E3147">
@@ -2384,7 +2363,6 @@
       <w:r>
         <w:rPr>
           <w:noProof/>
-          <w:lang w:val="en-US" w:eastAsia="en-US"/>
         </w:rPr>
         <w:drawing>
           <wp:inline distT="0" distB="0" distL="0" distR="0" wp14:anchorId="39852817" wp14:editId="445FD625">
@@ -2449,7 +2427,6 @@
       <w:r>
         <w:rPr>
           <w:noProof/>
-          <w:lang w:val="en-US" w:eastAsia="en-US"/>
         </w:rPr>
         <w:drawing>
           <wp:inline distT="0" distB="0" distL="0" distR="0" wp14:anchorId="2BA7107A" wp14:editId="432FD34A">
@@ -2516,7 +2493,6 @@
       <w:r>
         <w:rPr>
           <w:noProof/>
-          <w:lang w:val="en-US" w:eastAsia="en-US"/>
         </w:rPr>
         <w:drawing>
           <wp:inline distT="0" distB="0" distL="0" distR="0" wp14:anchorId="1CC995DA" wp14:editId="7C86891C">
@@ -2626,6 +2602,7 @@
         </w:rPr>
         <w:t>=</w:t>
       </w:r>
+      <w:proofErr w:type="spellStart"/>
       <w:r>
         <w:rPr>
           <w:rStyle w:val="n"/>
@@ -2633,6 +2610,7 @@
         </w:rPr>
         <w:t>df</w:t>
       </w:r>
+      <w:proofErr w:type="spellEnd"/>
       <w:r>
         <w:rPr>
           <w:rStyle w:val="p"/>
@@ -4110,19 +4088,7 @@
         <w:spacing w:after="0"/>
       </w:pPr>
       <w:r>
-        <w:t xml:space="preserve">Vino Clase </w:t>
-      </w:r>
-      <w:r>
-        <w:t>2</w:t>
-      </w:r>
-      <w:r>
-        <w:t xml:space="preserve">: </w:t>
-      </w:r>
-      <w:r>
-        <w:t>71</w:t>
-      </w:r>
-      <w:r>
-        <w:t xml:space="preserve"> registros</w:t>
+        <w:t>Vino Clase 2: 71 registros</w:t>
       </w:r>
     </w:p>
     <w:p>
@@ -4130,19 +4096,7 @@
         <w:spacing w:after="0"/>
       </w:pPr>
       <w:r>
-        <w:t xml:space="preserve">Vino Clase </w:t>
-      </w:r>
-      <w:r>
-        <w:t>3</w:t>
-      </w:r>
-      <w:r>
-        <w:t xml:space="preserve">:  </w:t>
-      </w:r>
-      <w:r>
-        <w:t>4</w:t>
-      </w:r>
-      <w:r>
-        <w:t>9 registros</w:t>
+        <w:t>Vino Clase 3:  49 registros</w:t>
       </w:r>
     </w:p>
     <w:p>
@@ -4173,15 +4127,7 @@
         <w:ind w:left="284"/>
       </w:pPr>
       <w:r>
-        <w:t xml:space="preserve">Selecciones 5 variables y </w:t>
-      </w:r>
-      <w:proofErr w:type="gramStart"/>
-      <w:r>
-        <w:t>de acuerdo a</w:t>
-      </w:r>
-      <w:proofErr w:type="gramEnd"/>
-      <w:r>
-        <w:t xml:space="preserve"> los histogramas</w:t>
+        <w:t>Selecciones 5 variables y de acuerdo a los histogramas</w:t>
       </w:r>
       <w:r>
         <w:t xml:space="preserve"> y las medidas vistas en clase (media, varianza, </w:t>
@@ -4206,8 +4152,13 @@
         <w:t xml:space="preserve"> indique si se trata de </w:t>
       </w:r>
       <w:r>
-        <w:t>frecuencias unimodales</w:t>
-      </w:r>
+        <w:t xml:space="preserve">frecuencias </w:t>
+      </w:r>
+      <w:proofErr w:type="spellStart"/>
+      <w:r>
+        <w:t>unimodales</w:t>
+      </w:r>
+      <w:proofErr w:type="spellEnd"/>
       <w:r>
         <w:rPr>
           <w:rFonts w:ascii="Calibri" w:eastAsia="Calibri" w:hAnsi="Calibri" w:cs="Times New Roman"/>
@@ -4333,7 +4284,7 @@
               </wp:anchor>
             </w:drawing>
           </mc:Choice>
-          <mc:Fallback>
+          <mc:Fallback xmlns:w16cid="http://schemas.microsoft.com/office/word/2016/wordml/cid" xmlns:am3d="http://schemas.microsoft.com/office/drawing/2017/model3d" xmlns:aink="http://schemas.microsoft.com/office/drawing/2016/ink" xmlns:cx8="http://schemas.microsoft.com/office/drawing/2016/5/14/chartex" xmlns:cx7="http://schemas.microsoft.com/office/drawing/2016/5/13/chartex" xmlns:cx6="http://schemas.microsoft.com/office/drawing/2016/5/12/chartex" xmlns:cx5="http://schemas.microsoft.com/office/drawing/2016/5/11/chartex" xmlns:cx4="http://schemas.microsoft.com/office/drawing/2016/5/10/chartex" xmlns:cx3="http://schemas.microsoft.com/office/drawing/2016/5/9/chartex" xmlns:cx2="http://schemas.microsoft.com/office/drawing/2015/10/21/chartex" xmlns:cx1="http://schemas.microsoft.com/office/drawing/2015/9/8/chartex">
             <w:pict>
               <v:group w14:anchorId="32C37610" id="Grupo 16" o:spid="_x0000_s1026" style="position:absolute;margin-left:-.3pt;margin-top:29.15pt;width:486pt;height:145.5pt;z-index:251658240" coordsize="61722,18478" o:gfxdata="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">
                 <v:shapetype id="_x0000_t75" coordsize="21600,21600" o:spt="75" o:preferrelative="t" path="m@4@5l@4@11@9@11@9@5xe" filled="f" stroked="f">
@@ -4443,6 +4394,268 @@
         <w:t xml:space="preserve">. Lo que implica una agrupación de cationes de amonio relativamente baja. </w:t>
       </w:r>
     </w:p>
+    <w:p>
+      <w:r>
+        <w:t>En detalle, la diferencia del grado de alcalinidad de cenizas para cada clase de vino se describe de la siguiente forma:</w:t>
+      </w:r>
+    </w:p>
+    <w:tbl>
+      <w:tblPr>
+        <w:tblStyle w:val="Tablaconcuadrcula"/>
+        <w:tblW w:w="10518" w:type="dxa"/>
+        <w:tblInd w:w="-856" w:type="dxa"/>
+        <w:tblLook w:val="04A0" w:firstRow="1" w:lastRow="0" w:firstColumn="1" w:lastColumn="0" w:noHBand="0" w:noVBand="1"/>
+      </w:tblPr>
+      <w:tblGrid>
+        <w:gridCol w:w="3576"/>
+        <w:gridCol w:w="3546"/>
+        <w:gridCol w:w="3396"/>
+      </w:tblGrid>
+      <w:tr>
+        <w:trPr>
+          <w:trHeight w:val="57"/>
+        </w:trPr>
+        <w:tc>
+          <w:tcPr>
+            <w:tcW w:w="3576" w:type="dxa"/>
+          </w:tcPr>
+          <w:p>
+            <w:pPr>
+              <w:rPr>
+                <w:noProof/>
+              </w:rPr>
+            </w:pPr>
+            <w:r>
+              <w:t>Vino Clase 1</w:t>
+            </w:r>
+          </w:p>
+        </w:tc>
+        <w:tc>
+          <w:tcPr>
+            <w:tcW w:w="3546" w:type="dxa"/>
+          </w:tcPr>
+          <w:p>
+            <w:pPr>
+              <w:rPr>
+                <w:noProof/>
+              </w:rPr>
+            </w:pPr>
+            <w:r>
+              <w:t>Vino Clase 2</w:t>
+            </w:r>
+          </w:p>
+        </w:tc>
+        <w:tc>
+          <w:tcPr>
+            <w:tcW w:w="3396" w:type="dxa"/>
+          </w:tcPr>
+          <w:p>
+            <w:pPr>
+              <w:rPr>
+                <w:noProof/>
+              </w:rPr>
+            </w:pPr>
+            <w:r>
+              <w:t>Vino Clase 3</w:t>
+            </w:r>
+          </w:p>
+        </w:tc>
+      </w:tr>
+      <w:tr>
+        <w:trPr>
+          <w:trHeight w:val="57"/>
+        </w:trPr>
+        <w:tc>
+          <w:tcPr>
+            <w:tcW w:w="3576" w:type="dxa"/>
+          </w:tcPr>
+          <w:p>
+            <w:r>
+              <w:rPr>
+                <w:noProof/>
+              </w:rPr>
+              <w:drawing>
+                <wp:anchor distT="0" distB="0" distL="114300" distR="114300" simplePos="0" relativeHeight="251674624" behindDoc="0" locked="0" layoutInCell="1" allowOverlap="1" wp14:anchorId="300D188F" wp14:editId="3DC6EF49">
+                  <wp:simplePos x="0" y="0"/>
+                  <wp:positionH relativeFrom="column">
+                    <wp:posOffset>1270</wp:posOffset>
+                  </wp:positionH>
+                  <wp:positionV relativeFrom="paragraph">
+                    <wp:posOffset>1905</wp:posOffset>
+                  </wp:positionV>
+                  <wp:extent cx="2126128" cy="2847975"/>
+                  <wp:effectExtent l="0" t="0" r="7620" b="0"/>
+                  <wp:wrapSquare wrapText="bothSides"/>
+                  <wp:docPr id="2" name="Imagen 2"/>
+                  <wp:cNvGraphicFramePr>
+                    <a:graphicFrameLocks xmlns:a="http://schemas.openxmlformats.org/drawingml/2006/main" noChangeAspect="1"/>
+                  </wp:cNvGraphicFramePr>
+                  <a:graphic xmlns:a="http://schemas.openxmlformats.org/drawingml/2006/main">
+                    <a:graphicData uri="http://schemas.openxmlformats.org/drawingml/2006/picture">
+                      <pic:pic xmlns:pic="http://schemas.openxmlformats.org/drawingml/2006/picture">
+                        <pic:nvPicPr>
+                          <pic:cNvPr id="1" name=""/>
+                          <pic:cNvPicPr/>
+                        </pic:nvPicPr>
+                        <pic:blipFill>
+                          <a:blip r:embed="rId36">
+                            <a:extLst>
+                              <a:ext uri="{28A0092B-C50C-407E-A947-70E740481C1C}">
+                                <a14:useLocalDpi xmlns:a14="http://schemas.microsoft.com/office/drawing/2010/main" val="0"/>
+                              </a:ext>
+                            </a:extLst>
+                          </a:blip>
+                          <a:stretch>
+                            <a:fillRect/>
+                          </a:stretch>
+                        </pic:blipFill>
+                        <pic:spPr>
+                          <a:xfrm>
+                            <a:off x="0" y="0"/>
+                            <a:ext cx="2126128" cy="2847975"/>
+                          </a:xfrm>
+                          <a:prstGeom prst="rect">
+                            <a:avLst/>
+                          </a:prstGeom>
+                        </pic:spPr>
+                      </pic:pic>
+                    </a:graphicData>
+                  </a:graphic>
+                </wp:anchor>
+              </w:drawing>
+            </w:r>
+          </w:p>
+        </w:tc>
+        <w:tc>
+          <w:tcPr>
+            <w:tcW w:w="3546" w:type="dxa"/>
+          </w:tcPr>
+          <w:p>
+            <w:r>
+              <w:rPr>
+                <w:noProof/>
+              </w:rPr>
+              <w:drawing>
+                <wp:anchor distT="0" distB="0" distL="114300" distR="114300" simplePos="0" relativeHeight="251675648" behindDoc="0" locked="0" layoutInCell="1" allowOverlap="1" wp14:anchorId="13D68D54" wp14:editId="21A74533">
+                  <wp:simplePos x="0" y="0"/>
+                  <wp:positionH relativeFrom="column">
+                    <wp:posOffset>-2540</wp:posOffset>
+                  </wp:positionH>
+                  <wp:positionV relativeFrom="paragraph">
+                    <wp:posOffset>1905</wp:posOffset>
+                  </wp:positionV>
+                  <wp:extent cx="2114550" cy="2867168"/>
+                  <wp:effectExtent l="0" t="0" r="0" b="9525"/>
+                  <wp:wrapSquare wrapText="bothSides"/>
+                  <wp:docPr id="3" name="Imagen 3"/>
+                  <wp:cNvGraphicFramePr>
+                    <a:graphicFrameLocks xmlns:a="http://schemas.openxmlformats.org/drawingml/2006/main" noChangeAspect="1"/>
+                  </wp:cNvGraphicFramePr>
+                  <a:graphic xmlns:a="http://schemas.openxmlformats.org/drawingml/2006/main">
+                    <a:graphicData uri="http://schemas.openxmlformats.org/drawingml/2006/picture">
+                      <pic:pic xmlns:pic="http://schemas.openxmlformats.org/drawingml/2006/picture">
+                        <pic:nvPicPr>
+                          <pic:cNvPr id="1" name=""/>
+                          <pic:cNvPicPr/>
+                        </pic:nvPicPr>
+                        <pic:blipFill>
+                          <a:blip r:embed="rId37">
+                            <a:extLst>
+                              <a:ext uri="{28A0092B-C50C-407E-A947-70E740481C1C}">
+                                <a14:useLocalDpi xmlns:a14="http://schemas.microsoft.com/office/drawing/2010/main" val="0"/>
+                              </a:ext>
+                            </a:extLst>
+                          </a:blip>
+                          <a:stretch>
+                            <a:fillRect/>
+                          </a:stretch>
+                        </pic:blipFill>
+                        <pic:spPr>
+                          <a:xfrm>
+                            <a:off x="0" y="0"/>
+                            <a:ext cx="2114550" cy="2867168"/>
+                          </a:xfrm>
+                          <a:prstGeom prst="rect">
+                            <a:avLst/>
+                          </a:prstGeom>
+                        </pic:spPr>
+                      </pic:pic>
+                    </a:graphicData>
+                  </a:graphic>
+                </wp:anchor>
+              </w:drawing>
+            </w:r>
+          </w:p>
+        </w:tc>
+        <w:tc>
+          <w:tcPr>
+            <w:tcW w:w="3396" w:type="dxa"/>
+          </w:tcPr>
+          <w:p>
+            <w:r>
+              <w:rPr>
+                <w:noProof/>
+              </w:rPr>
+              <w:drawing>
+                <wp:anchor distT="0" distB="0" distL="114300" distR="114300" simplePos="0" relativeHeight="251676672" behindDoc="0" locked="0" layoutInCell="1" allowOverlap="1" wp14:anchorId="2916852E" wp14:editId="52182BC0">
+                  <wp:simplePos x="0" y="0"/>
+                  <wp:positionH relativeFrom="column">
+                    <wp:posOffset>3175</wp:posOffset>
+                  </wp:positionH>
+                  <wp:positionV relativeFrom="paragraph">
+                    <wp:posOffset>1905</wp:posOffset>
+                  </wp:positionV>
+                  <wp:extent cx="2015716" cy="2819400"/>
+                  <wp:effectExtent l="0" t="0" r="3810" b="0"/>
+                  <wp:wrapSquare wrapText="bothSides"/>
+                  <wp:docPr id="6" name="Imagen 6"/>
+                  <wp:cNvGraphicFramePr>
+                    <a:graphicFrameLocks xmlns:a="http://schemas.openxmlformats.org/drawingml/2006/main" noChangeAspect="1"/>
+                  </wp:cNvGraphicFramePr>
+                  <a:graphic xmlns:a="http://schemas.openxmlformats.org/drawingml/2006/main">
+                    <a:graphicData uri="http://schemas.openxmlformats.org/drawingml/2006/picture">
+                      <pic:pic xmlns:pic="http://schemas.openxmlformats.org/drawingml/2006/picture">
+                        <pic:nvPicPr>
+                          <pic:cNvPr id="1" name=""/>
+                          <pic:cNvPicPr/>
+                        </pic:nvPicPr>
+                        <pic:blipFill>
+                          <a:blip r:embed="rId38">
+                            <a:extLst>
+                              <a:ext uri="{28A0092B-C50C-407E-A947-70E740481C1C}">
+                                <a14:useLocalDpi xmlns:a14="http://schemas.microsoft.com/office/drawing/2010/main" val="0"/>
+                              </a:ext>
+                            </a:extLst>
+                          </a:blip>
+                          <a:stretch>
+                            <a:fillRect/>
+                          </a:stretch>
+                        </pic:blipFill>
+                        <pic:spPr>
+                          <a:xfrm>
+                            <a:off x="0" y="0"/>
+                            <a:ext cx="2015716" cy="2819400"/>
+                          </a:xfrm>
+                          <a:prstGeom prst="rect">
+                            <a:avLst/>
+                          </a:prstGeom>
+                        </pic:spPr>
+                      </pic:pic>
+                    </a:graphicData>
+                  </a:graphic>
+                </wp:anchor>
+              </w:drawing>
+            </w:r>
+          </w:p>
+        </w:tc>
+      </w:tr>
+    </w:tbl>
+    <w:p>
+      <w:bookmarkStart w:id="15" w:name="_GoBack"/>
+      <w:bookmarkEnd w:id="15"/>
+    </w:p>
+    <w:p/>
+    <w:p/>
     <w:p>
       <w:pPr>
         <w:rPr>
@@ -4492,7 +4705,7 @@
                           </pic:cNvPicPr>
                         </pic:nvPicPr>
                         <pic:blipFill>
-                          <a:blip r:embed="rId36">
+                          <a:blip r:embed="rId39">
                             <a:extLst>
                               <a:ext uri="{28A0092B-C50C-407E-A947-70E740481C1C}">
                                 <a14:useLocalDpi xmlns:a14="http://schemas.microsoft.com/office/drawing/2010/main" val="0"/>
@@ -4521,7 +4734,7 @@
                           </pic:cNvPicPr>
                         </pic:nvPicPr>
                         <pic:blipFill>
-                          <a:blip r:embed="rId37">
+                          <a:blip r:embed="rId40">
                             <a:extLst>
                               <a:ext uri="{28A0092B-C50C-407E-A947-70E740481C1C}">
                                 <a14:useLocalDpi xmlns:a14="http://schemas.microsoft.com/office/drawing/2010/main" val="0"/>
@@ -4548,14 +4761,14 @@
               </wp:anchor>
             </w:drawing>
           </mc:Choice>
-          <mc:Fallback>
+          <mc:Fallback xmlns:w16cid="http://schemas.microsoft.com/office/word/2016/wordml/cid" xmlns:am3d="http://schemas.microsoft.com/office/drawing/2017/model3d" xmlns:aink="http://schemas.microsoft.com/office/drawing/2016/ink" xmlns:cx8="http://schemas.microsoft.com/office/drawing/2016/5/14/chartex" xmlns:cx7="http://schemas.microsoft.com/office/drawing/2016/5/13/chartex" xmlns:cx6="http://schemas.microsoft.com/office/drawing/2016/5/12/chartex" xmlns:cx5="http://schemas.microsoft.com/office/drawing/2016/5/11/chartex" xmlns:cx4="http://schemas.microsoft.com/office/drawing/2016/5/10/chartex" xmlns:cx3="http://schemas.microsoft.com/office/drawing/2016/5/9/chartex" xmlns:cx2="http://schemas.microsoft.com/office/drawing/2015/10/21/chartex" xmlns:cx1="http://schemas.microsoft.com/office/drawing/2015/9/8/chartex">
             <w:pict>
               <v:group w14:anchorId="4CE1B1A6" id="Grupo 18" o:spid="_x0000_s1026" style="position:absolute;margin-left:-.3pt;margin-top:19.8pt;width:442.5pt;height:139.5pt;z-index:251660288" coordsize="56197,17716" o:gfxdata="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">
                 <v:shape id="Imagen 13" o:spid="_x0000_s1027" type="#_x0000_t75" style="position:absolute;left:29908;width:26289;height:17716;visibility:visible;mso-wrap-style:square" o:gfxdata="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">
-                  <v:imagedata r:id="rId38" o:title=""/>
+                  <v:imagedata r:id="rId41" o:title=""/>
                 </v:shape>
                 <v:shape id="Imagen 17" o:spid="_x0000_s1028" type="#_x0000_t75" style="position:absolute;top:762;width:28479;height:16287;visibility:visible;mso-wrap-style:square" o:gfxdata="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">
-                  <v:imagedata r:id="rId39" o:title=""/>
+                  <v:imagedata r:id="rId42" o:title=""/>
                 </v:shape>
                 <w10:wrap type="square"/>
               </v:group>
@@ -4599,6 +4812,262 @@
       </w:r>
     </w:p>
     <w:p>
+      <w:r>
+        <w:t xml:space="preserve">En detalle, la diferencia del </w:t>
+      </w:r>
+      <w:r>
+        <w:t>% de Cenizas</w:t>
+      </w:r>
+      <w:r>
+        <w:t xml:space="preserve"> para cada clase de vino se describe de la siguiente forma:</w:t>
+      </w:r>
+    </w:p>
+    <w:tbl>
+      <w:tblPr>
+        <w:tblStyle w:val="Tablaconcuadrcula"/>
+        <w:tblW w:w="0" w:type="auto"/>
+        <w:tblLook w:val="04A0" w:firstRow="1" w:lastRow="0" w:firstColumn="1" w:lastColumn="0" w:noHBand="0" w:noVBand="1"/>
+      </w:tblPr>
+      <w:tblGrid>
+        <w:gridCol w:w="2903"/>
+        <w:gridCol w:w="2933"/>
+        <w:gridCol w:w="2992"/>
+      </w:tblGrid>
+      <w:tr>
+        <w:tc>
+          <w:tcPr>
+            <w:tcW w:w="2942" w:type="dxa"/>
+          </w:tcPr>
+          <w:p>
+            <w:r>
+              <w:t>Vino Clase 1</w:t>
+            </w:r>
+          </w:p>
+        </w:tc>
+        <w:tc>
+          <w:tcPr>
+            <w:tcW w:w="2943" w:type="dxa"/>
+          </w:tcPr>
+          <w:p>
+            <w:r>
+              <w:t>Vino Clase 2</w:t>
+            </w:r>
+          </w:p>
+        </w:tc>
+        <w:tc>
+          <w:tcPr>
+            <w:tcW w:w="2943" w:type="dxa"/>
+          </w:tcPr>
+          <w:p>
+            <w:r>
+              <w:t>Vino Clase 3</w:t>
+            </w:r>
+          </w:p>
+        </w:tc>
+      </w:tr>
+      <w:tr>
+        <w:tc>
+          <w:tcPr>
+            <w:tcW w:w="2942" w:type="dxa"/>
+          </w:tcPr>
+          <w:p>
+            <w:r>
+              <w:rPr>
+                <w:noProof/>
+              </w:rPr>
+              <w:drawing>
+                <wp:anchor distT="0" distB="0" distL="114300" distR="114300" simplePos="0" relativeHeight="251667456" behindDoc="0" locked="0" layoutInCell="1" allowOverlap="1" wp14:anchorId="1973E2E0" wp14:editId="6AA7CAFF">
+                  <wp:simplePos x="0" y="0"/>
+                  <wp:positionH relativeFrom="column">
+                    <wp:posOffset>-46990</wp:posOffset>
+                  </wp:positionH>
+                  <wp:positionV relativeFrom="paragraph">
+                    <wp:posOffset>87630</wp:posOffset>
+                  </wp:positionV>
+                  <wp:extent cx="1714500" cy="2438400"/>
+                  <wp:effectExtent l="0" t="0" r="0" b="0"/>
+                  <wp:wrapSquare wrapText="bothSides"/>
+                  <wp:docPr id="11" name="Imagen 11"/>
+                  <wp:cNvGraphicFramePr>
+                    <a:graphicFrameLocks xmlns:a="http://schemas.openxmlformats.org/drawingml/2006/main" noChangeAspect="1"/>
+                  </wp:cNvGraphicFramePr>
+                  <a:graphic xmlns:a="http://schemas.openxmlformats.org/drawingml/2006/main">
+                    <a:graphicData uri="http://schemas.openxmlformats.org/drawingml/2006/picture">
+                      <pic:pic xmlns:pic="http://schemas.openxmlformats.org/drawingml/2006/picture">
+                        <pic:nvPicPr>
+                          <pic:cNvPr id="1" name=""/>
+                          <pic:cNvPicPr/>
+                        </pic:nvPicPr>
+                        <pic:blipFill>
+                          <a:blip r:embed="rId43">
+                            <a:extLst>
+                              <a:ext uri="{28A0092B-C50C-407E-A947-70E740481C1C}">
+                                <a14:useLocalDpi xmlns:a14="http://schemas.microsoft.com/office/drawing/2010/main" val="0"/>
+                              </a:ext>
+                            </a:extLst>
+                          </a:blip>
+                          <a:stretch>
+                            <a:fillRect/>
+                          </a:stretch>
+                        </pic:blipFill>
+                        <pic:spPr>
+                          <a:xfrm>
+                            <a:off x="0" y="0"/>
+                            <a:ext cx="1714500" cy="2438400"/>
+                          </a:xfrm>
+                          <a:prstGeom prst="rect">
+                            <a:avLst/>
+                          </a:prstGeom>
+                        </pic:spPr>
+                      </pic:pic>
+                    </a:graphicData>
+                  </a:graphic>
+                </wp:anchor>
+              </w:drawing>
+            </w:r>
+          </w:p>
+        </w:tc>
+        <w:tc>
+          <w:tcPr>
+            <w:tcW w:w="2943" w:type="dxa"/>
+          </w:tcPr>
+          <w:p>
+            <w:r>
+              <w:rPr>
+                <w:noProof/>
+              </w:rPr>
+              <w:drawing>
+                <wp:anchor distT="0" distB="0" distL="114300" distR="114300" simplePos="0" relativeHeight="251668480" behindDoc="0" locked="0" layoutInCell="1" allowOverlap="1" wp14:anchorId="21D92EB9" wp14:editId="2570DE57">
+                  <wp:simplePos x="0" y="0"/>
+                  <wp:positionH relativeFrom="column">
+                    <wp:posOffset>-36830</wp:posOffset>
+                  </wp:positionH>
+                  <wp:positionV relativeFrom="paragraph">
+                    <wp:posOffset>125730</wp:posOffset>
+                  </wp:positionV>
+                  <wp:extent cx="1733550" cy="2476500"/>
+                  <wp:effectExtent l="0" t="0" r="0" b="0"/>
+                  <wp:wrapSquare wrapText="bothSides"/>
+                  <wp:docPr id="12" name="Imagen 12"/>
+                  <wp:cNvGraphicFramePr>
+                    <a:graphicFrameLocks xmlns:a="http://schemas.openxmlformats.org/drawingml/2006/main" noChangeAspect="1"/>
+                  </wp:cNvGraphicFramePr>
+                  <a:graphic xmlns:a="http://schemas.openxmlformats.org/drawingml/2006/main">
+                    <a:graphicData uri="http://schemas.openxmlformats.org/drawingml/2006/picture">
+                      <pic:pic xmlns:pic="http://schemas.openxmlformats.org/drawingml/2006/picture">
+                        <pic:nvPicPr>
+                          <pic:cNvPr id="1" name=""/>
+                          <pic:cNvPicPr/>
+                        </pic:nvPicPr>
+                        <pic:blipFill>
+                          <a:blip r:embed="rId44">
+                            <a:extLst>
+                              <a:ext uri="{28A0092B-C50C-407E-A947-70E740481C1C}">
+                                <a14:useLocalDpi xmlns:a14="http://schemas.microsoft.com/office/drawing/2010/main" val="0"/>
+                              </a:ext>
+                            </a:extLst>
+                          </a:blip>
+                          <a:stretch>
+                            <a:fillRect/>
+                          </a:stretch>
+                        </pic:blipFill>
+                        <pic:spPr>
+                          <a:xfrm>
+                            <a:off x="0" y="0"/>
+                            <a:ext cx="1733550" cy="2476500"/>
+                          </a:xfrm>
+                          <a:prstGeom prst="rect">
+                            <a:avLst/>
+                          </a:prstGeom>
+                        </pic:spPr>
+                      </pic:pic>
+                    </a:graphicData>
+                  </a:graphic>
+                  <wp14:sizeRelH relativeFrom="margin">
+                    <wp14:pctWidth>0</wp14:pctWidth>
+                  </wp14:sizeRelH>
+                  <wp14:sizeRelV relativeFrom="margin">
+                    <wp14:pctHeight>0</wp14:pctHeight>
+                  </wp14:sizeRelV>
+                </wp:anchor>
+              </w:drawing>
+            </w:r>
+          </w:p>
+        </w:tc>
+        <w:tc>
+          <w:tcPr>
+            <w:tcW w:w="2943" w:type="dxa"/>
+          </w:tcPr>
+          <w:p>
+            <w:r>
+              <w:rPr>
+                <w:noProof/>
+              </w:rPr>
+              <w:drawing>
+                <wp:anchor distT="0" distB="0" distL="114300" distR="114300" simplePos="0" relativeHeight="251669504" behindDoc="0" locked="0" layoutInCell="1" allowOverlap="1" wp14:anchorId="0BDDF4AE" wp14:editId="39BC295C">
+                  <wp:simplePos x="0" y="0"/>
+                  <wp:positionH relativeFrom="column">
+                    <wp:posOffset>-65405</wp:posOffset>
+                  </wp:positionH>
+                  <wp:positionV relativeFrom="paragraph">
+                    <wp:posOffset>1905</wp:posOffset>
+                  </wp:positionV>
+                  <wp:extent cx="1771650" cy="2574429"/>
+                  <wp:effectExtent l="0" t="0" r="0" b="0"/>
+                  <wp:wrapSquare wrapText="bothSides"/>
+                  <wp:docPr id="14" name="Imagen 14"/>
+                  <wp:cNvGraphicFramePr>
+                    <a:graphicFrameLocks xmlns:a="http://schemas.openxmlformats.org/drawingml/2006/main" noChangeAspect="1"/>
+                  </wp:cNvGraphicFramePr>
+                  <a:graphic xmlns:a="http://schemas.openxmlformats.org/drawingml/2006/main">
+                    <a:graphicData uri="http://schemas.openxmlformats.org/drawingml/2006/picture">
+                      <pic:pic xmlns:pic="http://schemas.openxmlformats.org/drawingml/2006/picture">
+                        <pic:nvPicPr>
+                          <pic:cNvPr id="1" name=""/>
+                          <pic:cNvPicPr/>
+                        </pic:nvPicPr>
+                        <pic:blipFill>
+                          <a:blip r:embed="rId45">
+                            <a:extLst>
+                              <a:ext uri="{28A0092B-C50C-407E-A947-70E740481C1C}">
+                                <a14:useLocalDpi xmlns:a14="http://schemas.microsoft.com/office/drawing/2010/main" val="0"/>
+                              </a:ext>
+                            </a:extLst>
+                          </a:blip>
+                          <a:stretch>
+                            <a:fillRect/>
+                          </a:stretch>
+                        </pic:blipFill>
+                        <pic:spPr>
+                          <a:xfrm>
+                            <a:off x="0" y="0"/>
+                            <a:ext cx="1780199" cy="2586852"/>
+                          </a:xfrm>
+                          <a:prstGeom prst="rect">
+                            <a:avLst/>
+                          </a:prstGeom>
+                        </pic:spPr>
+                      </pic:pic>
+                    </a:graphicData>
+                  </a:graphic>
+                  <wp14:sizeRelH relativeFrom="margin">
+                    <wp14:pctWidth>0</wp14:pctWidth>
+                  </wp14:sizeRelH>
+                  <wp14:sizeRelV relativeFrom="margin">
+                    <wp14:pctHeight>0</wp14:pctHeight>
+                  </wp14:sizeRelV>
+                </wp:anchor>
+              </w:drawing>
+            </w:r>
+          </w:p>
+        </w:tc>
+      </w:tr>
+    </w:tbl>
+    <w:p/>
+    <w:p/>
+    <w:p/>
+    <w:p/>
+    <w:p>
       <w:pPr>
         <w:rPr>
           <w:b/>
@@ -4637,7 +5106,6 @@
         <w:rPr>
           <w:noProof/>
         </w:rPr>
-        <w:lastRenderedPageBreak/>
         <w:t xml:space="preserve"> </w:t>
       </w:r>
       <w:r>
@@ -4678,7 +5146,7 @@
                           </pic:cNvPicPr>
                         </pic:nvPicPr>
                         <pic:blipFill>
-                          <a:blip r:embed="rId40">
+                          <a:blip r:embed="rId46">
                             <a:extLst>
                               <a:ext uri="{28A0092B-C50C-407E-A947-70E740481C1C}">
                                 <a14:useLocalDpi xmlns:a14="http://schemas.microsoft.com/office/drawing/2010/main" val="0"/>
@@ -4707,7 +5175,7 @@
                           </pic:cNvPicPr>
                         </pic:nvPicPr>
                         <pic:blipFill>
-                          <a:blip r:embed="rId41">
+                          <a:blip r:embed="rId47">
                             <a:extLst>
                               <a:ext uri="{28A0092B-C50C-407E-A947-70E740481C1C}">
                                 <a14:useLocalDpi xmlns:a14="http://schemas.microsoft.com/office/drawing/2010/main" val="0"/>
@@ -4734,14 +5202,14 @@
               </wp:inline>
             </w:drawing>
           </mc:Choice>
-          <mc:Fallback>
+          <mc:Fallback xmlns:w16cid="http://schemas.microsoft.com/office/word/2016/wordml/cid" xmlns:am3d="http://schemas.microsoft.com/office/drawing/2017/model3d" xmlns:aink="http://schemas.microsoft.com/office/drawing/2016/ink" xmlns:cx8="http://schemas.microsoft.com/office/drawing/2016/5/14/chartex" xmlns:cx7="http://schemas.microsoft.com/office/drawing/2016/5/13/chartex" xmlns:cx6="http://schemas.microsoft.com/office/drawing/2016/5/12/chartex" xmlns:cx5="http://schemas.microsoft.com/office/drawing/2016/5/11/chartex" xmlns:cx4="http://schemas.microsoft.com/office/drawing/2016/5/10/chartex" xmlns:cx3="http://schemas.microsoft.com/office/drawing/2016/5/9/chartex" xmlns:cx2="http://schemas.microsoft.com/office/drawing/2015/10/21/chartex" xmlns:cx1="http://schemas.microsoft.com/office/drawing/2015/9/8/chartex">
             <w:pict>
               <v:group w14:anchorId="35769549" id="Grupo 27" o:spid="_x0000_s1026" style="width:442.5pt;height:141pt;mso-position-horizontal-relative:char;mso-position-vertical-relative:line" coordsize="56197,17907" o:gfxdata="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">
                 <v:shape id="Imagen 23" o:spid="_x0000_s1027" type="#_x0000_t75" style="position:absolute;top:381;width:27813;height:16668;visibility:visible;mso-wrap-style:square" o:gfxdata="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">
-                  <v:imagedata r:id="rId42" o:title=""/>
+                  <v:imagedata r:id="rId48" o:title=""/>
                 </v:shape>
                 <v:shape id="Imagen 24" o:spid="_x0000_s1028" type="#_x0000_t75" style="position:absolute;left:29337;width:26860;height:17907;visibility:visible;mso-wrap-style:square" o:gfxdata="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">
-                  <v:imagedata r:id="rId43" o:title=""/>
+                  <v:imagedata r:id="rId49" o:title=""/>
                 </v:shape>
                 <w10:anchorlock/>
               </v:group>
@@ -4837,7 +5305,7 @@
                           </pic:cNvPicPr>
                         </pic:nvPicPr>
                         <pic:blipFill>
-                          <a:blip r:embed="rId44">
+                          <a:blip r:embed="rId50">
                             <a:extLst>
                               <a:ext uri="{28A0092B-C50C-407E-A947-70E740481C1C}">
                                 <a14:useLocalDpi xmlns:a14="http://schemas.microsoft.com/office/drawing/2010/main" val="0"/>
@@ -4866,7 +5334,7 @@
                           </pic:cNvPicPr>
                         </pic:nvPicPr>
                         <pic:blipFill>
-                          <a:blip r:embed="rId45">
+                          <a:blip r:embed="rId51">
                             <a:extLst>
                               <a:ext uri="{28A0092B-C50C-407E-A947-70E740481C1C}">
                                 <a14:useLocalDpi xmlns:a14="http://schemas.microsoft.com/office/drawing/2010/main" val="0"/>
@@ -4893,14 +5361,14 @@
               </wp:anchor>
             </w:drawing>
           </mc:Choice>
-          <mc:Fallback>
+          <mc:Fallback xmlns:w16cid="http://schemas.microsoft.com/office/word/2016/wordml/cid" xmlns:am3d="http://schemas.microsoft.com/office/drawing/2017/model3d" xmlns:aink="http://schemas.microsoft.com/office/drawing/2016/ink" xmlns:cx8="http://schemas.microsoft.com/office/drawing/2016/5/14/chartex" xmlns:cx7="http://schemas.microsoft.com/office/drawing/2016/5/13/chartex" xmlns:cx6="http://schemas.microsoft.com/office/drawing/2016/5/12/chartex" xmlns:cx5="http://schemas.microsoft.com/office/drawing/2016/5/11/chartex" xmlns:cx4="http://schemas.microsoft.com/office/drawing/2016/5/10/chartex" xmlns:cx3="http://schemas.microsoft.com/office/drawing/2016/5/9/chartex" xmlns:cx2="http://schemas.microsoft.com/office/drawing/2015/10/21/chartex" xmlns:cx1="http://schemas.microsoft.com/office/drawing/2015/9/8/chartex">
             <w:pict>
               <v:group w14:anchorId="25779E78" id="Grupo 40" o:spid="_x0000_s1026" style="position:absolute;margin-left:-.3pt;margin-top:15.15pt;width:441.75pt;height:141pt;z-index:251663360" coordsize="56102,17907" o:gfxdata="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">
                 <v:shape id="Imagen 28" o:spid="_x0000_s1027" type="#_x0000_t75" style="position:absolute;top:1333;width:27813;height:16193;visibility:visible;mso-wrap-style:square" o:gfxdata="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">
-                  <v:imagedata r:id="rId46" o:title=""/>
+                  <v:imagedata r:id="rId52" o:title=""/>
                 </v:shape>
                 <v:shape id="Imagen 30" o:spid="_x0000_s1028" type="#_x0000_t75" style="position:absolute;left:29337;width:26765;height:17907;visibility:visible;mso-wrap-style:square" o:gfxdata="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">
-                  <v:imagedata r:id="rId47" o:title=""/>
+                  <v:imagedata r:id="rId53" o:title=""/>
                 </v:shape>
                 <w10:wrap type="topAndBottom"/>
               </v:group>
@@ -4985,7 +5453,7 @@
                           </pic:cNvPicPr>
                         </pic:nvPicPr>
                         <pic:blipFill>
-                          <a:blip r:embed="rId48">
+                          <a:blip r:embed="rId54">
                             <a:extLst>
                               <a:ext uri="{28A0092B-C50C-407E-A947-70E740481C1C}">
                                 <a14:useLocalDpi xmlns:a14="http://schemas.microsoft.com/office/drawing/2010/main" val="0"/>
@@ -5014,7 +5482,7 @@
                           </pic:cNvPicPr>
                         </pic:nvPicPr>
                         <pic:blipFill>
-                          <a:blip r:embed="rId49">
+                          <a:blip r:embed="rId55">
                             <a:extLst>
                               <a:ext uri="{28A0092B-C50C-407E-A947-70E740481C1C}">
                                 <a14:useLocalDpi xmlns:a14="http://schemas.microsoft.com/office/drawing/2010/main" val="0"/>
@@ -5041,14 +5509,14 @@
               </wp:anchor>
             </w:drawing>
           </mc:Choice>
-          <mc:Fallback>
+          <mc:Fallback xmlns:w16cid="http://schemas.microsoft.com/office/word/2016/wordml/cid" xmlns:am3d="http://schemas.microsoft.com/office/drawing/2017/model3d" xmlns:aink="http://schemas.microsoft.com/office/drawing/2016/ink" xmlns:cx8="http://schemas.microsoft.com/office/drawing/2016/5/14/chartex" xmlns:cx7="http://schemas.microsoft.com/office/drawing/2016/5/13/chartex" xmlns:cx6="http://schemas.microsoft.com/office/drawing/2016/5/12/chartex" xmlns:cx5="http://schemas.microsoft.com/office/drawing/2016/5/11/chartex" xmlns:cx4="http://schemas.microsoft.com/office/drawing/2016/5/10/chartex" xmlns:cx3="http://schemas.microsoft.com/office/drawing/2016/5/9/chartex" xmlns:cx2="http://schemas.microsoft.com/office/drawing/2015/10/21/chartex" xmlns:cx1="http://schemas.microsoft.com/office/drawing/2015/9/8/chartex">
             <w:pict>
               <v:group w14:anchorId="7F09C10B" id="Grupo 47" o:spid="_x0000_s1026" style="position:absolute;margin-left:-.3pt;margin-top:0;width:473.25pt;height:141.75pt;z-index:251666432" coordsize="60102,18002" o:gfxdata="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">
                 <v:shape id="Imagen 44" o:spid="_x0000_s1027" type="#_x0000_t75" style="position:absolute;width:32766;height:18002;visibility:visible;mso-wrap-style:square" o:gfxdata="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">
-                  <v:imagedata r:id="rId50" o:title=""/>
+                  <v:imagedata r:id="rId56" o:title=""/>
                 </v:shape>
                 <v:shape id="Imagen 46" o:spid="_x0000_s1028" type="#_x0000_t75" style="position:absolute;left:33528;width:26574;height:17145;visibility:visible;mso-wrap-style:square" o:gfxdata="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">
-                  <v:imagedata r:id="rId51" o:title=""/>
+                  <v:imagedata r:id="rId57" o:title=""/>
                 </v:shape>
                 <w10:wrap type="square"/>
               </v:group>
@@ -5214,11 +5682,11 @@
         <w:pStyle w:val="Ttulo2"/>
         <w:ind w:left="792"/>
       </w:pPr>
-      <w:bookmarkStart w:id="15" w:name="_Toc507689601"/>
+      <w:bookmarkStart w:id="16" w:name="_Toc507689601"/>
       <w:r>
         <w:t>Parte 2</w:t>
       </w:r>
-      <w:bookmarkEnd w:id="15"/>
+      <w:bookmarkEnd w:id="16"/>
     </w:p>
     <w:p>
       <w:pPr>
@@ -5250,8 +5718,6 @@
         <w:ind w:firstLine="360"/>
         <w:jc w:val="both"/>
       </w:pPr>
-      <w:bookmarkStart w:id="16" w:name="_GoBack"/>
-      <w:bookmarkEnd w:id="16"/>
     </w:p>
     <w:p>
       <w:pPr>
@@ -5304,8 +5770,13 @@
         <w:ind w:left="1224"/>
       </w:pPr>
       <w:bookmarkStart w:id="18" w:name="_Toc507689603"/>
-      <w:r>
-        <w:t>Discretizar variables (</w:t>
+      <w:proofErr w:type="spellStart"/>
+      <w:r>
+        <w:t>Discretizar</w:t>
+      </w:r>
+      <w:proofErr w:type="spellEnd"/>
+      <w:r>
+        <w:t xml:space="preserve"> variables (</w:t>
       </w:r>
       <w:proofErr w:type="spellStart"/>
       <w:r>
@@ -5343,22 +5814,25 @@
       <w:r>
         <w:t xml:space="preserve">. Explique </w:t>
       </w:r>
+      <w:r>
+        <w:t>por</w:t>
+      </w:r>
+      <w:r>
+        <w:t>qué</w:t>
+      </w:r>
+      <w:r>
+        <w:t xml:space="preserve"> </w:t>
+      </w:r>
       <w:proofErr w:type="spellStart"/>
       <w:r>
-        <w:t>por</w:t>
-      </w:r>
-      <w:r>
-        <w:t>qué</w:t>
+        <w:t>discretiz</w:t>
+      </w:r>
+      <w:r>
+        <w:t>ó</w:t>
       </w:r>
       <w:proofErr w:type="spellEnd"/>
       <w:r>
         <w:t xml:space="preserve"> </w:t>
-      </w:r>
-      <w:r>
-        <w:t>discretiz</w:t>
-      </w:r>
-      <w:r>
-        <w:t xml:space="preserve">ó </w:t>
       </w:r>
       <w:r>
         <w:t>estas variables</w:t>
@@ -5390,7 +5864,6 @@
       <w:r>
         <w:rPr>
           <w:noProof/>
-          <w:lang w:val="en-US" w:eastAsia="en-US"/>
         </w:rPr>
         <w:lastRenderedPageBreak/>
         <w:drawing>
@@ -5409,7 +5882,7 @@
                     <pic:cNvPicPr/>
                   </pic:nvPicPr>
                   <pic:blipFill>
-                    <a:blip r:embed="rId52"/>
+                    <a:blip r:embed="rId58"/>
                     <a:stretch>
                       <a:fillRect/>
                     </a:stretch>
@@ -5461,7 +5934,6 @@
       <w:r>
         <w:rPr>
           <w:noProof/>
-          <w:lang w:val="en-US" w:eastAsia="en-US"/>
         </w:rPr>
         <w:drawing>
           <wp:inline distT="0" distB="0" distL="0" distR="0" wp14:anchorId="42DF9382" wp14:editId="162ABE9E">
@@ -5479,7 +5951,7 @@
                     <pic:cNvPicPr/>
                   </pic:nvPicPr>
                   <pic:blipFill>
-                    <a:blip r:embed="rId53"/>
+                    <a:blip r:embed="rId59"/>
                     <a:stretch>
                       <a:fillRect/>
                     </a:stretch>
@@ -5613,7 +6085,6 @@
       <w:r>
         <w:rPr>
           <w:noProof/>
-          <w:lang w:val="en-US" w:eastAsia="en-US"/>
         </w:rPr>
         <w:drawing>
           <wp:inline distT="0" distB="0" distL="0" distR="0" wp14:anchorId="00DF6574" wp14:editId="1543D382">
@@ -5631,7 +6102,7 @@
                     <pic:cNvPicPr/>
                   </pic:nvPicPr>
                   <pic:blipFill>
-                    <a:blip r:embed="rId54"/>
+                    <a:blip r:embed="rId60"/>
                     <a:stretch>
                       <a:fillRect/>
                     </a:stretch>
@@ -5666,7 +6137,6 @@
       <w:r>
         <w:rPr>
           <w:noProof/>
-          <w:lang w:val="en-US" w:eastAsia="en-US"/>
         </w:rPr>
         <w:drawing>
           <wp:inline distT="0" distB="0" distL="0" distR="0" wp14:anchorId="6615D6D3" wp14:editId="6EDF559F">
@@ -5684,7 +6154,7 @@
                     <pic:cNvPicPr/>
                   </pic:nvPicPr>
                   <pic:blipFill>
-                    <a:blip r:embed="rId55"/>
+                    <a:blip r:embed="rId61"/>
                     <a:stretch>
                       <a:fillRect/>
                     </a:stretch>
@@ -5922,7 +6392,7 @@
       <w:r>
         <w:t xml:space="preserve">Consulta la guía en </w:t>
       </w:r>
-      <w:hyperlink r:id="rId56" w:anchor="missing-data" w:history="1">
+      <w:hyperlink r:id="rId62" w:anchor="missing-data" w:history="1">
         <w:r>
           <w:rPr>
             <w:rStyle w:val="Hipervnculo"/>
@@ -5951,7 +6421,6 @@
       <w:r>
         <w:rPr>
           <w:noProof/>
-          <w:lang w:val="en-US" w:eastAsia="en-US"/>
         </w:rPr>
         <w:lastRenderedPageBreak/>
         <w:drawing>
@@ -5972,7 +6441,7 @@
                     </pic:cNvPicPr>
                   </pic:nvPicPr>
                   <pic:blipFill>
-                    <a:blip r:embed="rId57" cstate="print">
+                    <a:blip r:embed="rId63" cstate="print">
                       <a:extLst>
                         <a:ext uri="{28A0092B-C50C-407E-A947-70E740481C1C}">
                           <a14:useLocalDpi xmlns:a14="http://schemas.microsoft.com/office/drawing/2010/main" val="0"/>
@@ -6028,7 +6497,6 @@
       <w:r>
         <w:rPr>
           <w:noProof/>
-          <w:lang w:val="en-US" w:eastAsia="en-US"/>
         </w:rPr>
         <w:drawing>
           <wp:inline distT="0" distB="0" distL="0" distR="0" wp14:anchorId="06751D42" wp14:editId="55F0337C">
@@ -6046,7 +6514,7 @@
                     <pic:cNvPicPr/>
                   </pic:nvPicPr>
                   <pic:blipFill>
-                    <a:blip r:embed="rId58"/>
+                    <a:blip r:embed="rId64"/>
                     <a:stretch>
                       <a:fillRect/>
                     </a:stretch>
@@ -6182,7 +6650,6 @@
       <w:r>
         <w:rPr>
           <w:noProof/>
-          <w:lang w:val="en-US" w:eastAsia="en-US"/>
         </w:rPr>
         <w:drawing>
           <wp:inline distT="0" distB="0" distL="0" distR="0" wp14:anchorId="7AF3F2F6" wp14:editId="7BBCBC2D">
@@ -6200,7 +6667,7 @@
                     <pic:cNvPicPr/>
                   </pic:nvPicPr>
                   <pic:blipFill>
-                    <a:blip r:embed="rId59"/>
+                    <a:blip r:embed="rId65"/>
                     <a:stretch>
                       <a:fillRect/>
                     </a:stretch>
@@ -6244,7 +6711,6 @@
       <w:r>
         <w:rPr>
           <w:noProof/>
-          <w:lang w:val="en-US" w:eastAsia="en-US"/>
         </w:rPr>
         <w:drawing>
           <wp:inline distT="0" distB="0" distL="0" distR="0" wp14:anchorId="128C1172" wp14:editId="22860913">
@@ -6262,7 +6728,7 @@
                     <pic:cNvPicPr/>
                   </pic:nvPicPr>
                   <pic:blipFill>
-                    <a:blip r:embed="rId60"/>
+                    <a:blip r:embed="rId66"/>
                     <a:stretch>
                       <a:fillRect/>
                     </a:stretch>
@@ -6380,7 +6846,7 @@
       </w:pPr>
     </w:p>
     <w:sectPr>
-      <w:headerReference w:type="default" r:id="rId61"/>
+      <w:headerReference w:type="default" r:id="rId67"/>
       <w:pgSz w:w="12240" w:h="15840"/>
       <w:pgMar w:top="1417" w:right="1701" w:bottom="1417" w:left="1701" w:header="708" w:footer="708" w:gutter="0"/>
       <w:cols w:space="708"/>
@@ -6391,7 +6857,7 @@
 </file>
 
 <file path=word/endnotes.xml><?xml version="1.0" encoding="utf-8"?>
-<w:endnotes xmlns:wpc="http://schemas.microsoft.com/office/word/2010/wordprocessingCanvas" xmlns:cx="http://schemas.microsoft.com/office/drawing/2014/chartex" xmlns:cx1="http://schemas.microsoft.com/office/drawing/2015/9/8/chartex" xmlns:cx2="http://schemas.microsoft.com/office/drawing/2015/10/21/chartex" xmlns:cx3="http://schemas.microsoft.com/office/drawing/2016/5/9/chartex" xmlns:cx4="http://schemas.microsoft.com/office/drawing/2016/5/10/chartex" xmlns:cx5="http://schemas.microsoft.com/office/drawing/2016/5/11/chartex" xmlns:cx6="http://schemas.microsoft.com/office/drawing/2016/5/12/chartex" xmlns:cx7="http://schemas.microsoft.com/office/drawing/2016/5/13/chartex" xmlns:cx8="http://schemas.microsoft.com/office/drawing/2016/5/14/chartex" xmlns:mc="http://schemas.openxmlformats.org/markup-compatibility/2006" xmlns:aink="http://schemas.microsoft.com/office/drawing/2016/ink" xmlns:am3d="http://schemas.microsoft.com/office/drawing/2017/model3d" xmlns:o="urn:schemas-microsoft-com:office:office" xmlns:r="http://schemas.openxmlformats.org/officeDocument/2006/relationships" xmlns:m="http://schemas.openxmlformats.org/officeDocument/2006/math" xmlns:v="urn:schemas-microsoft-com:vml" xmlns:wp14="http://schemas.microsoft.com/office/word/2010/wordprocessingDrawing" xmlns:wp="http://schemas.openxmlformats.org/drawingml/2006/wordprocessingDrawing" xmlns:w10="urn:schemas-microsoft-com:office:word" xmlns:w="http://schemas.openxmlformats.org/wordprocessingml/2006/main" xmlns:w14="http://schemas.microsoft.com/office/word/2010/wordml" xmlns:w15="http://schemas.microsoft.com/office/word/2012/wordml" xmlns:w16cid="http://schemas.microsoft.com/office/word/2016/wordml/cid" xmlns:w16se="http://schemas.microsoft.com/office/word/2015/wordml/symex" xmlns:wpg="http://schemas.microsoft.com/office/word/2010/wordprocessingGroup" xmlns:wpi="http://schemas.microsoft.com/office/word/2010/wordprocessingInk" xmlns:wne="http://schemas.microsoft.com/office/word/2006/wordml" xmlns:wps="http://schemas.microsoft.com/office/word/2010/wordprocessingShape" mc:Ignorable="w14 w15 w16se w16cid wp14">
+<w:endnotes xmlns:wpc="http://schemas.microsoft.com/office/word/2010/wordprocessingCanvas" xmlns:cx="http://schemas.microsoft.com/office/drawing/2014/chartex" xmlns:mc="http://schemas.openxmlformats.org/markup-compatibility/2006" xmlns:o="urn:schemas-microsoft-com:office:office" xmlns:r="http://schemas.openxmlformats.org/officeDocument/2006/relationships" xmlns:m="http://schemas.openxmlformats.org/officeDocument/2006/math" xmlns:v="urn:schemas-microsoft-com:vml" xmlns:wp14="http://schemas.microsoft.com/office/word/2010/wordprocessingDrawing" xmlns:wp="http://schemas.openxmlformats.org/drawingml/2006/wordprocessingDrawing" xmlns:w10="urn:schemas-microsoft-com:office:word" xmlns:w="http://schemas.openxmlformats.org/wordprocessingml/2006/main" xmlns:w14="http://schemas.microsoft.com/office/word/2010/wordml" xmlns:w15="http://schemas.microsoft.com/office/word/2012/wordml" xmlns:w16se="http://schemas.microsoft.com/office/word/2015/wordml/symex" xmlns:wpg="http://schemas.microsoft.com/office/word/2010/wordprocessingGroup" xmlns:wpi="http://schemas.microsoft.com/office/word/2010/wordprocessingInk" xmlns:wne="http://schemas.microsoft.com/office/word/2006/wordml" xmlns:wps="http://schemas.microsoft.com/office/word/2010/wordprocessingShape" mc:Ignorable="w14 w15 w16se wp14">
   <w:endnote w:type="separator" w:id="-1">
     <w:p>
       <w:pPr>
@@ -6416,7 +6882,7 @@
 </file>
 
 <file path=word/footnotes.xml><?xml version="1.0" encoding="utf-8"?>
-<w:footnotes xmlns:wpc="http://schemas.microsoft.com/office/word/2010/wordprocessingCanvas" xmlns:cx="http://schemas.microsoft.com/office/drawing/2014/chartex" xmlns:cx1="http://schemas.microsoft.com/office/drawing/2015/9/8/chartex" xmlns:cx2="http://schemas.microsoft.com/office/drawing/2015/10/21/chartex" xmlns:cx3="http://schemas.microsoft.com/office/drawing/2016/5/9/chartex" xmlns:cx4="http://schemas.microsoft.com/office/drawing/2016/5/10/chartex" xmlns:cx5="http://schemas.microsoft.com/office/drawing/2016/5/11/chartex" xmlns:cx6="http://schemas.microsoft.com/office/drawing/2016/5/12/chartex" xmlns:cx7="http://schemas.microsoft.com/office/drawing/2016/5/13/chartex" xmlns:cx8="http://schemas.microsoft.com/office/drawing/2016/5/14/chartex" xmlns:mc="http://schemas.openxmlformats.org/markup-compatibility/2006" xmlns:aink="http://schemas.microsoft.com/office/drawing/2016/ink" xmlns:am3d="http://schemas.microsoft.com/office/drawing/2017/model3d" xmlns:o="urn:schemas-microsoft-com:office:office" xmlns:r="http://schemas.openxmlformats.org/officeDocument/2006/relationships" xmlns:m="http://schemas.openxmlformats.org/officeDocument/2006/math" xmlns:v="urn:schemas-microsoft-com:vml" xmlns:wp14="http://schemas.microsoft.com/office/word/2010/wordprocessingDrawing" xmlns:wp="http://schemas.openxmlformats.org/drawingml/2006/wordprocessingDrawing" xmlns:w10="urn:schemas-microsoft-com:office:word" xmlns:w="http://schemas.openxmlformats.org/wordprocessingml/2006/main" xmlns:w14="http://schemas.microsoft.com/office/word/2010/wordml" xmlns:w15="http://schemas.microsoft.com/office/word/2012/wordml" xmlns:w16cid="http://schemas.microsoft.com/office/word/2016/wordml/cid" xmlns:w16se="http://schemas.microsoft.com/office/word/2015/wordml/symex" xmlns:wpg="http://schemas.microsoft.com/office/word/2010/wordprocessingGroup" xmlns:wpi="http://schemas.microsoft.com/office/word/2010/wordprocessingInk" xmlns:wne="http://schemas.microsoft.com/office/word/2006/wordml" xmlns:wps="http://schemas.microsoft.com/office/word/2010/wordprocessingShape" mc:Ignorable="w14 w15 w16se w16cid wp14">
+<w:footnotes xmlns:wpc="http://schemas.microsoft.com/office/word/2010/wordprocessingCanvas" xmlns:cx="http://schemas.microsoft.com/office/drawing/2014/chartex" xmlns:mc="http://schemas.openxmlformats.org/markup-compatibility/2006" xmlns:o="urn:schemas-microsoft-com:office:office" xmlns:r="http://schemas.openxmlformats.org/officeDocument/2006/relationships" xmlns:m="http://schemas.openxmlformats.org/officeDocument/2006/math" xmlns:v="urn:schemas-microsoft-com:vml" xmlns:wp14="http://schemas.microsoft.com/office/word/2010/wordprocessingDrawing" xmlns:wp="http://schemas.openxmlformats.org/drawingml/2006/wordprocessingDrawing" xmlns:w10="urn:schemas-microsoft-com:office:word" xmlns:w="http://schemas.openxmlformats.org/wordprocessingml/2006/main" xmlns:w14="http://schemas.microsoft.com/office/word/2010/wordml" xmlns:w15="http://schemas.microsoft.com/office/word/2012/wordml" xmlns:w16se="http://schemas.microsoft.com/office/word/2015/wordml/symex" xmlns:wpg="http://schemas.microsoft.com/office/word/2010/wordprocessingGroup" xmlns:wpi="http://schemas.microsoft.com/office/word/2010/wordprocessingInk" xmlns:wne="http://schemas.microsoft.com/office/word/2006/wordml" xmlns:wps="http://schemas.microsoft.com/office/word/2010/wordprocessingShape" mc:Ignorable="w14 w15 w16se wp14">
   <w:footnote w:type="separator" w:id="-1">
     <w:p>
       <w:pPr>
@@ -6441,7 +6907,7 @@
 </file>
 
 <file path=word/header1.xml><?xml version="1.0" encoding="utf-8"?>
-<w:hdr xmlns:wpc="http://schemas.microsoft.com/office/word/2010/wordprocessingCanvas" xmlns:cx="http://schemas.microsoft.com/office/drawing/2014/chartex" xmlns:cx1="http://schemas.microsoft.com/office/drawing/2015/9/8/chartex" xmlns:cx2="http://schemas.microsoft.com/office/drawing/2015/10/21/chartex" xmlns:cx3="http://schemas.microsoft.com/office/drawing/2016/5/9/chartex" xmlns:cx4="http://schemas.microsoft.com/office/drawing/2016/5/10/chartex" xmlns:cx5="http://schemas.microsoft.com/office/drawing/2016/5/11/chartex" xmlns:cx6="http://schemas.microsoft.com/office/drawing/2016/5/12/chartex" xmlns:cx7="http://schemas.microsoft.com/office/drawing/2016/5/13/chartex" xmlns:cx8="http://schemas.microsoft.com/office/drawing/2016/5/14/chartex" xmlns:mc="http://schemas.openxmlformats.org/markup-compatibility/2006" xmlns:aink="http://schemas.microsoft.com/office/drawing/2016/ink" xmlns:am3d="http://schemas.microsoft.com/office/drawing/2017/model3d" xmlns:o="urn:schemas-microsoft-com:office:office" xmlns:r="http://schemas.openxmlformats.org/officeDocument/2006/relationships" xmlns:m="http://schemas.openxmlformats.org/officeDocument/2006/math" xmlns:v="urn:schemas-microsoft-com:vml" xmlns:wp14="http://schemas.microsoft.com/office/word/2010/wordprocessingDrawing" xmlns:wp="http://schemas.openxmlformats.org/drawingml/2006/wordprocessingDrawing" xmlns:w10="urn:schemas-microsoft-com:office:word" xmlns:w="http://schemas.openxmlformats.org/wordprocessingml/2006/main" xmlns:w14="http://schemas.microsoft.com/office/word/2010/wordml" xmlns:w15="http://schemas.microsoft.com/office/word/2012/wordml" xmlns:w16cid="http://schemas.microsoft.com/office/word/2016/wordml/cid" xmlns:w16se="http://schemas.microsoft.com/office/word/2015/wordml/symex" xmlns:wpg="http://schemas.microsoft.com/office/word/2010/wordprocessingGroup" xmlns:wpi="http://schemas.microsoft.com/office/word/2010/wordprocessingInk" xmlns:wne="http://schemas.microsoft.com/office/word/2006/wordml" xmlns:wps="http://schemas.microsoft.com/office/word/2010/wordprocessingShape" mc:Ignorable="w14 w15 w16se w16cid wp14">
+<w:hdr xmlns:wpc="http://schemas.microsoft.com/office/word/2010/wordprocessingCanvas" xmlns:cx="http://schemas.microsoft.com/office/drawing/2014/chartex" xmlns:mc="http://schemas.openxmlformats.org/markup-compatibility/2006" xmlns:o="urn:schemas-microsoft-com:office:office" xmlns:r="http://schemas.openxmlformats.org/officeDocument/2006/relationships" xmlns:m="http://schemas.openxmlformats.org/officeDocument/2006/math" xmlns:v="urn:schemas-microsoft-com:vml" xmlns:wp14="http://schemas.microsoft.com/office/word/2010/wordprocessingDrawing" xmlns:wp="http://schemas.openxmlformats.org/drawingml/2006/wordprocessingDrawing" xmlns:w10="urn:schemas-microsoft-com:office:word" xmlns:w="http://schemas.openxmlformats.org/wordprocessingml/2006/main" xmlns:w14="http://schemas.microsoft.com/office/word/2010/wordml" xmlns:w15="http://schemas.microsoft.com/office/word/2012/wordml" xmlns:w16se="http://schemas.microsoft.com/office/word/2015/wordml/symex" xmlns:wpg="http://schemas.microsoft.com/office/word/2010/wordprocessingGroup" xmlns:wpi="http://schemas.microsoft.com/office/word/2010/wordprocessingInk" xmlns:wne="http://schemas.microsoft.com/office/word/2006/wordml" xmlns:wps="http://schemas.microsoft.com/office/word/2010/wordprocessingShape" mc:Ignorable="w14 w15 w16se wp14">
   <w:p>
     <w:pPr>
       <w:pStyle w:val="Encabezado"/>
@@ -6450,7 +6916,6 @@
     <w:r>
       <w:rPr>
         <w:noProof/>
-        <w:lang w:val="en-US" w:eastAsia="en-US"/>
       </w:rPr>
       <w:drawing>
         <wp:anchor distT="0" distB="0" distL="114300" distR="114300" simplePos="0" relativeHeight="251658240" behindDoc="0" locked="0" layoutInCell="1" allowOverlap="1" wp14:anchorId="02A679BA" wp14:editId="47987371">
@@ -6585,7 +7050,6 @@
     <w:r>
       <w:rPr>
         <w:noProof/>
-        <w:lang w:val="en-US" w:eastAsia="en-US"/>
       </w:rPr>
       <mc:AlternateContent>
         <mc:Choice Requires="wps">
@@ -6652,7 +7116,7 @@
             </wp:anchor>
           </w:drawing>
         </mc:Choice>
-        <mc:Fallback>
+        <mc:Fallback xmlns:w16cid="http://schemas.microsoft.com/office/word/2016/wordml/cid" xmlns:am3d="http://schemas.microsoft.com/office/drawing/2017/model3d" xmlns:aink="http://schemas.microsoft.com/office/drawing/2016/ink" xmlns:cx8="http://schemas.microsoft.com/office/drawing/2016/5/14/chartex" xmlns:cx7="http://schemas.microsoft.com/office/drawing/2016/5/13/chartex" xmlns:cx6="http://schemas.microsoft.com/office/drawing/2016/5/12/chartex" xmlns:cx5="http://schemas.microsoft.com/office/drawing/2016/5/11/chartex" xmlns:cx4="http://schemas.microsoft.com/office/drawing/2016/5/10/chartex" xmlns:cx3="http://schemas.microsoft.com/office/drawing/2016/5/9/chartex" xmlns:cx2="http://schemas.microsoft.com/office/drawing/2015/10/21/chartex" xmlns:cx1="http://schemas.microsoft.com/office/drawing/2015/9/8/chartex">
           <w:pict>
             <v:shapetype w14:anchorId="3342BE74" id="_x0000_t32" coordsize="21600,21600" o:spt="32" o:oned="t" path="m,l21600,21600e" filled="f">
               <v:path arrowok="t" fillok="f" o:connecttype="none"/>
@@ -6668,7 +7132,7 @@
 </file>
 
 <file path=word/numbering.xml><?xml version="1.0" encoding="utf-8"?>
-<w:numbering xmlns:wpc="http://schemas.microsoft.com/office/word/2010/wordprocessingCanvas" xmlns:cx="http://schemas.microsoft.com/office/drawing/2014/chartex" xmlns:cx1="http://schemas.microsoft.com/office/drawing/2015/9/8/chartex" xmlns:cx2="http://schemas.microsoft.com/office/drawing/2015/10/21/chartex" xmlns:cx3="http://schemas.microsoft.com/office/drawing/2016/5/9/chartex" xmlns:cx4="http://schemas.microsoft.com/office/drawing/2016/5/10/chartex" xmlns:cx5="http://schemas.microsoft.com/office/drawing/2016/5/11/chartex" xmlns:cx6="http://schemas.microsoft.com/office/drawing/2016/5/12/chartex" xmlns:cx7="http://schemas.microsoft.com/office/drawing/2016/5/13/chartex" xmlns:cx8="http://schemas.microsoft.com/office/drawing/2016/5/14/chartex" xmlns:mc="http://schemas.openxmlformats.org/markup-compatibility/2006" xmlns:aink="http://schemas.microsoft.com/office/drawing/2016/ink" xmlns:am3d="http://schemas.microsoft.com/office/drawing/2017/model3d" xmlns:o="urn:schemas-microsoft-com:office:office" xmlns:r="http://schemas.openxmlformats.org/officeDocument/2006/relationships" xmlns:m="http://schemas.openxmlformats.org/officeDocument/2006/math" xmlns:v="urn:schemas-microsoft-com:vml" xmlns:wp14="http://schemas.microsoft.com/office/word/2010/wordprocessingDrawing" xmlns:wp="http://schemas.openxmlformats.org/drawingml/2006/wordprocessingDrawing" xmlns:w10="urn:schemas-microsoft-com:office:word" xmlns:w="http://schemas.openxmlformats.org/wordprocessingml/2006/main" xmlns:w14="http://schemas.microsoft.com/office/word/2010/wordml" xmlns:w15="http://schemas.microsoft.com/office/word/2012/wordml" xmlns:w16cid="http://schemas.microsoft.com/office/word/2016/wordml/cid" xmlns:w16se="http://schemas.microsoft.com/office/word/2015/wordml/symex" xmlns:wpg="http://schemas.microsoft.com/office/word/2010/wordprocessingGroup" xmlns:wpi="http://schemas.microsoft.com/office/word/2010/wordprocessingInk" xmlns:wne="http://schemas.microsoft.com/office/word/2006/wordml" xmlns:wps="http://schemas.microsoft.com/office/word/2010/wordprocessingShape" mc:Ignorable="w14 w15 w16se w16cid wp14">
+<w:numbering xmlns:wpc="http://schemas.microsoft.com/office/word/2010/wordprocessingCanvas" xmlns:cx="http://schemas.microsoft.com/office/drawing/2014/chartex" xmlns:mc="http://schemas.openxmlformats.org/markup-compatibility/2006" xmlns:o="urn:schemas-microsoft-com:office:office" xmlns:r="http://schemas.openxmlformats.org/officeDocument/2006/relationships" xmlns:m="http://schemas.openxmlformats.org/officeDocument/2006/math" xmlns:v="urn:schemas-microsoft-com:vml" xmlns:wp14="http://schemas.microsoft.com/office/word/2010/wordprocessingDrawing" xmlns:wp="http://schemas.openxmlformats.org/drawingml/2006/wordprocessingDrawing" xmlns:w10="urn:schemas-microsoft-com:office:word" xmlns:w="http://schemas.openxmlformats.org/wordprocessingml/2006/main" xmlns:w14="http://schemas.microsoft.com/office/word/2010/wordml" xmlns:w15="http://schemas.microsoft.com/office/word/2012/wordml" xmlns:w16se="http://schemas.microsoft.com/office/word/2015/wordml/symex" xmlns:wpg="http://schemas.microsoft.com/office/word/2010/wordprocessingGroup" xmlns:wpi="http://schemas.microsoft.com/office/word/2010/wordprocessingInk" xmlns:wne="http://schemas.microsoft.com/office/word/2006/wordml" xmlns:wps="http://schemas.microsoft.com/office/word/2010/wordprocessingShape" mc:Ignorable="w14 w15 w16se wp14">
   <w:abstractNum w:abstractNumId="0" w15:restartNumberingAfterBreak="0">
     <w:nsid w:val="03EF0BF7"/>
     <w:multiLevelType w:val="hybridMultilevel"/>
@@ -8689,7 +9153,7 @@
 </file>
 
 <file path=word/styles.xml><?xml version="1.0" encoding="utf-8"?>
-<w:styles xmlns:mc="http://schemas.openxmlformats.org/markup-compatibility/2006" xmlns:r="http://schemas.openxmlformats.org/officeDocument/2006/relationships" xmlns:w="http://schemas.openxmlformats.org/wordprocessingml/2006/main" xmlns:w14="http://schemas.microsoft.com/office/word/2010/wordml" xmlns:w15="http://schemas.microsoft.com/office/word/2012/wordml" xmlns:w16cid="http://schemas.microsoft.com/office/word/2016/wordml/cid" xmlns:w16se="http://schemas.microsoft.com/office/word/2015/wordml/symex" mc:Ignorable="w14 w15 w16se w16cid">
+<w:styles xmlns:mc="http://schemas.openxmlformats.org/markup-compatibility/2006" xmlns:r="http://schemas.openxmlformats.org/officeDocument/2006/relationships" xmlns:w="http://schemas.openxmlformats.org/wordprocessingml/2006/main" xmlns:w14="http://schemas.microsoft.com/office/word/2010/wordml" xmlns:w15="http://schemas.microsoft.com/office/word/2012/wordml" xmlns:w16se="http://schemas.microsoft.com/office/word/2015/wordml/symex" mc:Ignorable="w14 w15 w16se">
   <w:docDefaults>
     <w:rPrDefault>
       <w:rPr>
@@ -8705,7 +9169,7 @@
       </w:pPr>
     </w:pPrDefault>
   </w:docDefaults>
-  <w:latentStyles w:defLockedState="0" w:defUIPriority="99" w:defSemiHidden="0" w:defUnhideWhenUsed="0" w:defQFormat="0" w:count="376">
+  <w:latentStyles w:defLockedState="0" w:defUIPriority="99" w:defSemiHidden="0" w:defUnhideWhenUsed="0" w:defQFormat="0" w:count="371">
     <w:lsdException w:name="Normal" w:uiPriority="0" w:qFormat="1"/>
     <w:lsdException w:name="heading 1" w:uiPriority="9" w:qFormat="1"/>
     <w:lsdException w:name="heading 2" w:semiHidden="1" w:uiPriority="9" w:unhideWhenUsed="1" w:qFormat="1"/>
@@ -9077,11 +9541,6 @@
     <w:lsdException w:name="List Table 5 Dark Accent 6" w:uiPriority="50"/>
     <w:lsdException w:name="List Table 6 Colorful Accent 6" w:uiPriority="51"/>
     <w:lsdException w:name="List Table 7 Colorful Accent 6" w:uiPriority="52"/>
-    <w:lsdException w:name="Mention" w:semiHidden="1" w:unhideWhenUsed="1"/>
-    <w:lsdException w:name="Smart Hyperlink" w:semiHidden="1" w:unhideWhenUsed="1"/>
-    <w:lsdException w:name="Hashtag" w:semiHidden="1" w:unhideWhenUsed="1"/>
-    <w:lsdException w:name="Unresolved Mention" w:semiHidden="1" w:unhideWhenUsed="1"/>
-    <w:lsdException w:name="Smart Link" w:semiHidden="1" w:unhideWhenUsed="1"/>
   </w:latentStyles>
   <w:style w:type="paragraph" w:default="1" w:styleId="Normal">
     <w:name w:val="Normal"/>
@@ -9888,7 +10347,7 @@
 </file>
 
 <file path=customXml/itemProps1.xml><?xml version="1.0" encoding="utf-8"?>
-<ds:datastoreItem xmlns:ds="http://schemas.openxmlformats.org/officeDocument/2006/customXml" ds:itemID="{A644F72B-861A-4684-89B3-3FE13BAA484C}">
+<ds:datastoreItem xmlns:ds="http://schemas.openxmlformats.org/officeDocument/2006/customXml" ds:itemID="{C3DEE898-E764-4BB3-AC16-7098A4A37C8D}">
   <ds:schemaRefs>
     <ds:schemaRef ds:uri="http://schemas.openxmlformats.org/officeDocument/2006/bibliography"/>
   </ds:schemaRefs>

</xml_diff>

<commit_message>
faltan los ultimos dos puntos
</commit_message>
<xml_diff>
--- a/MINERÍA DE DATOS/Taller 1 -  Análisis Exploratorio de Datos/Analisis exploratorio de datos.docx
+++ b/MINERÍA DE DATOS/Taller 1 -  Análisis Exploratorio de Datos/Analisis exploratorio de datos.docx
@@ -4036,13 +4036,27 @@
       </w:pPr>
     </w:p>
     <w:p>
-      <w:r>
+      <w:pPr>
+        <w:rPr>
+          <w:b/>
+        </w:rPr>
+      </w:pPr>
+      <w:r>
+        <w:rPr>
+          <w:b/>
+        </w:rPr>
         <w:t xml:space="preserve">Basado </w:t>
       </w:r>
       <w:r>
+        <w:rPr>
+          <w:b/>
+        </w:rPr>
         <w:t xml:space="preserve">en las salidas anteriores haga </w:t>
       </w:r>
       <w:r>
+        <w:rPr>
+          <w:b/>
+        </w:rPr>
         <w:t>un análisis de los datos y genere un diagnóstico inicial de los mismos. Luego responda los siguientes interrogantes:</w:t>
       </w:r>
     </w:p>
@@ -4125,55 +4139,88 @@
           <w:numId w:val="16"/>
         </w:numPr>
         <w:ind w:left="284"/>
-      </w:pPr>
-      <w:r>
+        <w:rPr>
+          <w:b/>
+        </w:rPr>
+      </w:pPr>
+      <w:r>
+        <w:rPr>
+          <w:b/>
+        </w:rPr>
         <w:t>Selecciones 5 variables y de acuerdo a los histogramas</w:t>
       </w:r>
       <w:r>
+        <w:rPr>
+          <w:b/>
+        </w:rPr>
         <w:t xml:space="preserve"> y las medidas vistas en clase (media, varianza, </w:t>
       </w:r>
       <w:proofErr w:type="spellStart"/>
       <w:r>
+        <w:rPr>
+          <w:b/>
+        </w:rPr>
         <w:t>skew</w:t>
       </w:r>
       <w:proofErr w:type="spellEnd"/>
       <w:r>
+        <w:rPr>
+          <w:b/>
+        </w:rPr>
         <w:t xml:space="preserve">, </w:t>
       </w:r>
       <w:proofErr w:type="spellStart"/>
       <w:r>
+        <w:rPr>
+          <w:b/>
+        </w:rPr>
         <w:t>kurtosis</w:t>
       </w:r>
       <w:proofErr w:type="spellEnd"/>
       <w:r>
+        <w:rPr>
+          <w:b/>
+        </w:rPr>
         <w:t>)</w:t>
       </w:r>
       <w:r>
+        <w:rPr>
+          <w:b/>
+        </w:rPr>
         <w:t xml:space="preserve"> indique si se trata de </w:t>
       </w:r>
       <w:r>
+        <w:rPr>
+          <w:b/>
+        </w:rPr>
         <w:t xml:space="preserve">frecuencias </w:t>
       </w:r>
       <w:proofErr w:type="spellStart"/>
       <w:r>
+        <w:rPr>
+          <w:b/>
+        </w:rPr>
         <w:t>unimodales</w:t>
       </w:r>
       <w:proofErr w:type="spellEnd"/>
       <w:r>
         <w:rPr>
           <w:rFonts w:ascii="Calibri" w:eastAsia="Calibri" w:hAnsi="Calibri" w:cs="Times New Roman"/>
+          <w:b/>
         </w:rPr>
         <w:t>, bimodales simétricas o asimétricas</w:t>
       </w:r>
       <w:r>
         <w:rPr>
           <w:rFonts w:ascii="Calibri" w:eastAsia="Calibri" w:hAnsi="Calibri" w:cs="Times New Roman"/>
+          <w:b/>
         </w:rPr>
         <w:t>(desequilibradas)</w:t>
       </w:r>
       <w:r>
         <w:rPr>
           <w:rFonts w:ascii="Calibri" w:eastAsia="Calibri" w:hAnsi="Calibri" w:cs="Times New Roman"/>
+          <w:b/>
         </w:rPr>
         <w:t>, y su apreciación de la distribución de los datos de esa variable en el contexto vinos.</w:t>
       </w:r>
@@ -4650,10 +4697,7 @@
         </w:tc>
       </w:tr>
     </w:tbl>
-    <w:p>
-      <w:bookmarkStart w:id="15" w:name="_GoBack"/>
-      <w:bookmarkEnd w:id="15"/>
-    </w:p>
+    <w:p/>
     <w:p/>
     <w:p/>
     <w:p>
@@ -5256,6 +5300,271 @@
       </w:r>
     </w:p>
     <w:p>
+      <w:r>
+        <w:t xml:space="preserve">En detalle, la diferencia del % de </w:t>
+      </w:r>
+      <w:r>
+        <w:t>Alcohol</w:t>
+      </w:r>
+      <w:r>
+        <w:t xml:space="preserve"> para cada clase de vino se describe de la siguiente forma:</w:t>
+      </w:r>
+    </w:p>
+    <w:tbl>
+      <w:tblPr>
+        <w:tblStyle w:val="Tablaconcuadrcula"/>
+        <w:tblW w:w="0" w:type="auto"/>
+        <w:tblLook w:val="04A0" w:firstRow="1" w:lastRow="0" w:firstColumn="1" w:lastColumn="0" w:noHBand="0" w:noVBand="1"/>
+      </w:tblPr>
+      <w:tblGrid>
+        <w:gridCol w:w="2903"/>
+        <w:gridCol w:w="2933"/>
+        <w:gridCol w:w="2992"/>
+      </w:tblGrid>
+      <w:tr>
+        <w:tc>
+          <w:tcPr>
+            <w:tcW w:w="2903" w:type="dxa"/>
+          </w:tcPr>
+          <w:p>
+            <w:r>
+              <w:t>Vino Clase 1</w:t>
+            </w:r>
+          </w:p>
+        </w:tc>
+        <w:tc>
+          <w:tcPr>
+            <w:tcW w:w="2933" w:type="dxa"/>
+          </w:tcPr>
+          <w:p>
+            <w:r>
+              <w:t>Vino Clase 2</w:t>
+            </w:r>
+          </w:p>
+        </w:tc>
+        <w:tc>
+          <w:tcPr>
+            <w:tcW w:w="2992" w:type="dxa"/>
+          </w:tcPr>
+          <w:p>
+            <w:r>
+              <w:t>Vino Clase 3</w:t>
+            </w:r>
+          </w:p>
+        </w:tc>
+      </w:tr>
+      <w:tr>
+        <w:tc>
+          <w:tcPr>
+            <w:tcW w:w="2903" w:type="dxa"/>
+          </w:tcPr>
+          <w:p>
+            <w:r>
+              <w:rPr>
+                <w:noProof/>
+              </w:rPr>
+              <w:drawing>
+                <wp:anchor distT="0" distB="0" distL="114300" distR="114300" simplePos="0" relativeHeight="251677696" behindDoc="0" locked="0" layoutInCell="1" allowOverlap="1" wp14:anchorId="7485A817" wp14:editId="134F4FC6">
+                  <wp:simplePos x="0" y="0"/>
+                  <wp:positionH relativeFrom="column">
+                    <wp:posOffset>635</wp:posOffset>
+                  </wp:positionH>
+                  <wp:positionV relativeFrom="paragraph">
+                    <wp:posOffset>1905</wp:posOffset>
+                  </wp:positionV>
+                  <wp:extent cx="1695450" cy="2463165"/>
+                  <wp:effectExtent l="0" t="0" r="0" b="0"/>
+                  <wp:wrapSquare wrapText="bothSides"/>
+                  <wp:docPr id="51" name="Imagen 51"/>
+                  <wp:cNvGraphicFramePr>
+                    <a:graphicFrameLocks xmlns:a="http://schemas.openxmlformats.org/drawingml/2006/main" noChangeAspect="1"/>
+                  </wp:cNvGraphicFramePr>
+                  <a:graphic xmlns:a="http://schemas.openxmlformats.org/drawingml/2006/main">
+                    <a:graphicData uri="http://schemas.openxmlformats.org/drawingml/2006/picture">
+                      <pic:pic xmlns:pic="http://schemas.openxmlformats.org/drawingml/2006/picture">
+                        <pic:nvPicPr>
+                          <pic:cNvPr id="1" name=""/>
+                          <pic:cNvPicPr/>
+                        </pic:nvPicPr>
+                        <pic:blipFill>
+                          <a:blip r:embed="rId50">
+                            <a:extLst>
+                              <a:ext uri="{28A0092B-C50C-407E-A947-70E740481C1C}">
+                                <a14:useLocalDpi xmlns:a14="http://schemas.microsoft.com/office/drawing/2010/main" val="0"/>
+                              </a:ext>
+                            </a:extLst>
+                          </a:blip>
+                          <a:stretch>
+                            <a:fillRect/>
+                          </a:stretch>
+                        </pic:blipFill>
+                        <pic:spPr>
+                          <a:xfrm>
+                            <a:off x="0" y="0"/>
+                            <a:ext cx="1695450" cy="2463165"/>
+                          </a:xfrm>
+                          <a:prstGeom prst="rect">
+                            <a:avLst/>
+                          </a:prstGeom>
+                        </pic:spPr>
+                      </pic:pic>
+                    </a:graphicData>
+                  </a:graphic>
+                  <wp14:sizeRelH relativeFrom="margin">
+                    <wp14:pctWidth>0</wp14:pctWidth>
+                  </wp14:sizeRelH>
+                  <wp14:sizeRelV relativeFrom="margin">
+                    <wp14:pctHeight>0</wp14:pctHeight>
+                  </wp14:sizeRelV>
+                </wp:anchor>
+              </w:drawing>
+            </w:r>
+          </w:p>
+        </w:tc>
+        <w:tc>
+          <w:tcPr>
+            <w:tcW w:w="2933" w:type="dxa"/>
+          </w:tcPr>
+          <w:p>
+            <w:r>
+              <w:rPr>
+                <w:noProof/>
+              </w:rPr>
+              <w:drawing>
+                <wp:anchor distT="0" distB="0" distL="114300" distR="114300" simplePos="0" relativeHeight="251678720" behindDoc="0" locked="0" layoutInCell="1" allowOverlap="1" wp14:anchorId="3C18F53A" wp14:editId="01F57DE4">
+                  <wp:simplePos x="0" y="0"/>
+                  <wp:positionH relativeFrom="column">
+                    <wp:posOffset>-65405</wp:posOffset>
+                  </wp:positionH>
+                  <wp:positionV relativeFrom="paragraph">
+                    <wp:posOffset>1906</wp:posOffset>
+                  </wp:positionV>
+                  <wp:extent cx="1704975" cy="2460288"/>
+                  <wp:effectExtent l="0" t="0" r="0" b="0"/>
+                  <wp:wrapSquare wrapText="bothSides"/>
+                  <wp:docPr id="57" name="Imagen 57"/>
+                  <wp:cNvGraphicFramePr>
+                    <a:graphicFrameLocks xmlns:a="http://schemas.openxmlformats.org/drawingml/2006/main" noChangeAspect="1"/>
+                  </wp:cNvGraphicFramePr>
+                  <a:graphic xmlns:a="http://schemas.openxmlformats.org/drawingml/2006/main">
+                    <a:graphicData uri="http://schemas.openxmlformats.org/drawingml/2006/picture">
+                      <pic:pic xmlns:pic="http://schemas.openxmlformats.org/drawingml/2006/picture">
+                        <pic:nvPicPr>
+                          <pic:cNvPr id="1" name=""/>
+                          <pic:cNvPicPr/>
+                        </pic:nvPicPr>
+                        <pic:blipFill>
+                          <a:blip r:embed="rId51">
+                            <a:extLst>
+                              <a:ext uri="{28A0092B-C50C-407E-A947-70E740481C1C}">
+                                <a14:useLocalDpi xmlns:a14="http://schemas.microsoft.com/office/drawing/2010/main" val="0"/>
+                              </a:ext>
+                            </a:extLst>
+                          </a:blip>
+                          <a:stretch>
+                            <a:fillRect/>
+                          </a:stretch>
+                        </pic:blipFill>
+                        <pic:spPr>
+                          <a:xfrm>
+                            <a:off x="0" y="0"/>
+                            <a:ext cx="1712695" cy="2471428"/>
+                          </a:xfrm>
+                          <a:prstGeom prst="rect">
+                            <a:avLst/>
+                          </a:prstGeom>
+                        </pic:spPr>
+                      </pic:pic>
+                    </a:graphicData>
+                  </a:graphic>
+                  <wp14:sizeRelH relativeFrom="margin">
+                    <wp14:pctWidth>0</wp14:pctWidth>
+                  </wp14:sizeRelH>
+                  <wp14:sizeRelV relativeFrom="margin">
+                    <wp14:pctHeight>0</wp14:pctHeight>
+                  </wp14:sizeRelV>
+                </wp:anchor>
+              </w:drawing>
+            </w:r>
+          </w:p>
+        </w:tc>
+        <w:tc>
+          <w:tcPr>
+            <w:tcW w:w="2992" w:type="dxa"/>
+          </w:tcPr>
+          <w:p>
+            <w:r>
+              <w:rPr>
+                <w:noProof/>
+              </w:rPr>
+              <w:drawing>
+                <wp:anchor distT="0" distB="0" distL="114300" distR="114300" simplePos="0" relativeHeight="251679744" behindDoc="0" locked="0" layoutInCell="1" allowOverlap="1" wp14:anchorId="5A69AA69" wp14:editId="001BA106">
+                  <wp:simplePos x="0" y="0"/>
+                  <wp:positionH relativeFrom="column">
+                    <wp:posOffset>-65405</wp:posOffset>
+                  </wp:positionH>
+                  <wp:positionV relativeFrom="paragraph">
+                    <wp:posOffset>1906</wp:posOffset>
+                  </wp:positionV>
+                  <wp:extent cx="1705207" cy="2476500"/>
+                  <wp:effectExtent l="0" t="0" r="9525" b="0"/>
+                  <wp:wrapSquare wrapText="bothSides"/>
+                  <wp:docPr id="58" name="Imagen 58"/>
+                  <wp:cNvGraphicFramePr>
+                    <a:graphicFrameLocks xmlns:a="http://schemas.openxmlformats.org/drawingml/2006/main" noChangeAspect="1"/>
+                  </wp:cNvGraphicFramePr>
+                  <a:graphic xmlns:a="http://schemas.openxmlformats.org/drawingml/2006/main">
+                    <a:graphicData uri="http://schemas.openxmlformats.org/drawingml/2006/picture">
+                      <pic:pic xmlns:pic="http://schemas.openxmlformats.org/drawingml/2006/picture">
+                        <pic:nvPicPr>
+                          <pic:cNvPr id="1" name=""/>
+                          <pic:cNvPicPr/>
+                        </pic:nvPicPr>
+                        <pic:blipFill>
+                          <a:blip r:embed="rId52">
+                            <a:extLst>
+                              <a:ext uri="{28A0092B-C50C-407E-A947-70E740481C1C}">
+                                <a14:useLocalDpi xmlns:a14="http://schemas.microsoft.com/office/drawing/2010/main" val="0"/>
+                              </a:ext>
+                            </a:extLst>
+                          </a:blip>
+                          <a:stretch>
+                            <a:fillRect/>
+                          </a:stretch>
+                        </pic:blipFill>
+                        <pic:spPr>
+                          <a:xfrm>
+                            <a:off x="0" y="0"/>
+                            <a:ext cx="1709721" cy="2483055"/>
+                          </a:xfrm>
+                          <a:prstGeom prst="rect">
+                            <a:avLst/>
+                          </a:prstGeom>
+                        </pic:spPr>
+                      </pic:pic>
+                    </a:graphicData>
+                  </a:graphic>
+                  <wp14:sizeRelH relativeFrom="margin">
+                    <wp14:pctWidth>0</wp14:pctWidth>
+                  </wp14:sizeRelH>
+                  <wp14:sizeRelV relativeFrom="margin">
+                    <wp14:pctHeight>0</wp14:pctHeight>
+                  </wp14:sizeRelV>
+                </wp:anchor>
+              </w:drawing>
+            </w:r>
+          </w:p>
+        </w:tc>
+      </w:tr>
+    </w:tbl>
+    <w:p>
+      <w:pPr>
+        <w:rPr>
+          <w:noProof/>
+        </w:rPr>
+      </w:pPr>
+    </w:p>
+    <w:p>
       <w:pPr>
         <w:rPr>
           <w:b/>
@@ -5269,6 +5578,7 @@
           <w:bCs/>
           <w:noProof/>
         </w:rPr>
+        <w:lastRenderedPageBreak/>
         <mc:AlternateContent>
           <mc:Choice Requires="wpg">
             <w:drawing>
@@ -5305,7 +5615,7 @@
                           </pic:cNvPicPr>
                         </pic:nvPicPr>
                         <pic:blipFill>
-                          <a:blip r:embed="rId50">
+                          <a:blip r:embed="rId53">
                             <a:extLst>
                               <a:ext uri="{28A0092B-C50C-407E-A947-70E740481C1C}">
                                 <a14:useLocalDpi xmlns:a14="http://schemas.microsoft.com/office/drawing/2010/main" val="0"/>
@@ -5334,7 +5644,7 @@
                           </pic:cNvPicPr>
                         </pic:nvPicPr>
                         <pic:blipFill>
-                          <a:blip r:embed="rId51">
+                          <a:blip r:embed="rId54">
                             <a:extLst>
                               <a:ext uri="{28A0092B-C50C-407E-A947-70E740481C1C}">
                                 <a14:useLocalDpi xmlns:a14="http://schemas.microsoft.com/office/drawing/2010/main" val="0"/>
@@ -5365,10 +5675,10 @@
             <w:pict>
               <v:group w14:anchorId="25779E78" id="Grupo 40" o:spid="_x0000_s1026" style="position:absolute;margin-left:-.3pt;margin-top:15.15pt;width:441.75pt;height:141pt;z-index:251663360" coordsize="56102,17907" o:gfxdata="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">
                 <v:shape id="Imagen 28" o:spid="_x0000_s1027" type="#_x0000_t75" style="position:absolute;top:1333;width:27813;height:16193;visibility:visible;mso-wrap-style:square" o:gfxdata="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">
-                  <v:imagedata r:id="rId52" o:title=""/>
+                  <v:imagedata r:id="rId55" o:title=""/>
                 </v:shape>
                 <v:shape id="Imagen 30" o:spid="_x0000_s1028" type="#_x0000_t75" style="position:absolute;left:29337;width:26765;height:17907;visibility:visible;mso-wrap-style:square" o:gfxdata="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">
-                  <v:imagedata r:id="rId53" o:title=""/>
+                  <v:imagedata r:id="rId56" o:title=""/>
                 </v:shape>
                 <w10:wrap type="topAndBottom"/>
               </v:group>
@@ -5397,6 +5707,268 @@
       </w:r>
     </w:p>
     <w:p>
+      <w:r>
+        <w:t xml:space="preserve">En detalle, la diferencia del </w:t>
+      </w:r>
+      <w:r>
+        <w:t>mg de Magnesio</w:t>
+      </w:r>
+      <w:r>
+        <w:t xml:space="preserve"> para cada clase de vino se describe de la siguiente forma:</w:t>
+      </w:r>
+    </w:p>
+    <w:tbl>
+      <w:tblPr>
+        <w:tblStyle w:val="Tablaconcuadrcula"/>
+        <w:tblW w:w="0" w:type="auto"/>
+        <w:tblLook w:val="04A0" w:firstRow="1" w:lastRow="0" w:firstColumn="1" w:lastColumn="0" w:noHBand="0" w:noVBand="1"/>
+      </w:tblPr>
+      <w:tblGrid>
+        <w:gridCol w:w="2903"/>
+        <w:gridCol w:w="2933"/>
+        <w:gridCol w:w="2992"/>
+      </w:tblGrid>
+      <w:tr>
+        <w:tc>
+          <w:tcPr>
+            <w:tcW w:w="2903" w:type="dxa"/>
+          </w:tcPr>
+          <w:p>
+            <w:r>
+              <w:t>Vino Clase 1</w:t>
+            </w:r>
+          </w:p>
+        </w:tc>
+        <w:tc>
+          <w:tcPr>
+            <w:tcW w:w="2933" w:type="dxa"/>
+          </w:tcPr>
+          <w:p>
+            <w:r>
+              <w:t>Vino Clase 2</w:t>
+            </w:r>
+          </w:p>
+        </w:tc>
+        <w:tc>
+          <w:tcPr>
+            <w:tcW w:w="2992" w:type="dxa"/>
+          </w:tcPr>
+          <w:p>
+            <w:r>
+              <w:t>Vino Clase 3</w:t>
+            </w:r>
+          </w:p>
+        </w:tc>
+      </w:tr>
+      <w:tr>
+        <w:tc>
+          <w:tcPr>
+            <w:tcW w:w="2903" w:type="dxa"/>
+          </w:tcPr>
+          <w:p>
+            <w:r>
+              <w:rPr>
+                <w:noProof/>
+              </w:rPr>
+              <w:drawing>
+                <wp:anchor distT="0" distB="0" distL="114300" distR="114300" simplePos="0" relativeHeight="251680768" behindDoc="0" locked="0" layoutInCell="1" allowOverlap="1" wp14:anchorId="2D16DB74" wp14:editId="35F31DEC">
+                  <wp:simplePos x="0" y="0"/>
+                  <wp:positionH relativeFrom="column">
+                    <wp:posOffset>635</wp:posOffset>
+                  </wp:positionH>
+                  <wp:positionV relativeFrom="paragraph">
+                    <wp:posOffset>2540</wp:posOffset>
+                  </wp:positionV>
+                  <wp:extent cx="1656715" cy="2476500"/>
+                  <wp:effectExtent l="0" t="0" r="635" b="0"/>
+                  <wp:wrapSquare wrapText="bothSides"/>
+                  <wp:docPr id="62" name="Imagen 62"/>
+                  <wp:cNvGraphicFramePr>
+                    <a:graphicFrameLocks xmlns:a="http://schemas.openxmlformats.org/drawingml/2006/main" noChangeAspect="1"/>
+                  </wp:cNvGraphicFramePr>
+                  <a:graphic xmlns:a="http://schemas.openxmlformats.org/drawingml/2006/main">
+                    <a:graphicData uri="http://schemas.openxmlformats.org/drawingml/2006/picture">
+                      <pic:pic xmlns:pic="http://schemas.openxmlformats.org/drawingml/2006/picture">
+                        <pic:nvPicPr>
+                          <pic:cNvPr id="1" name=""/>
+                          <pic:cNvPicPr/>
+                        </pic:nvPicPr>
+                        <pic:blipFill>
+                          <a:blip r:embed="rId57">
+                            <a:extLst>
+                              <a:ext uri="{28A0092B-C50C-407E-A947-70E740481C1C}">
+                                <a14:useLocalDpi xmlns:a14="http://schemas.microsoft.com/office/drawing/2010/main" val="0"/>
+                              </a:ext>
+                            </a:extLst>
+                          </a:blip>
+                          <a:stretch>
+                            <a:fillRect/>
+                          </a:stretch>
+                        </pic:blipFill>
+                        <pic:spPr>
+                          <a:xfrm>
+                            <a:off x="0" y="0"/>
+                            <a:ext cx="1656715" cy="2476500"/>
+                          </a:xfrm>
+                          <a:prstGeom prst="rect">
+                            <a:avLst/>
+                          </a:prstGeom>
+                        </pic:spPr>
+                      </pic:pic>
+                    </a:graphicData>
+                  </a:graphic>
+                  <wp14:sizeRelH relativeFrom="margin">
+                    <wp14:pctWidth>0</wp14:pctWidth>
+                  </wp14:sizeRelH>
+                  <wp14:sizeRelV relativeFrom="margin">
+                    <wp14:pctHeight>0</wp14:pctHeight>
+                  </wp14:sizeRelV>
+                </wp:anchor>
+              </w:drawing>
+            </w:r>
+          </w:p>
+        </w:tc>
+        <w:tc>
+          <w:tcPr>
+            <w:tcW w:w="2933" w:type="dxa"/>
+          </w:tcPr>
+          <w:p>
+            <w:r>
+              <w:rPr>
+                <w:noProof/>
+              </w:rPr>
+              <w:drawing>
+                <wp:anchor distT="0" distB="0" distL="114300" distR="114300" simplePos="0" relativeHeight="251681792" behindDoc="0" locked="0" layoutInCell="1" allowOverlap="1" wp14:anchorId="2D6F4F03" wp14:editId="2D402674">
+                  <wp:simplePos x="0" y="0"/>
+                  <wp:positionH relativeFrom="column">
+                    <wp:posOffset>-65404</wp:posOffset>
+                  </wp:positionH>
+                  <wp:positionV relativeFrom="paragraph">
+                    <wp:posOffset>1906</wp:posOffset>
+                  </wp:positionV>
+                  <wp:extent cx="1714500" cy="2537460"/>
+                  <wp:effectExtent l="0" t="0" r="0" b="0"/>
+                  <wp:wrapSquare wrapText="bothSides"/>
+                  <wp:docPr id="63" name="Imagen 63"/>
+                  <wp:cNvGraphicFramePr>
+                    <a:graphicFrameLocks xmlns:a="http://schemas.openxmlformats.org/drawingml/2006/main" noChangeAspect="1"/>
+                  </wp:cNvGraphicFramePr>
+                  <a:graphic xmlns:a="http://schemas.openxmlformats.org/drawingml/2006/main">
+                    <a:graphicData uri="http://schemas.openxmlformats.org/drawingml/2006/picture">
+                      <pic:pic xmlns:pic="http://schemas.openxmlformats.org/drawingml/2006/picture">
+                        <pic:nvPicPr>
+                          <pic:cNvPr id="1" name=""/>
+                          <pic:cNvPicPr/>
+                        </pic:nvPicPr>
+                        <pic:blipFill>
+                          <a:blip r:embed="rId58">
+                            <a:extLst>
+                              <a:ext uri="{28A0092B-C50C-407E-A947-70E740481C1C}">
+                                <a14:useLocalDpi xmlns:a14="http://schemas.microsoft.com/office/drawing/2010/main" val="0"/>
+                              </a:ext>
+                            </a:extLst>
+                          </a:blip>
+                          <a:stretch>
+                            <a:fillRect/>
+                          </a:stretch>
+                        </pic:blipFill>
+                        <pic:spPr>
+                          <a:xfrm>
+                            <a:off x="0" y="0"/>
+                            <a:ext cx="1719850" cy="2545378"/>
+                          </a:xfrm>
+                          <a:prstGeom prst="rect">
+                            <a:avLst/>
+                          </a:prstGeom>
+                        </pic:spPr>
+                      </pic:pic>
+                    </a:graphicData>
+                  </a:graphic>
+                  <wp14:sizeRelH relativeFrom="margin">
+                    <wp14:pctWidth>0</wp14:pctWidth>
+                  </wp14:sizeRelH>
+                  <wp14:sizeRelV relativeFrom="margin">
+                    <wp14:pctHeight>0</wp14:pctHeight>
+                  </wp14:sizeRelV>
+                </wp:anchor>
+              </w:drawing>
+            </w:r>
+          </w:p>
+        </w:tc>
+        <w:tc>
+          <w:tcPr>
+            <w:tcW w:w="2992" w:type="dxa"/>
+          </w:tcPr>
+          <w:p>
+            <w:r>
+              <w:rPr>
+                <w:noProof/>
+              </w:rPr>
+              <w:drawing>
+                <wp:anchor distT="0" distB="0" distL="114300" distR="114300" simplePos="0" relativeHeight="251682816" behindDoc="0" locked="0" layoutInCell="1" allowOverlap="1" wp14:anchorId="1734B227" wp14:editId="7E178208">
+                  <wp:simplePos x="0" y="0"/>
+                  <wp:positionH relativeFrom="column">
+                    <wp:posOffset>-65405</wp:posOffset>
+                  </wp:positionH>
+                  <wp:positionV relativeFrom="paragraph">
+                    <wp:posOffset>2540</wp:posOffset>
+                  </wp:positionV>
+                  <wp:extent cx="1684655" cy="2495550"/>
+                  <wp:effectExtent l="0" t="0" r="0" b="0"/>
+                  <wp:wrapSquare wrapText="bothSides"/>
+                  <wp:docPr id="64" name="Imagen 64"/>
+                  <wp:cNvGraphicFramePr>
+                    <a:graphicFrameLocks xmlns:a="http://schemas.openxmlformats.org/drawingml/2006/main" noChangeAspect="1"/>
+                  </wp:cNvGraphicFramePr>
+                  <a:graphic xmlns:a="http://schemas.openxmlformats.org/drawingml/2006/main">
+                    <a:graphicData uri="http://schemas.openxmlformats.org/drawingml/2006/picture">
+                      <pic:pic xmlns:pic="http://schemas.openxmlformats.org/drawingml/2006/picture">
+                        <pic:nvPicPr>
+                          <pic:cNvPr id="1" name=""/>
+                          <pic:cNvPicPr/>
+                        </pic:nvPicPr>
+                        <pic:blipFill>
+                          <a:blip r:embed="rId59">
+                            <a:extLst>
+                              <a:ext uri="{28A0092B-C50C-407E-A947-70E740481C1C}">
+                                <a14:useLocalDpi xmlns:a14="http://schemas.microsoft.com/office/drawing/2010/main" val="0"/>
+                              </a:ext>
+                            </a:extLst>
+                          </a:blip>
+                          <a:stretch>
+                            <a:fillRect/>
+                          </a:stretch>
+                        </pic:blipFill>
+                        <pic:spPr>
+                          <a:xfrm>
+                            <a:off x="0" y="0"/>
+                            <a:ext cx="1684655" cy="2495550"/>
+                          </a:xfrm>
+                          <a:prstGeom prst="rect">
+                            <a:avLst/>
+                          </a:prstGeom>
+                        </pic:spPr>
+                      </pic:pic>
+                    </a:graphicData>
+                  </a:graphic>
+                  <wp14:sizeRelH relativeFrom="margin">
+                    <wp14:pctWidth>0</wp14:pctWidth>
+                  </wp14:sizeRelH>
+                  <wp14:sizeRelV relativeFrom="margin">
+                    <wp14:pctHeight>0</wp14:pctHeight>
+                  </wp14:sizeRelV>
+                </wp:anchor>
+              </w:drawing>
+            </w:r>
+          </w:p>
+        </w:tc>
+      </w:tr>
+    </w:tbl>
+    <w:p/>
+    <w:p/>
+    <w:p/>
+    <w:p/>
+    <w:p>
       <w:pPr>
         <w:rPr>
           <w:b/>
@@ -5408,6 +5980,7 @@
           <w:b/>
           <w:bCs/>
         </w:rPr>
+        <w:lastRenderedPageBreak/>
         <w:t>Variable 5 – Intensidad de Color</w:t>
       </w:r>
     </w:p>
@@ -5416,7 +5989,6 @@
         <w:rPr>
           <w:noProof/>
         </w:rPr>
-        <w:lastRenderedPageBreak/>
         <mc:AlternateContent>
           <mc:Choice Requires="wpg">
             <w:drawing>
@@ -5453,7 +6025,7 @@
                           </pic:cNvPicPr>
                         </pic:nvPicPr>
                         <pic:blipFill>
-                          <a:blip r:embed="rId54">
+                          <a:blip r:embed="rId60">
                             <a:extLst>
                               <a:ext uri="{28A0092B-C50C-407E-A947-70E740481C1C}">
                                 <a14:useLocalDpi xmlns:a14="http://schemas.microsoft.com/office/drawing/2010/main" val="0"/>
@@ -5482,7 +6054,7 @@
                           </pic:cNvPicPr>
                         </pic:nvPicPr>
                         <pic:blipFill>
-                          <a:blip r:embed="rId55">
+                          <a:blip r:embed="rId61">
                             <a:extLst>
                               <a:ext uri="{28A0092B-C50C-407E-A947-70E740481C1C}">
                                 <a14:useLocalDpi xmlns:a14="http://schemas.microsoft.com/office/drawing/2010/main" val="0"/>
@@ -5513,10 +6085,10 @@
             <w:pict>
               <v:group w14:anchorId="7F09C10B" id="Grupo 47" o:spid="_x0000_s1026" style="position:absolute;margin-left:-.3pt;margin-top:0;width:473.25pt;height:141.75pt;z-index:251666432" coordsize="60102,18002" o:gfxdata="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">
                 <v:shape id="Imagen 44" o:spid="_x0000_s1027" type="#_x0000_t75" style="position:absolute;width:32766;height:18002;visibility:visible;mso-wrap-style:square" o:gfxdata="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">
-                  <v:imagedata r:id="rId56" o:title=""/>
+                  <v:imagedata r:id="rId62" o:title=""/>
                 </v:shape>
                 <v:shape id="Imagen 46" o:spid="_x0000_s1028" type="#_x0000_t75" style="position:absolute;left:33528;width:26574;height:17145;visibility:visible;mso-wrap-style:square" o:gfxdata="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">
-                  <v:imagedata r:id="rId57" o:title=""/>
+                  <v:imagedata r:id="rId63" o:title=""/>
                 </v:shape>
                 <w10:wrap type="square"/>
               </v:group>
@@ -5540,6 +6112,262 @@
       </w:r>
     </w:p>
     <w:p>
+      <w:r>
+        <w:t xml:space="preserve">En detalle, la diferencia del </w:t>
+      </w:r>
+      <w:r>
+        <w:t xml:space="preserve">% </w:t>
+      </w:r>
+      <w:r>
+        <w:t>Intensidad de Color</w:t>
+      </w:r>
+      <w:r>
+        <w:t xml:space="preserve"> para cada clase de vino se describe de la siguiente forma:</w:t>
+      </w:r>
+    </w:p>
+    <w:tbl>
+      <w:tblPr>
+        <w:tblStyle w:val="Tablaconcuadrcula"/>
+        <w:tblW w:w="0" w:type="auto"/>
+        <w:tblLook w:val="04A0" w:firstRow="1" w:lastRow="0" w:firstColumn="1" w:lastColumn="0" w:noHBand="0" w:noVBand="1"/>
+      </w:tblPr>
+      <w:tblGrid>
+        <w:gridCol w:w="2995"/>
+        <w:gridCol w:w="2922"/>
+        <w:gridCol w:w="2911"/>
+      </w:tblGrid>
+      <w:tr>
+        <w:tc>
+          <w:tcPr>
+            <w:tcW w:w="2903" w:type="dxa"/>
+          </w:tcPr>
+          <w:p>
+            <w:r>
+              <w:t>Vino Clase 1</w:t>
+            </w:r>
+          </w:p>
+        </w:tc>
+        <w:tc>
+          <w:tcPr>
+            <w:tcW w:w="2933" w:type="dxa"/>
+          </w:tcPr>
+          <w:p>
+            <w:r>
+              <w:t>Vino Clase 2</w:t>
+            </w:r>
+          </w:p>
+        </w:tc>
+        <w:tc>
+          <w:tcPr>
+            <w:tcW w:w="2992" w:type="dxa"/>
+          </w:tcPr>
+          <w:p>
+            <w:r>
+              <w:t>Vino Clase 3</w:t>
+            </w:r>
+          </w:p>
+        </w:tc>
+      </w:tr>
+      <w:tr>
+        <w:tc>
+          <w:tcPr>
+            <w:tcW w:w="2903" w:type="dxa"/>
+          </w:tcPr>
+          <w:p>
+            <w:r>
+              <w:rPr>
+                <w:noProof/>
+              </w:rPr>
+              <w:drawing>
+                <wp:anchor distT="0" distB="0" distL="114300" distR="114300" simplePos="0" relativeHeight="251683840" behindDoc="0" locked="0" layoutInCell="1" allowOverlap="1" wp14:anchorId="18F42ADB" wp14:editId="7AF63095">
+                  <wp:simplePos x="0" y="0"/>
+                  <wp:positionH relativeFrom="column">
+                    <wp:posOffset>635</wp:posOffset>
+                  </wp:positionH>
+                  <wp:positionV relativeFrom="paragraph">
+                    <wp:posOffset>1905</wp:posOffset>
+                  </wp:positionV>
+                  <wp:extent cx="1809750" cy="2618871"/>
+                  <wp:effectExtent l="0" t="0" r="0" b="0"/>
+                  <wp:wrapSquare wrapText="bothSides"/>
+                  <wp:docPr id="68" name="Imagen 68"/>
+                  <wp:cNvGraphicFramePr>
+                    <a:graphicFrameLocks xmlns:a="http://schemas.openxmlformats.org/drawingml/2006/main" noChangeAspect="1"/>
+                  </wp:cNvGraphicFramePr>
+                  <a:graphic xmlns:a="http://schemas.openxmlformats.org/drawingml/2006/main">
+                    <a:graphicData uri="http://schemas.openxmlformats.org/drawingml/2006/picture">
+                      <pic:pic xmlns:pic="http://schemas.openxmlformats.org/drawingml/2006/picture">
+                        <pic:nvPicPr>
+                          <pic:cNvPr id="1" name=""/>
+                          <pic:cNvPicPr/>
+                        </pic:nvPicPr>
+                        <pic:blipFill>
+                          <a:blip r:embed="rId64">
+                            <a:extLst>
+                              <a:ext uri="{28A0092B-C50C-407E-A947-70E740481C1C}">
+                                <a14:useLocalDpi xmlns:a14="http://schemas.microsoft.com/office/drawing/2010/main" val="0"/>
+                              </a:ext>
+                            </a:extLst>
+                          </a:blip>
+                          <a:stretch>
+                            <a:fillRect/>
+                          </a:stretch>
+                        </pic:blipFill>
+                        <pic:spPr>
+                          <a:xfrm>
+                            <a:off x="0" y="0"/>
+                            <a:ext cx="1809750" cy="2618871"/>
+                          </a:xfrm>
+                          <a:prstGeom prst="rect">
+                            <a:avLst/>
+                          </a:prstGeom>
+                        </pic:spPr>
+                      </pic:pic>
+                    </a:graphicData>
+                  </a:graphic>
+                </wp:anchor>
+              </w:drawing>
+            </w:r>
+          </w:p>
+        </w:tc>
+        <w:tc>
+          <w:tcPr>
+            <w:tcW w:w="2933" w:type="dxa"/>
+          </w:tcPr>
+          <w:p>
+            <w:r>
+              <w:rPr>
+                <w:noProof/>
+              </w:rPr>
+              <w:drawing>
+                <wp:anchor distT="0" distB="0" distL="114300" distR="114300" simplePos="0" relativeHeight="251684864" behindDoc="0" locked="0" layoutInCell="1" allowOverlap="1" wp14:anchorId="623D8600" wp14:editId="70495F13">
+                  <wp:simplePos x="0" y="0"/>
+                  <wp:positionH relativeFrom="column">
+                    <wp:posOffset>-65405</wp:posOffset>
+                  </wp:positionH>
+                  <wp:positionV relativeFrom="paragraph">
+                    <wp:posOffset>1905</wp:posOffset>
+                  </wp:positionV>
+                  <wp:extent cx="1762125" cy="2624034"/>
+                  <wp:effectExtent l="0" t="0" r="0" b="5080"/>
+                  <wp:wrapSquare wrapText="bothSides"/>
+                  <wp:docPr id="69" name="Imagen 69"/>
+                  <wp:cNvGraphicFramePr>
+                    <a:graphicFrameLocks xmlns:a="http://schemas.openxmlformats.org/drawingml/2006/main" noChangeAspect="1"/>
+                  </wp:cNvGraphicFramePr>
+                  <a:graphic xmlns:a="http://schemas.openxmlformats.org/drawingml/2006/main">
+                    <a:graphicData uri="http://schemas.openxmlformats.org/drawingml/2006/picture">
+                      <pic:pic xmlns:pic="http://schemas.openxmlformats.org/drawingml/2006/picture">
+                        <pic:nvPicPr>
+                          <pic:cNvPr id="1" name=""/>
+                          <pic:cNvPicPr/>
+                        </pic:nvPicPr>
+                        <pic:blipFill>
+                          <a:blip r:embed="rId65">
+                            <a:extLst>
+                              <a:ext uri="{28A0092B-C50C-407E-A947-70E740481C1C}">
+                                <a14:useLocalDpi xmlns:a14="http://schemas.microsoft.com/office/drawing/2010/main" val="0"/>
+                              </a:ext>
+                            </a:extLst>
+                          </a:blip>
+                          <a:stretch>
+                            <a:fillRect/>
+                          </a:stretch>
+                        </pic:blipFill>
+                        <pic:spPr>
+                          <a:xfrm>
+                            <a:off x="0" y="0"/>
+                            <a:ext cx="1766573" cy="2630658"/>
+                          </a:xfrm>
+                          <a:prstGeom prst="rect">
+                            <a:avLst/>
+                          </a:prstGeom>
+                        </pic:spPr>
+                      </pic:pic>
+                    </a:graphicData>
+                  </a:graphic>
+                  <wp14:sizeRelH relativeFrom="margin">
+                    <wp14:pctWidth>0</wp14:pctWidth>
+                  </wp14:sizeRelH>
+                  <wp14:sizeRelV relativeFrom="margin">
+                    <wp14:pctHeight>0</wp14:pctHeight>
+                  </wp14:sizeRelV>
+                </wp:anchor>
+              </w:drawing>
+            </w:r>
+          </w:p>
+        </w:tc>
+        <w:tc>
+          <w:tcPr>
+            <w:tcW w:w="2992" w:type="dxa"/>
+          </w:tcPr>
+          <w:p>
+            <w:r>
+              <w:rPr>
+                <w:noProof/>
+              </w:rPr>
+              <w:drawing>
+                <wp:anchor distT="0" distB="0" distL="114300" distR="114300" simplePos="0" relativeHeight="251685888" behindDoc="0" locked="0" layoutInCell="1" allowOverlap="1" wp14:anchorId="537BF7E0" wp14:editId="34C6A8A5">
+                  <wp:simplePos x="0" y="0"/>
+                  <wp:positionH relativeFrom="column">
+                    <wp:posOffset>-46355</wp:posOffset>
+                  </wp:positionH>
+                  <wp:positionV relativeFrom="paragraph">
+                    <wp:posOffset>24138</wp:posOffset>
+                  </wp:positionV>
+                  <wp:extent cx="1755574" cy="2600325"/>
+                  <wp:effectExtent l="0" t="0" r="0" b="0"/>
+                  <wp:wrapSquare wrapText="bothSides"/>
+                  <wp:docPr id="70" name="Imagen 70"/>
+                  <wp:cNvGraphicFramePr>
+                    <a:graphicFrameLocks xmlns:a="http://schemas.openxmlformats.org/drawingml/2006/main" noChangeAspect="1"/>
+                  </wp:cNvGraphicFramePr>
+                  <a:graphic xmlns:a="http://schemas.openxmlformats.org/drawingml/2006/main">
+                    <a:graphicData uri="http://schemas.openxmlformats.org/drawingml/2006/picture">
+                      <pic:pic xmlns:pic="http://schemas.openxmlformats.org/drawingml/2006/picture">
+                        <pic:nvPicPr>
+                          <pic:cNvPr id="1" name=""/>
+                          <pic:cNvPicPr/>
+                        </pic:nvPicPr>
+                        <pic:blipFill>
+                          <a:blip r:embed="rId66">
+                            <a:extLst>
+                              <a:ext uri="{28A0092B-C50C-407E-A947-70E740481C1C}">
+                                <a14:useLocalDpi xmlns:a14="http://schemas.microsoft.com/office/drawing/2010/main" val="0"/>
+                              </a:ext>
+                            </a:extLst>
+                          </a:blip>
+                          <a:stretch>
+                            <a:fillRect/>
+                          </a:stretch>
+                        </pic:blipFill>
+                        <pic:spPr>
+                          <a:xfrm>
+                            <a:off x="0" y="0"/>
+                            <a:ext cx="1755574" cy="2600325"/>
+                          </a:xfrm>
+                          <a:prstGeom prst="rect">
+                            <a:avLst/>
+                          </a:prstGeom>
+                        </pic:spPr>
+                      </pic:pic>
+                    </a:graphicData>
+                  </a:graphic>
+                  <wp14:sizeRelH relativeFrom="margin">
+                    <wp14:pctWidth>0</wp14:pctWidth>
+                  </wp14:sizeRelH>
+                  <wp14:sizeRelV relativeFrom="margin">
+                    <wp14:pctHeight>0</wp14:pctHeight>
+                  </wp14:sizeRelV>
+                </wp:anchor>
+              </w:drawing>
+            </w:r>
+          </w:p>
+        </w:tc>
+      </w:tr>
+    </w:tbl>
+    <w:p/>
+    <w:p>
       <w:pPr>
         <w:pStyle w:val="Prrafodelista"/>
         <w:numPr>
@@ -5665,15 +6493,20 @@
     </w:p>
     <w:p>
       <w:r>
-        <w:t xml:space="preserve">El data set no cuenta con categorías ordinales. Mas si con datos categóricos </w:t>
-      </w:r>
-      <w:proofErr w:type="spellStart"/>
-      <w:r>
-        <w:t>nomilaes</w:t>
-      </w:r>
-      <w:proofErr w:type="spellEnd"/>
-      <w:r>
-        <w:t xml:space="preserve"> como el id del registro y el nombre de la case de vino, para este caso “1”, “2”, “3”</w:t>
+        <w:lastRenderedPageBreak/>
+        <w:t>El data set no cuenta con categorías ordinales. Mas si con datos categóricos nomi</w:t>
+      </w:r>
+      <w:r>
+        <w:t>n</w:t>
+      </w:r>
+      <w:r>
+        <w:t>a</w:t>
+      </w:r>
+      <w:r>
+        <w:t>l</w:t>
+      </w:r>
+      <w:r>
+        <w:t>es como el id del registro y el nombre de la case de vino, para este caso “1”, “2”, “3”</w:t>
       </w:r>
     </w:p>
     <w:p/>
@@ -5682,35 +6515,387 @@
         <w:pStyle w:val="Ttulo2"/>
         <w:ind w:left="792"/>
       </w:pPr>
-      <w:bookmarkStart w:id="16" w:name="_Toc507689601"/>
+      <w:bookmarkStart w:id="15" w:name="_Toc507689601"/>
       <w:r>
         <w:t>Parte 2</w:t>
       </w:r>
-      <w:bookmarkEnd w:id="16"/>
+      <w:bookmarkEnd w:id="15"/>
     </w:p>
     <w:p>
       <w:pPr>
         <w:ind w:firstLine="360"/>
         <w:jc w:val="both"/>
-      </w:pPr>
+        <w:rPr>
+          <w:b/>
+        </w:rPr>
+      </w:pPr>
+      <w:r>
+        <w:rPr>
+          <w:b/>
+        </w:rPr>
+        <w:t>A</w:t>
+      </w:r>
+      <w:r>
+        <w:rPr>
+          <w:b/>
+        </w:rPr>
+        <w:t xml:space="preserve"> </w:t>
+      </w:r>
+      <w:r>
+        <w:rPr>
+          <w:b/>
+        </w:rPr>
+        <w:t>partir de matrices de correlación</w:t>
+      </w:r>
+      <w:r>
+        <w:rPr>
+          <w:b/>
+        </w:rPr>
+        <w:t xml:space="preserve"> y </w:t>
+      </w:r>
       <w:proofErr w:type="spellStart"/>
       <w:r>
-        <w:t>Apartir</w:t>
+        <w:rPr>
+          <w:b/>
+        </w:rPr>
+        <w:t>scatterplot</w:t>
       </w:r>
       <w:proofErr w:type="spellEnd"/>
       <w:r>
-        <w:t xml:space="preserve"> de matrices de correlación</w:t>
-      </w:r>
-      <w:r>
-        <w:t xml:space="preserve"> y </w:t>
+        <w:rPr>
+          <w:b/>
+        </w:rPr>
+        <w:t xml:space="preserve"> indique su análisis (correlaciones fuertes principalmente)</w:t>
+      </w:r>
+    </w:p>
+    <w:p>
+      <w:pPr>
+        <w:jc w:val="both"/>
+        <w:rPr>
+          <w:b/>
+        </w:rPr>
+      </w:pPr>
+    </w:p>
+    <w:tbl>
+      <w:tblPr>
+        <w:tblStyle w:val="Tablaconcuadrcula"/>
+        <w:tblW w:w="9498" w:type="dxa"/>
+        <w:tblInd w:w="-572" w:type="dxa"/>
+        <w:tblLook w:val="04A0" w:firstRow="1" w:lastRow="0" w:firstColumn="1" w:lastColumn="0" w:noHBand="0" w:noVBand="1"/>
+      </w:tblPr>
+      <w:tblGrid>
+        <w:gridCol w:w="5103"/>
+        <w:gridCol w:w="4395"/>
+      </w:tblGrid>
+      <w:tr>
+        <w:tc>
+          <w:tcPr>
+            <w:tcW w:w="5103" w:type="dxa"/>
+          </w:tcPr>
+          <w:p>
+            <w:pPr>
+              <w:jc w:val="both"/>
+              <w:rPr>
+                <w:b/>
+              </w:rPr>
+            </w:pPr>
+            <w:r>
+              <w:rPr>
+                <w:b/>
+              </w:rPr>
+              <w:t xml:space="preserve">Intensidad Color vs </w:t>
+            </w:r>
+            <w:proofErr w:type="spellStart"/>
+            <w:r>
+              <w:rPr>
+                <w:b/>
+              </w:rPr>
+              <w:t>Flavanoides</w:t>
+            </w:r>
+            <w:proofErr w:type="spellEnd"/>
+          </w:p>
+          <w:p>
+            <w:pPr>
+              <w:jc w:val="both"/>
+              <w:rPr>
+                <w:b/>
+              </w:rPr>
+            </w:pPr>
+          </w:p>
+        </w:tc>
+        <w:tc>
+          <w:tcPr>
+            <w:tcW w:w="4395" w:type="dxa"/>
+          </w:tcPr>
+          <w:p>
+            <w:pPr>
+              <w:jc w:val="both"/>
+              <w:rPr>
+                <w:b/>
+              </w:rPr>
+            </w:pPr>
+            <w:proofErr w:type="spellStart"/>
+            <w:r>
+              <w:rPr>
+                <w:b/>
+              </w:rPr>
+              <w:t>Flavanoides</w:t>
+            </w:r>
+            <w:proofErr w:type="spellEnd"/>
+            <w:r>
+              <w:rPr>
+                <w:b/>
+              </w:rPr>
+              <w:t xml:space="preserve"> vs Fenoles Totales</w:t>
+            </w:r>
+          </w:p>
+        </w:tc>
+      </w:tr>
+      <w:tr>
+        <w:trPr>
+          <w:trHeight w:val="6375"/>
+        </w:trPr>
+        <w:tc>
+          <w:tcPr>
+            <w:tcW w:w="5103" w:type="dxa"/>
+          </w:tcPr>
+          <w:p>
+            <w:pPr>
+              <w:jc w:val="both"/>
+              <w:rPr>
+                <w:b/>
+              </w:rPr>
+            </w:pPr>
+            <w:r>
+              <w:rPr>
+                <w:noProof/>
+              </w:rPr>
+              <w:drawing>
+                <wp:anchor distT="0" distB="0" distL="114300" distR="114300" simplePos="0" relativeHeight="251692032" behindDoc="0" locked="0" layoutInCell="1" allowOverlap="1" wp14:anchorId="48EA8407" wp14:editId="79DA0862">
+                  <wp:simplePos x="0" y="0"/>
+                  <wp:positionH relativeFrom="column">
+                    <wp:posOffset>621030</wp:posOffset>
+                  </wp:positionH>
+                  <wp:positionV relativeFrom="paragraph">
+                    <wp:posOffset>95250</wp:posOffset>
+                  </wp:positionV>
+                  <wp:extent cx="1805085" cy="4048125"/>
+                  <wp:effectExtent l="0" t="0" r="5080" b="0"/>
+                  <wp:wrapTopAndBottom/>
+                  <wp:docPr id="80" name="Imagen 80"/>
+                  <wp:cNvGraphicFramePr>
+                    <a:graphicFrameLocks xmlns:a="http://schemas.openxmlformats.org/drawingml/2006/main" noChangeAspect="1"/>
+                  </wp:cNvGraphicFramePr>
+                  <a:graphic xmlns:a="http://schemas.openxmlformats.org/drawingml/2006/main">
+                    <a:graphicData uri="http://schemas.openxmlformats.org/drawingml/2006/picture">
+                      <pic:pic xmlns:pic="http://schemas.openxmlformats.org/drawingml/2006/picture">
+                        <pic:nvPicPr>
+                          <pic:cNvPr id="1" name=""/>
+                          <pic:cNvPicPr/>
+                        </pic:nvPicPr>
+                        <pic:blipFill>
+                          <a:blip r:embed="rId67">
+                            <a:extLst>
+                              <a:ext uri="{28A0092B-C50C-407E-A947-70E740481C1C}">
+                                <a14:useLocalDpi xmlns:a14="http://schemas.microsoft.com/office/drawing/2010/main" val="0"/>
+                              </a:ext>
+                            </a:extLst>
+                          </a:blip>
+                          <a:stretch>
+                            <a:fillRect/>
+                          </a:stretch>
+                        </pic:blipFill>
+                        <pic:spPr>
+                          <a:xfrm>
+                            <a:off x="0" y="0"/>
+                            <a:ext cx="1805085" cy="4048125"/>
+                          </a:xfrm>
+                          <a:prstGeom prst="rect">
+                            <a:avLst/>
+                          </a:prstGeom>
+                        </pic:spPr>
+                      </pic:pic>
+                    </a:graphicData>
+                  </a:graphic>
+                </wp:anchor>
+              </w:drawing>
+            </w:r>
+          </w:p>
+        </w:tc>
+        <w:tc>
+          <w:tcPr>
+            <w:tcW w:w="4395" w:type="dxa"/>
+          </w:tcPr>
+          <w:p>
+            <w:pPr>
+              <w:jc w:val="both"/>
+              <w:rPr>
+                <w:b/>
+              </w:rPr>
+            </w:pPr>
+            <w:r>
+              <w:rPr>
+                <w:noProof/>
+              </w:rPr>
+              <w:drawing>
+                <wp:anchor distT="0" distB="0" distL="114300" distR="114300" simplePos="0" relativeHeight="251691008" behindDoc="0" locked="0" layoutInCell="1" allowOverlap="1" wp14:anchorId="243E7071" wp14:editId="39792F6E">
+                  <wp:simplePos x="0" y="0"/>
+                  <wp:positionH relativeFrom="column">
+                    <wp:posOffset>401320</wp:posOffset>
+                  </wp:positionH>
+                  <wp:positionV relativeFrom="paragraph">
+                    <wp:posOffset>90805</wp:posOffset>
+                  </wp:positionV>
+                  <wp:extent cx="1828800" cy="4001135"/>
+                  <wp:effectExtent l="0" t="0" r="0" b="0"/>
+                  <wp:wrapTopAndBottom/>
+                  <wp:docPr id="81" name="Imagen 81"/>
+                  <wp:cNvGraphicFramePr>
+                    <a:graphicFrameLocks xmlns:a="http://schemas.openxmlformats.org/drawingml/2006/main" noChangeAspect="1"/>
+                  </wp:cNvGraphicFramePr>
+                  <a:graphic xmlns:a="http://schemas.openxmlformats.org/drawingml/2006/main">
+                    <a:graphicData uri="http://schemas.openxmlformats.org/drawingml/2006/picture">
+                      <pic:pic xmlns:pic="http://schemas.openxmlformats.org/drawingml/2006/picture">
+                        <pic:nvPicPr>
+                          <pic:cNvPr id="1" name=""/>
+                          <pic:cNvPicPr/>
+                        </pic:nvPicPr>
+                        <pic:blipFill>
+                          <a:blip r:embed="rId68">
+                            <a:extLst>
+                              <a:ext uri="{28A0092B-C50C-407E-A947-70E740481C1C}">
+                                <a14:useLocalDpi xmlns:a14="http://schemas.microsoft.com/office/drawing/2010/main" val="0"/>
+                              </a:ext>
+                            </a:extLst>
+                          </a:blip>
+                          <a:stretch>
+                            <a:fillRect/>
+                          </a:stretch>
+                        </pic:blipFill>
+                        <pic:spPr>
+                          <a:xfrm>
+                            <a:off x="0" y="0"/>
+                            <a:ext cx="1828800" cy="4001135"/>
+                          </a:xfrm>
+                          <a:prstGeom prst="rect">
+                            <a:avLst/>
+                          </a:prstGeom>
+                        </pic:spPr>
+                      </pic:pic>
+                    </a:graphicData>
+                  </a:graphic>
+                  <wp14:sizeRelH relativeFrom="margin">
+                    <wp14:pctWidth>0</wp14:pctWidth>
+                  </wp14:sizeRelH>
+                  <wp14:sizeRelV relativeFrom="margin">
+                    <wp14:pctHeight>0</wp14:pctHeight>
+                  </wp14:sizeRelV>
+                </wp:anchor>
+              </w:drawing>
+            </w:r>
+          </w:p>
+        </w:tc>
+      </w:tr>
+    </w:tbl>
+    <w:p>
+      <w:pPr>
+        <w:jc w:val="both"/>
+        <w:rPr>
+          <w:b/>
+        </w:rPr>
+      </w:pPr>
+    </w:p>
+    <w:p>
+      <w:pPr>
+        <w:spacing w:before="240"/>
+        <w:jc w:val="both"/>
+        <w:rPr>
+          <w:rFonts w:ascii="Helvetica" w:eastAsia="Times New Roman" w:hAnsi="Helvetica" w:cs="Times New Roman"/>
+          <w:color w:val="000000"/>
+          <w:sz w:val="18"/>
+          <w:szCs w:val="18"/>
+        </w:rPr>
+      </w:pPr>
+      <w:r>
+        <w:t xml:space="preserve">Se observa que la combinación de ingredientes que tiene </w:t>
       </w:r>
       <w:proofErr w:type="spellStart"/>
       <w:r>
-        <w:t>scatterplot</w:t>
+        <w:t>mas</w:t>
       </w:r>
       <w:proofErr w:type="spellEnd"/>
       <w:r>
-        <w:t xml:space="preserve"> indique su análisis (correlaciones fuertes principalmente)</w:t>
+        <w:t xml:space="preserve"> relevancia en la preparación del vino son los </w:t>
+      </w:r>
+      <w:proofErr w:type="spellStart"/>
+      <w:r>
+        <w:t>Flavanoides</w:t>
+      </w:r>
+      <w:proofErr w:type="spellEnd"/>
+      <w:r>
+        <w:t xml:space="preserve">. Estos determinan la intensidad del color del vino. En el Vino de clase 1, por ejemplo, se muestra una función lineal positiva entre los </w:t>
+      </w:r>
+      <w:proofErr w:type="spellStart"/>
+      <w:r>
+        <w:t>Flavanoides</w:t>
+      </w:r>
+      <w:proofErr w:type="spellEnd"/>
+      <w:r>
+        <w:t xml:space="preserve"> y la Intensidad del color (</w:t>
+      </w:r>
+      <w:r>
+        <w:rPr>
+          <w:rFonts w:ascii="Helvetica" w:hAnsi="Helvetica"/>
+          <w:color w:val="000000"/>
+          <w:sz w:val="18"/>
+          <w:szCs w:val="18"/>
+        </w:rPr>
+        <w:t>0.741560</w:t>
+      </w:r>
+      <w:proofErr w:type="gramStart"/>
+      <w:r>
+        <w:t>),  de</w:t>
+      </w:r>
+      <w:proofErr w:type="gramEnd"/>
+      <w:r>
+        <w:t xml:space="preserve"> igual forma, los Fenoles Totales y los </w:t>
+      </w:r>
+      <w:proofErr w:type="spellStart"/>
+      <w:r>
+        <w:t>Flavanoides</w:t>
+      </w:r>
+      <w:proofErr w:type="spellEnd"/>
+      <w:r>
+        <w:t xml:space="preserve"> tienen mayor relación entre los </w:t>
+      </w:r>
+      <w:r>
+        <w:lastRenderedPageBreak/>
+        <w:t>vinos 1 (</w:t>
+      </w:r>
+      <w:r>
+        <w:rPr>
+          <w:rFonts w:ascii="Helvetica" w:hAnsi="Helvetica"/>
+          <w:color w:val="000000"/>
+          <w:sz w:val="18"/>
+          <w:szCs w:val="18"/>
+          <w:shd w:val="clear" w:color="auto" w:fill="F5F5F5"/>
+        </w:rPr>
+        <w:t>0.803784</w:t>
+      </w:r>
+      <w:r>
+        <w:t>) y 2 (</w:t>
+      </w:r>
+      <w:r>
+        <w:rPr>
+          <w:rFonts w:ascii="Helvetica" w:eastAsia="Times New Roman" w:hAnsi="Helvetica" w:cs="Times New Roman"/>
+          <w:color w:val="000000"/>
+          <w:sz w:val="18"/>
+          <w:szCs w:val="18"/>
+        </w:rPr>
+        <w:t>0.770999</w:t>
+      </w:r>
+      <w:r>
+        <w:t>) pues describen una función lineal positiva, lo que probablemente indique el vino 1 es el más oscuro de los tres.</w:t>
       </w:r>
     </w:p>
     <w:p>
@@ -5723,17 +6908,15 @@
       <w:pPr>
         <w:ind w:firstLine="360"/>
         <w:jc w:val="both"/>
-      </w:pPr>
-      <w:r>
-        <w:t xml:space="preserve">De acuerdo con lo visto en clase </w:t>
-      </w:r>
-      <w:proofErr w:type="gramStart"/>
-      <w:r>
-        <w:t>anterior,  ejecute</w:t>
-      </w:r>
-      <w:proofErr w:type="gramEnd"/>
-      <w:r>
-        <w:t xml:space="preserve"> las respectivas sentencias de Python para identificar ruido existente en el conjunto de datos</w:t>
+        <w:rPr>
+          <w:b/>
+        </w:rPr>
+      </w:pPr>
+      <w:r>
+        <w:rPr>
+          <w:b/>
+        </w:rPr>
+        <w:t>De acuerdo con lo visto en clase anterior, ejecute las respectivas sentencias de Python para identificar ruido existente en el conjunto de datos</w:t>
       </w:r>
     </w:p>
     <w:p>
@@ -5742,6 +6925,581 @@
         <w:jc w:val="both"/>
       </w:pPr>
       <w:r>
+        <w:rPr>
+          <w:noProof/>
+        </w:rPr>
+        <w:drawing>
+          <wp:inline distT="0" distB="0" distL="0" distR="0" wp14:anchorId="2B1E4A10" wp14:editId="440C1776">
+            <wp:extent cx="3305175" cy="2171700"/>
+            <wp:effectExtent l="0" t="0" r="9525" b="0"/>
+            <wp:docPr id="84" name="Imagen 84"/>
+            <wp:cNvGraphicFramePr>
+              <a:graphicFrameLocks xmlns:a="http://schemas.openxmlformats.org/drawingml/2006/main" noChangeAspect="1"/>
+            </wp:cNvGraphicFramePr>
+            <a:graphic xmlns:a="http://schemas.openxmlformats.org/drawingml/2006/main">
+              <a:graphicData uri="http://schemas.openxmlformats.org/drawingml/2006/picture">
+                <pic:pic xmlns:pic="http://schemas.openxmlformats.org/drawingml/2006/picture">
+                  <pic:nvPicPr>
+                    <pic:cNvPr id="1" name=""/>
+                    <pic:cNvPicPr/>
+                  </pic:nvPicPr>
+                  <pic:blipFill>
+                    <a:blip r:embed="rId69"/>
+                    <a:stretch>
+                      <a:fillRect/>
+                    </a:stretch>
+                  </pic:blipFill>
+                  <pic:spPr>
+                    <a:xfrm>
+                      <a:off x="0" y="0"/>
+                      <a:ext cx="3305175" cy="2171700"/>
+                    </a:xfrm>
+                    <a:prstGeom prst="rect">
+                      <a:avLst/>
+                    </a:prstGeom>
+                  </pic:spPr>
+                </pic:pic>
+              </a:graphicData>
+            </a:graphic>
+          </wp:inline>
+        </w:drawing>
+      </w:r>
+    </w:p>
+    <w:p>
+      <w:pPr>
+        <w:ind w:firstLine="360"/>
+        <w:jc w:val="both"/>
+      </w:pPr>
+      <w:r>
+        <w:t xml:space="preserve">De los cinco ingredientes elegidos </w:t>
+      </w:r>
+      <w:proofErr w:type="gramStart"/>
+      <w:r>
+        <w:t>anteriormente,  el</w:t>
+      </w:r>
+      <w:proofErr w:type="gramEnd"/>
+      <w:r>
+        <w:t xml:space="preserve"> Magnesio muestra un mayor nivel de ruido</w:t>
+      </w:r>
+      <w:r>
+        <w:t xml:space="preserve"> seguido por Alcalinidad Cenizas, en cambio, Alcohol no presenta ruido</w:t>
+      </w:r>
+      <w:r>
+        <w:t>. Usamos la función “</w:t>
+      </w:r>
+      <w:proofErr w:type="spellStart"/>
+      <w:r>
+        <w:t>detect_outlier</w:t>
+      </w:r>
+      <w:proofErr w:type="spellEnd"/>
+      <w:r>
+        <w:t xml:space="preserve">(data)” para encontrar el nivel exacto de ruido. </w:t>
+      </w:r>
+    </w:p>
+    <w:p>
+      <w:pPr>
+        <w:shd w:val="clear" w:color="auto" w:fill="DBE5F1" w:themeFill="accent1" w:themeFillTint="33"/>
+        <w:spacing w:after="0"/>
+        <w:ind w:firstLine="360"/>
+        <w:jc w:val="both"/>
+      </w:pPr>
+      <w:proofErr w:type="spellStart"/>
+      <w:r>
+        <w:t>def</w:t>
+      </w:r>
+      <w:proofErr w:type="spellEnd"/>
+      <w:r>
+        <w:t xml:space="preserve"> </w:t>
+      </w:r>
+      <w:proofErr w:type="spellStart"/>
+      <w:r>
+        <w:t>detect_outlier</w:t>
+      </w:r>
+      <w:proofErr w:type="spellEnd"/>
+      <w:r>
+        <w:t>(data_1):</w:t>
+      </w:r>
+    </w:p>
+    <w:p>
+      <w:pPr>
+        <w:shd w:val="clear" w:color="auto" w:fill="DBE5F1" w:themeFill="accent1" w:themeFillTint="33"/>
+        <w:spacing w:after="0"/>
+        <w:ind w:firstLine="360"/>
+        <w:jc w:val="both"/>
+      </w:pPr>
+      <w:r>
+        <w:t xml:space="preserve">    </w:t>
+      </w:r>
+      <w:proofErr w:type="spellStart"/>
+      <w:r>
+        <w:t>outliers</w:t>
+      </w:r>
+      <w:proofErr w:type="spellEnd"/>
+      <w:proofErr w:type="gramStart"/>
+      <w:r>
+        <w:t>=[</w:t>
+      </w:r>
+      <w:proofErr w:type="gramEnd"/>
+      <w:r>
+        <w:t>]</w:t>
+      </w:r>
+    </w:p>
+    <w:p>
+      <w:pPr>
+        <w:shd w:val="clear" w:color="auto" w:fill="DBE5F1" w:themeFill="accent1" w:themeFillTint="33"/>
+        <w:spacing w:after="0"/>
+        <w:ind w:firstLine="360"/>
+        <w:jc w:val="both"/>
+      </w:pPr>
+      <w:r>
+        <w:t xml:space="preserve">    </w:t>
+      </w:r>
+      <w:proofErr w:type="spellStart"/>
+      <w:r>
+        <w:t>threshold</w:t>
+      </w:r>
+      <w:proofErr w:type="spellEnd"/>
+      <w:r>
+        <w:t>=3</w:t>
+      </w:r>
+    </w:p>
+    <w:p>
+      <w:pPr>
+        <w:shd w:val="clear" w:color="auto" w:fill="DBE5F1" w:themeFill="accent1" w:themeFillTint="33"/>
+        <w:spacing w:after="0"/>
+        <w:ind w:firstLine="360"/>
+        <w:jc w:val="both"/>
+      </w:pPr>
+      <w:r>
+        <w:t xml:space="preserve">    mean_1 = </w:t>
+      </w:r>
+      <w:proofErr w:type="spellStart"/>
+      <w:proofErr w:type="gramStart"/>
+      <w:r>
+        <w:t>np.mean</w:t>
+      </w:r>
+      <w:proofErr w:type="spellEnd"/>
+      <w:proofErr w:type="gramEnd"/>
+      <w:r>
+        <w:t>(data_1)</w:t>
+      </w:r>
+    </w:p>
+    <w:p>
+      <w:pPr>
+        <w:shd w:val="clear" w:color="auto" w:fill="DBE5F1" w:themeFill="accent1" w:themeFillTint="33"/>
+        <w:spacing w:after="0"/>
+        <w:ind w:firstLine="360"/>
+        <w:jc w:val="both"/>
+      </w:pPr>
+      <w:r>
+        <w:t xml:space="preserve">    std_1 =</w:t>
+      </w:r>
+      <w:proofErr w:type="spellStart"/>
+      <w:r>
+        <w:t>np.std</w:t>
+      </w:r>
+      <w:proofErr w:type="spellEnd"/>
+      <w:r>
+        <w:t>(data_1)</w:t>
+      </w:r>
+    </w:p>
+    <w:p>
+      <w:pPr>
+        <w:shd w:val="clear" w:color="auto" w:fill="DBE5F1" w:themeFill="accent1" w:themeFillTint="33"/>
+        <w:spacing w:after="0"/>
+        <w:ind w:firstLine="360"/>
+        <w:jc w:val="both"/>
+      </w:pPr>
+      <w:r>
+        <w:t xml:space="preserve">    </w:t>
+      </w:r>
+    </w:p>
+    <w:p>
+      <w:pPr>
+        <w:shd w:val="clear" w:color="auto" w:fill="DBE5F1" w:themeFill="accent1" w:themeFillTint="33"/>
+        <w:spacing w:after="0"/>
+        <w:ind w:firstLine="360"/>
+        <w:jc w:val="both"/>
+      </w:pPr>
+      <w:r>
+        <w:t xml:space="preserve">    </w:t>
+      </w:r>
+    </w:p>
+    <w:p>
+      <w:pPr>
+        <w:shd w:val="clear" w:color="auto" w:fill="DBE5F1" w:themeFill="accent1" w:themeFillTint="33"/>
+        <w:spacing w:after="0"/>
+        <w:ind w:firstLine="360"/>
+        <w:jc w:val="both"/>
+      </w:pPr>
+      <w:r>
+        <w:t xml:space="preserve">    </w:t>
+      </w:r>
+      <w:proofErr w:type="spellStart"/>
+      <w:r>
+        <w:t>for</w:t>
+      </w:r>
+      <w:proofErr w:type="spellEnd"/>
+      <w:r>
+        <w:t xml:space="preserve"> </w:t>
+      </w:r>
+      <w:proofErr w:type="spellStart"/>
+      <w:r>
+        <w:t>y</w:t>
+      </w:r>
+      <w:proofErr w:type="spellEnd"/>
+      <w:r>
+        <w:t xml:space="preserve"> in data_1:</w:t>
+      </w:r>
+    </w:p>
+    <w:p>
+      <w:pPr>
+        <w:shd w:val="clear" w:color="auto" w:fill="DBE5F1" w:themeFill="accent1" w:themeFillTint="33"/>
+        <w:spacing w:after="0"/>
+        <w:ind w:firstLine="360"/>
+        <w:jc w:val="both"/>
+      </w:pPr>
+      <w:r>
+        <w:t xml:space="preserve">        </w:t>
+      </w:r>
+      <w:proofErr w:type="spellStart"/>
+      <w:r>
+        <w:t>z_score</w:t>
+      </w:r>
+      <w:proofErr w:type="spellEnd"/>
+      <w:r>
+        <w:t>= (y - mean_</w:t>
+      </w:r>
+      <w:proofErr w:type="gramStart"/>
+      <w:r>
+        <w:t>1)/</w:t>
+      </w:r>
+      <w:proofErr w:type="gramEnd"/>
+      <w:r>
+        <w:t xml:space="preserve">std_1 </w:t>
+      </w:r>
+    </w:p>
+    <w:p>
+      <w:pPr>
+        <w:shd w:val="clear" w:color="auto" w:fill="DBE5F1" w:themeFill="accent1" w:themeFillTint="33"/>
+        <w:spacing w:after="0"/>
+        <w:ind w:firstLine="360"/>
+        <w:jc w:val="both"/>
+      </w:pPr>
+      <w:r>
+        <w:t xml:space="preserve">        </w:t>
+      </w:r>
+      <w:proofErr w:type="spellStart"/>
+      <w:r>
+        <w:t>if</w:t>
+      </w:r>
+      <w:proofErr w:type="spellEnd"/>
+      <w:r>
+        <w:t xml:space="preserve"> </w:t>
+      </w:r>
+      <w:proofErr w:type="spellStart"/>
+      <w:r>
+        <w:t>np.abs</w:t>
+      </w:r>
+      <w:proofErr w:type="spellEnd"/>
+      <w:r>
+        <w:t>(</w:t>
+      </w:r>
+      <w:proofErr w:type="spellStart"/>
+      <w:r>
+        <w:t>z_score</w:t>
+      </w:r>
+      <w:proofErr w:type="spellEnd"/>
+      <w:r>
+        <w:t xml:space="preserve">) &gt; </w:t>
+      </w:r>
+      <w:proofErr w:type="spellStart"/>
+      <w:r>
+        <w:t>threshold</w:t>
+      </w:r>
+      <w:proofErr w:type="spellEnd"/>
+      <w:r>
+        <w:t>:</w:t>
+      </w:r>
+    </w:p>
+    <w:p>
+      <w:pPr>
+        <w:shd w:val="clear" w:color="auto" w:fill="DBE5F1" w:themeFill="accent1" w:themeFillTint="33"/>
+        <w:spacing w:after="0"/>
+        <w:ind w:firstLine="360"/>
+        <w:jc w:val="both"/>
+      </w:pPr>
+      <w:r>
+        <w:t xml:space="preserve">            </w:t>
+      </w:r>
+      <w:proofErr w:type="spellStart"/>
+      <w:proofErr w:type="gramStart"/>
+      <w:r>
+        <w:t>outliers.append</w:t>
+      </w:r>
+      <w:proofErr w:type="spellEnd"/>
+      <w:proofErr w:type="gramEnd"/>
+      <w:r>
+        <w:t>(y)</w:t>
+      </w:r>
+    </w:p>
+    <w:p>
+      <w:pPr>
+        <w:shd w:val="clear" w:color="auto" w:fill="DBE5F1" w:themeFill="accent1" w:themeFillTint="33"/>
+        <w:spacing w:after="0"/>
+        <w:ind w:firstLine="360"/>
+        <w:jc w:val="both"/>
+      </w:pPr>
+      <w:r>
+        <w:t xml:space="preserve">    </w:t>
+      </w:r>
+      <w:proofErr w:type="spellStart"/>
+      <w:r>
+        <w:t>return</w:t>
+      </w:r>
+      <w:proofErr w:type="spellEnd"/>
+      <w:r>
+        <w:t xml:space="preserve"> </w:t>
+      </w:r>
+      <w:proofErr w:type="spellStart"/>
+      <w:r>
+        <w:t>outliers</w:t>
+      </w:r>
+      <w:proofErr w:type="spellEnd"/>
+    </w:p>
+    <w:p>
+      <w:pPr>
+        <w:ind w:firstLine="360"/>
+        <w:jc w:val="both"/>
+      </w:pPr>
+    </w:p>
+    <w:p>
+      <w:pPr>
+        <w:ind w:firstLine="360"/>
+        <w:jc w:val="both"/>
+      </w:pPr>
+      <w:r>
+        <w:t>Al analizar las variables con esta función se obtiene:</w:t>
+      </w:r>
+    </w:p>
+    <w:tbl>
+      <w:tblPr>
+        <w:tblStyle w:val="Tablaconcuadrcula"/>
+        <w:tblW w:w="0" w:type="auto"/>
+        <w:tblBorders>
+          <w:top w:val="none" w:sz="0" w:space="0" w:color="auto"/>
+          <w:left w:val="none" w:sz="0" w:space="0" w:color="auto"/>
+          <w:bottom w:val="none" w:sz="0" w:space="0" w:color="auto"/>
+          <w:right w:val="none" w:sz="0" w:space="0" w:color="auto"/>
+          <w:insideH w:val="none" w:sz="0" w:space="0" w:color="auto"/>
+          <w:insideV w:val="none" w:sz="0" w:space="0" w:color="auto"/>
+        </w:tblBorders>
+        <w:tblLook w:val="04A0" w:firstRow="1" w:lastRow="0" w:firstColumn="1" w:lastColumn="0" w:noHBand="0" w:noVBand="1"/>
+      </w:tblPr>
+      <w:tblGrid>
+        <w:gridCol w:w="3114"/>
+        <w:gridCol w:w="5714"/>
+      </w:tblGrid>
+      <w:tr>
+        <w:tc>
+          <w:tcPr>
+            <w:tcW w:w="3114" w:type="dxa"/>
+          </w:tcPr>
+          <w:p>
+            <w:pPr>
+              <w:jc w:val="center"/>
+              <w:rPr>
+                <w:b/>
+              </w:rPr>
+            </w:pPr>
+            <w:r>
+              <w:rPr>
+                <w:b/>
+              </w:rPr>
+              <w:t>Ingrediente</w:t>
+            </w:r>
+          </w:p>
+        </w:tc>
+        <w:tc>
+          <w:tcPr>
+            <w:tcW w:w="5714" w:type="dxa"/>
+          </w:tcPr>
+          <w:p>
+            <w:pPr>
+              <w:jc w:val="center"/>
+              <w:rPr>
+                <w:b/>
+              </w:rPr>
+            </w:pPr>
+            <w:r>
+              <w:rPr>
+                <w:b/>
+              </w:rPr>
+              <w:t>Nivel de Ruido</w:t>
+            </w:r>
+          </w:p>
+        </w:tc>
+      </w:tr>
+      <w:tr>
+        <w:tc>
+          <w:tcPr>
+            <w:tcW w:w="3114" w:type="dxa"/>
+          </w:tcPr>
+          <w:p>
+            <w:pPr>
+              <w:jc w:val="both"/>
+            </w:pPr>
+            <w:r>
+              <w:t>Magnesio</w:t>
+            </w:r>
+          </w:p>
+        </w:tc>
+        <w:tc>
+          <w:tcPr>
+            <w:tcW w:w="5714" w:type="dxa"/>
+          </w:tcPr>
+          <w:p>
+            <w:pPr>
+              <w:jc w:val="both"/>
+            </w:pPr>
+            <w:r>
+              <w:t>[151, 162]</w:t>
+            </w:r>
+          </w:p>
+        </w:tc>
+      </w:tr>
+      <w:tr>
+        <w:tc>
+          <w:tcPr>
+            <w:tcW w:w="3114" w:type="dxa"/>
+          </w:tcPr>
+          <w:p>
+            <w:pPr>
+              <w:jc w:val="both"/>
+            </w:pPr>
+            <w:r>
+              <w:lastRenderedPageBreak/>
+              <w:t>Alcalinidad Cenizas</w:t>
+            </w:r>
+          </w:p>
+        </w:tc>
+        <w:tc>
+          <w:tcPr>
+            <w:tcW w:w="5714" w:type="dxa"/>
+          </w:tcPr>
+          <w:p>
+            <w:pPr>
+              <w:jc w:val="both"/>
+            </w:pPr>
+            <w:r>
+              <w:t>[30.0]</w:t>
+            </w:r>
+          </w:p>
+        </w:tc>
+      </w:tr>
+      <w:tr>
+        <w:tc>
+          <w:tcPr>
+            <w:tcW w:w="3114" w:type="dxa"/>
+          </w:tcPr>
+          <w:p>
+            <w:pPr>
+              <w:jc w:val="both"/>
+            </w:pPr>
+            <w:r>
+              <w:t>Cenizas</w:t>
+            </w:r>
+          </w:p>
+        </w:tc>
+        <w:tc>
+          <w:tcPr>
+            <w:tcW w:w="5714" w:type="dxa"/>
+          </w:tcPr>
+          <w:p>
+            <w:pPr>
+              <w:jc w:val="both"/>
+            </w:pPr>
+            <w:r>
+              <w:t>[3.22, 1.36, 3.23]</w:t>
+            </w:r>
+          </w:p>
+        </w:tc>
+      </w:tr>
+      <w:tr>
+        <w:tc>
+          <w:tcPr>
+            <w:tcW w:w="3114" w:type="dxa"/>
+          </w:tcPr>
+          <w:p>
+            <w:pPr>
+              <w:jc w:val="both"/>
+            </w:pPr>
+            <w:r>
+              <w:t>Alcohol</w:t>
+            </w:r>
+          </w:p>
+        </w:tc>
+        <w:tc>
+          <w:tcPr>
+            <w:tcW w:w="5714" w:type="dxa"/>
+          </w:tcPr>
+          <w:p>
+            <w:pPr>
+              <w:jc w:val="both"/>
+            </w:pPr>
+            <w:r>
+              <w:t>[]</w:t>
+            </w:r>
+          </w:p>
+        </w:tc>
+      </w:tr>
+      <w:tr>
+        <w:tc>
+          <w:tcPr>
+            <w:tcW w:w="3114" w:type="dxa"/>
+          </w:tcPr>
+          <w:p>
+            <w:pPr>
+              <w:jc w:val="both"/>
+            </w:pPr>
+            <w:r>
+              <w:t>Intensidad Color</w:t>
+            </w:r>
+          </w:p>
+        </w:tc>
+        <w:tc>
+          <w:tcPr>
+            <w:tcW w:w="5714" w:type="dxa"/>
+          </w:tcPr>
+          <w:p>
+            <w:pPr>
+              <w:jc w:val="both"/>
+            </w:pPr>
+            <w:r>
+              <w:t>[13.0]</w:t>
+            </w:r>
+          </w:p>
+        </w:tc>
+      </w:tr>
+    </w:tbl>
+    <w:p>
+      <w:pPr>
+        <w:ind w:firstLine="360"/>
+        <w:jc w:val="both"/>
+      </w:pPr>
+    </w:p>
+    <w:p>
+      <w:pPr>
+        <w:ind w:firstLine="360"/>
+        <w:jc w:val="both"/>
+        <w:rPr>
+          <w:b/>
+        </w:rPr>
+      </w:pPr>
+      <w:r>
+        <w:rPr>
+          <w:b/>
+        </w:rPr>
         <w:t>Indique que variables tienen valores faltantes</w:t>
       </w:r>
     </w:p>
@@ -5750,7 +7508,63 @@
         <w:jc w:val="both"/>
       </w:pPr>
       <w:r>
-        <w:t xml:space="preserve">                        </w:t>
+        <w:t xml:space="preserve">   El </w:t>
+      </w:r>
+      <w:proofErr w:type="spellStart"/>
+      <w:r>
+        <w:t>dataset</w:t>
+      </w:r>
+      <w:proofErr w:type="spellEnd"/>
+      <w:r>
+        <w:t xml:space="preserve"> no tiene valores faltantes:</w:t>
+      </w:r>
+    </w:p>
+    <w:p>
+      <w:pPr>
+        <w:jc w:val="both"/>
+      </w:pPr>
+      <w:r>
+        <w:rPr>
+          <w:noProof/>
+        </w:rPr>
+        <w:drawing>
+          <wp:inline distT="0" distB="0" distL="0" distR="0" wp14:anchorId="3988F0CB" wp14:editId="558A7D87">
+            <wp:extent cx="3971925" cy="3448050"/>
+            <wp:effectExtent l="0" t="0" r="9525" b="0"/>
+            <wp:docPr id="82" name="Imagen 82"/>
+            <wp:cNvGraphicFramePr>
+              <a:graphicFrameLocks xmlns:a="http://schemas.openxmlformats.org/drawingml/2006/main" noChangeAspect="1"/>
+            </wp:cNvGraphicFramePr>
+            <a:graphic xmlns:a="http://schemas.openxmlformats.org/drawingml/2006/main">
+              <a:graphicData uri="http://schemas.openxmlformats.org/drawingml/2006/picture">
+                <pic:pic xmlns:pic="http://schemas.openxmlformats.org/drawingml/2006/picture">
+                  <pic:nvPicPr>
+                    <pic:cNvPr id="1" name=""/>
+                    <pic:cNvPicPr/>
+                  </pic:nvPicPr>
+                  <pic:blipFill>
+                    <a:blip r:embed="rId70"/>
+                    <a:stretch>
+                      <a:fillRect/>
+                    </a:stretch>
+                  </pic:blipFill>
+                  <pic:spPr>
+                    <a:xfrm>
+                      <a:off x="0" y="0"/>
+                      <a:ext cx="3971925" cy="3448050"/>
+                    </a:xfrm>
+                    <a:prstGeom prst="rect">
+                      <a:avLst/>
+                    </a:prstGeom>
+                  </pic:spPr>
+                </pic:pic>
+              </a:graphicData>
+            </a:graphic>
+          </wp:inline>
+        </w:drawing>
+      </w:r>
+      <w:r>
+        <w:t xml:space="preserve">           </w:t>
       </w:r>
     </w:p>
     <w:p>
@@ -5758,18 +7572,18 @@
         <w:pStyle w:val="Ttulo2"/>
         <w:ind w:left="792"/>
       </w:pPr>
-      <w:bookmarkStart w:id="17" w:name="_Toc507689602"/>
+      <w:bookmarkStart w:id="16" w:name="_Toc507689602"/>
       <w:r>
         <w:t>Operaciones básicas de datos</w:t>
       </w:r>
-      <w:bookmarkEnd w:id="17"/>
+      <w:bookmarkEnd w:id="16"/>
     </w:p>
     <w:p>
       <w:pPr>
         <w:pStyle w:val="Ttulo3"/>
         <w:ind w:left="1224"/>
       </w:pPr>
-      <w:bookmarkStart w:id="18" w:name="_Toc507689603"/>
+      <w:bookmarkStart w:id="17" w:name="_Toc507689603"/>
       <w:proofErr w:type="spellStart"/>
       <w:r>
         <w:t>Discretizar</w:t>
@@ -5786,7 +7600,7 @@
       <w:r>
         <w:t>)</w:t>
       </w:r>
-      <w:bookmarkEnd w:id="18"/>
+      <w:bookmarkEnd w:id="17"/>
     </w:p>
     <w:p>
       <w:pPr>
@@ -5865,7 +7679,6 @@
         <w:rPr>
           <w:noProof/>
         </w:rPr>
-        <w:lastRenderedPageBreak/>
         <w:drawing>
           <wp:inline distT="0" distB="0" distL="0" distR="0" wp14:anchorId="5046EADC" wp14:editId="4BACE525">
             <wp:extent cx="5612130" cy="425450"/>
@@ -5882,7 +7695,7 @@
                     <pic:cNvPicPr/>
                   </pic:nvPicPr>
                   <pic:blipFill>
-                    <a:blip r:embed="rId58"/>
+                    <a:blip r:embed="rId71"/>
                     <a:stretch>
                       <a:fillRect/>
                     </a:stretch>
@@ -5951,7 +7764,7 @@
                     <pic:cNvPicPr/>
                   </pic:nvPicPr>
                   <pic:blipFill>
-                    <a:blip r:embed="rId59"/>
+                    <a:blip r:embed="rId72"/>
                     <a:stretch>
                       <a:fillRect/>
                     </a:stretch>
@@ -5981,10 +7794,546 @@
     </w:p>
     <w:p>
       <w:pPr>
+        <w:pStyle w:val="Prrafodelista"/>
+        <w:ind w:left="360"/>
+        <w:jc w:val="both"/>
+      </w:pPr>
+      <w:r>
+        <w:lastRenderedPageBreak/>
+        <w:t xml:space="preserve">Se eligen las variables: Magnesio, Alcalinidad Cenizas e Intensidad Color pues, como se observó en el punto anterior, presentan mayor nivel de </w:t>
+      </w:r>
+      <w:proofErr w:type="spellStart"/>
+      <w:r>
+        <w:t>outliers</w:t>
+      </w:r>
+      <w:proofErr w:type="spellEnd"/>
+      <w:r>
+        <w:t xml:space="preserve">. A </w:t>
+      </w:r>
+      <w:proofErr w:type="gramStart"/>
+      <w:r>
+        <w:t>continuación</w:t>
+      </w:r>
+      <w:proofErr w:type="gramEnd"/>
+      <w:r>
+        <w:t xml:space="preserve"> se describe cada uno:</w:t>
+      </w:r>
+    </w:p>
+    <w:p>
+      <w:pPr>
+        <w:pStyle w:val="Prrafodelista"/>
+        <w:ind w:left="360"/>
+        <w:jc w:val="both"/>
+      </w:pPr>
+    </w:p>
+    <w:tbl>
+      <w:tblPr>
+        <w:tblStyle w:val="Tablaconcuadrcula"/>
+        <w:tblW w:w="10365" w:type="dxa"/>
+        <w:tblInd w:w="-431" w:type="dxa"/>
+        <w:tblLook w:val="04A0" w:firstRow="1" w:lastRow="0" w:firstColumn="1" w:lastColumn="0" w:noHBand="0" w:noVBand="1"/>
+      </w:tblPr>
+      <w:tblGrid>
+        <w:gridCol w:w="2493"/>
+        <w:gridCol w:w="4513"/>
+        <w:gridCol w:w="3359"/>
+      </w:tblGrid>
+      <w:tr>
+        <w:tc>
+          <w:tcPr>
+            <w:tcW w:w="2532" w:type="dxa"/>
+          </w:tcPr>
+          <w:p>
+            <w:pPr>
+              <w:pStyle w:val="Prrafodelista"/>
+              <w:ind w:left="0"/>
+              <w:jc w:val="both"/>
+            </w:pPr>
+            <w:r>
+              <w:t xml:space="preserve">Valores </w:t>
+            </w:r>
+            <w:proofErr w:type="spellStart"/>
+            <w:r>
+              <w:t>Discretados</w:t>
+            </w:r>
+            <w:proofErr w:type="spellEnd"/>
+          </w:p>
+        </w:tc>
+        <w:tc>
+          <w:tcPr>
+            <w:tcW w:w="4273" w:type="dxa"/>
+          </w:tcPr>
+          <w:p>
+            <w:pPr>
+              <w:pStyle w:val="Prrafodelista"/>
+              <w:ind w:left="0"/>
+              <w:jc w:val="both"/>
+            </w:pPr>
+            <w:proofErr w:type="spellStart"/>
+            <w:r>
+              <w:t>Boxplot</w:t>
+            </w:r>
+            <w:proofErr w:type="spellEnd"/>
+          </w:p>
+        </w:tc>
+        <w:tc>
+          <w:tcPr>
+            <w:tcW w:w="3560" w:type="dxa"/>
+          </w:tcPr>
+          <w:p>
+            <w:pPr>
+              <w:pStyle w:val="Prrafodelista"/>
+              <w:ind w:left="0"/>
+              <w:jc w:val="both"/>
+            </w:pPr>
+            <w:r>
+              <w:t>Interpretación</w:t>
+            </w:r>
+          </w:p>
+        </w:tc>
+      </w:tr>
+      <w:tr>
+        <w:tc>
+          <w:tcPr>
+            <w:tcW w:w="2532" w:type="dxa"/>
+          </w:tcPr>
+          <w:p>
+            <w:pPr>
+              <w:pStyle w:val="Prrafodelista"/>
+              <w:ind w:left="0"/>
+              <w:jc w:val="both"/>
+            </w:pPr>
+            <w:r>
+              <w:rPr>
+                <w:noProof/>
+              </w:rPr>
+              <w:drawing>
+                <wp:inline distT="0" distB="0" distL="0" distR="0" wp14:anchorId="328E5962" wp14:editId="7E6D0917">
+                  <wp:extent cx="1209675" cy="2151380"/>
+                  <wp:effectExtent l="0" t="0" r="9525" b="1270"/>
+                  <wp:docPr id="85" name="Imagen 85"/>
+                  <wp:cNvGraphicFramePr>
+                    <a:graphicFrameLocks xmlns:a="http://schemas.openxmlformats.org/drawingml/2006/main" noChangeAspect="1"/>
+                  </wp:cNvGraphicFramePr>
+                  <a:graphic xmlns:a="http://schemas.openxmlformats.org/drawingml/2006/main">
+                    <a:graphicData uri="http://schemas.openxmlformats.org/drawingml/2006/picture">
+                      <pic:pic xmlns:pic="http://schemas.openxmlformats.org/drawingml/2006/picture">
+                        <pic:nvPicPr>
+                          <pic:cNvPr id="1" name=""/>
+                          <pic:cNvPicPr/>
+                        </pic:nvPicPr>
+                        <pic:blipFill rotWithShape="1">
+                          <a:blip r:embed="rId73"/>
+                          <a:srcRect r="78445"/>
+                          <a:stretch/>
+                        </pic:blipFill>
+                        <pic:spPr bwMode="auto">
+                          <a:xfrm>
+                            <a:off x="0" y="0"/>
+                            <a:ext cx="1209675" cy="2151380"/>
+                          </a:xfrm>
+                          <a:prstGeom prst="rect">
+                            <a:avLst/>
+                          </a:prstGeom>
+                          <a:ln>
+                            <a:noFill/>
+                          </a:ln>
+                          <a:extLst>
+                            <a:ext uri="{53640926-AAD7-44D8-BBD7-CCE9431645EC}">
+                              <a14:shadowObscured xmlns:a14="http://schemas.microsoft.com/office/drawing/2010/main"/>
+                            </a:ext>
+                          </a:extLst>
+                        </pic:spPr>
+                      </pic:pic>
+                    </a:graphicData>
+                  </a:graphic>
+                </wp:inline>
+              </w:drawing>
+            </w:r>
+          </w:p>
+        </w:tc>
+        <w:tc>
+          <w:tcPr>
+            <w:tcW w:w="4273" w:type="dxa"/>
+          </w:tcPr>
+          <w:p>
+            <w:pPr>
+              <w:pStyle w:val="Prrafodelista"/>
+              <w:ind w:left="0"/>
+              <w:jc w:val="both"/>
+            </w:pPr>
+            <w:r>
+              <w:rPr>
+                <w:noProof/>
+              </w:rPr>
+              <w:drawing>
+                <wp:inline distT="0" distB="0" distL="0" distR="0" wp14:anchorId="652A5481" wp14:editId="3251E921">
+                  <wp:extent cx="2728934" cy="1752600"/>
+                  <wp:effectExtent l="0" t="0" r="0" b="0"/>
+                  <wp:docPr id="86" name="Imagen 86"/>
+                  <wp:cNvGraphicFramePr>
+                    <a:graphicFrameLocks xmlns:a="http://schemas.openxmlformats.org/drawingml/2006/main" noChangeAspect="1"/>
+                  </wp:cNvGraphicFramePr>
+                  <a:graphic xmlns:a="http://schemas.openxmlformats.org/drawingml/2006/main">
+                    <a:graphicData uri="http://schemas.openxmlformats.org/drawingml/2006/picture">
+                      <pic:pic xmlns:pic="http://schemas.openxmlformats.org/drawingml/2006/picture">
+                        <pic:nvPicPr>
+                          <pic:cNvPr id="1" name=""/>
+                          <pic:cNvPicPr/>
+                        </pic:nvPicPr>
+                        <pic:blipFill>
+                          <a:blip r:embed="rId74"/>
+                          <a:stretch>
+                            <a:fillRect/>
+                          </a:stretch>
+                        </pic:blipFill>
+                        <pic:spPr>
+                          <a:xfrm>
+                            <a:off x="0" y="0"/>
+                            <a:ext cx="2737499" cy="1758101"/>
+                          </a:xfrm>
+                          <a:prstGeom prst="rect">
+                            <a:avLst/>
+                          </a:prstGeom>
+                        </pic:spPr>
+                      </pic:pic>
+                    </a:graphicData>
+                  </a:graphic>
+                </wp:inline>
+              </w:drawing>
+            </w:r>
+          </w:p>
+        </w:tc>
+        <w:tc>
+          <w:tcPr>
+            <w:tcW w:w="3560" w:type="dxa"/>
+          </w:tcPr>
+          <w:p>
+            <w:pPr>
+              <w:pStyle w:val="Prrafodelista"/>
+              <w:ind w:left="0"/>
+              <w:jc w:val="both"/>
+            </w:pPr>
+          </w:p>
+        </w:tc>
+      </w:tr>
+      <w:tr>
+        <w:tc>
+          <w:tcPr>
+            <w:tcW w:w="2532" w:type="dxa"/>
+          </w:tcPr>
+          <w:p>
+            <w:pPr>
+              <w:pStyle w:val="Prrafodelista"/>
+              <w:ind w:left="0"/>
+              <w:jc w:val="both"/>
+            </w:pPr>
+            <w:r>
+              <w:rPr>
+                <w:noProof/>
+              </w:rPr>
+              <w:drawing>
+                <wp:anchor distT="0" distB="0" distL="114300" distR="114300" simplePos="0" relativeHeight="251693056" behindDoc="0" locked="0" layoutInCell="1" allowOverlap="1" wp14:anchorId="443DFB0D" wp14:editId="0FEB49C3">
+                  <wp:simplePos x="0" y="0"/>
+                  <wp:positionH relativeFrom="column">
+                    <wp:posOffset>-1905</wp:posOffset>
+                  </wp:positionH>
+                  <wp:positionV relativeFrom="paragraph">
+                    <wp:posOffset>49530</wp:posOffset>
+                  </wp:positionV>
+                  <wp:extent cx="1219200" cy="2052320"/>
+                  <wp:effectExtent l="0" t="0" r="0" b="5080"/>
+                  <wp:wrapTopAndBottom/>
+                  <wp:docPr id="87" name="Imagen 87"/>
+                  <wp:cNvGraphicFramePr>
+                    <a:graphicFrameLocks xmlns:a="http://schemas.openxmlformats.org/drawingml/2006/main" noChangeAspect="1"/>
+                  </wp:cNvGraphicFramePr>
+                  <a:graphic xmlns:a="http://schemas.openxmlformats.org/drawingml/2006/main">
+                    <a:graphicData uri="http://schemas.openxmlformats.org/drawingml/2006/picture">
+                      <pic:pic xmlns:pic="http://schemas.openxmlformats.org/drawingml/2006/picture">
+                        <pic:nvPicPr>
+                          <pic:cNvPr id="1" name=""/>
+                          <pic:cNvPicPr/>
+                        </pic:nvPicPr>
+                        <pic:blipFill>
+                          <a:blip r:embed="rId75">
+                            <a:extLst>
+                              <a:ext uri="{28A0092B-C50C-407E-A947-70E740481C1C}">
+                                <a14:useLocalDpi xmlns:a14="http://schemas.microsoft.com/office/drawing/2010/main" val="0"/>
+                              </a:ext>
+                            </a:extLst>
+                          </a:blip>
+                          <a:stretch>
+                            <a:fillRect/>
+                          </a:stretch>
+                        </pic:blipFill>
+                        <pic:spPr>
+                          <a:xfrm>
+                            <a:off x="0" y="0"/>
+                            <a:ext cx="1219200" cy="2052320"/>
+                          </a:xfrm>
+                          <a:prstGeom prst="rect">
+                            <a:avLst/>
+                          </a:prstGeom>
+                        </pic:spPr>
+                      </pic:pic>
+                    </a:graphicData>
+                  </a:graphic>
+                  <wp14:sizeRelH relativeFrom="margin">
+                    <wp14:pctWidth>0</wp14:pctWidth>
+                  </wp14:sizeRelH>
+                  <wp14:sizeRelV relativeFrom="margin">
+                    <wp14:pctHeight>0</wp14:pctHeight>
+                  </wp14:sizeRelV>
+                </wp:anchor>
+              </w:drawing>
+            </w:r>
+          </w:p>
+        </w:tc>
+        <w:tc>
+          <w:tcPr>
+            <w:tcW w:w="4273" w:type="dxa"/>
+          </w:tcPr>
+          <w:p>
+            <w:pPr>
+              <w:pStyle w:val="Prrafodelista"/>
+              <w:ind w:left="0"/>
+              <w:jc w:val="both"/>
+            </w:pPr>
+            <w:r>
+              <w:rPr>
+                <w:noProof/>
+              </w:rPr>
+              <w:drawing>
+                <wp:inline distT="0" distB="0" distL="0" distR="0" wp14:anchorId="6CDBC4D2" wp14:editId="5262080E">
+                  <wp:extent cx="2686050" cy="1785386"/>
+                  <wp:effectExtent l="0" t="0" r="0" b="5715"/>
+                  <wp:docPr id="88" name="Imagen 88"/>
+                  <wp:cNvGraphicFramePr>
+                    <a:graphicFrameLocks xmlns:a="http://schemas.openxmlformats.org/drawingml/2006/main" noChangeAspect="1"/>
+                  </wp:cNvGraphicFramePr>
+                  <a:graphic xmlns:a="http://schemas.openxmlformats.org/drawingml/2006/main">
+                    <a:graphicData uri="http://schemas.openxmlformats.org/drawingml/2006/picture">
+                      <pic:pic xmlns:pic="http://schemas.openxmlformats.org/drawingml/2006/picture">
+                        <pic:nvPicPr>
+                          <pic:cNvPr id="1" name=""/>
+                          <pic:cNvPicPr/>
+                        </pic:nvPicPr>
+                        <pic:blipFill>
+                          <a:blip r:embed="rId76"/>
+                          <a:stretch>
+                            <a:fillRect/>
+                          </a:stretch>
+                        </pic:blipFill>
+                        <pic:spPr>
+                          <a:xfrm>
+                            <a:off x="0" y="0"/>
+                            <a:ext cx="2690257" cy="1788183"/>
+                          </a:xfrm>
+                          <a:prstGeom prst="rect">
+                            <a:avLst/>
+                          </a:prstGeom>
+                        </pic:spPr>
+                      </pic:pic>
+                    </a:graphicData>
+                  </a:graphic>
+                </wp:inline>
+              </w:drawing>
+            </w:r>
+          </w:p>
+        </w:tc>
+        <w:tc>
+          <w:tcPr>
+            <w:tcW w:w="3560" w:type="dxa"/>
+          </w:tcPr>
+          <w:p>
+            <w:pPr>
+              <w:pStyle w:val="Prrafodelista"/>
+              <w:ind w:left="0"/>
+              <w:jc w:val="both"/>
+            </w:pPr>
+          </w:p>
+        </w:tc>
+      </w:tr>
+      <w:tr>
+        <w:tc>
+          <w:tcPr>
+            <w:tcW w:w="2532" w:type="dxa"/>
+          </w:tcPr>
+          <w:p>
+            <w:pPr>
+              <w:pStyle w:val="Prrafodelista"/>
+              <w:ind w:left="0"/>
+              <w:jc w:val="both"/>
+              <w:rPr>
+                <w:noProof/>
+              </w:rPr>
+            </w:pPr>
+            <w:r>
+              <w:rPr>
+                <w:noProof/>
+              </w:rPr>
+              <w:drawing>
+                <wp:anchor distT="0" distB="0" distL="114300" distR="114300" simplePos="0" relativeHeight="251694080" behindDoc="0" locked="0" layoutInCell="1" allowOverlap="1" wp14:anchorId="59B42D73" wp14:editId="0FB0ED50">
+                  <wp:simplePos x="0" y="0"/>
+                  <wp:positionH relativeFrom="column">
+                    <wp:posOffset>-1905</wp:posOffset>
+                  </wp:positionH>
+                  <wp:positionV relativeFrom="paragraph">
+                    <wp:posOffset>1905</wp:posOffset>
+                  </wp:positionV>
+                  <wp:extent cx="1114425" cy="2057400"/>
+                  <wp:effectExtent l="0" t="0" r="9525" b="0"/>
+                  <wp:wrapTopAndBottom/>
+                  <wp:docPr id="89" name="Imagen 89"/>
+                  <wp:cNvGraphicFramePr>
+                    <a:graphicFrameLocks xmlns:a="http://schemas.openxmlformats.org/drawingml/2006/main" noChangeAspect="1"/>
+                  </wp:cNvGraphicFramePr>
+                  <a:graphic xmlns:a="http://schemas.openxmlformats.org/drawingml/2006/main">
+                    <a:graphicData uri="http://schemas.openxmlformats.org/drawingml/2006/picture">
+                      <pic:pic xmlns:pic="http://schemas.openxmlformats.org/drawingml/2006/picture">
+                        <pic:nvPicPr>
+                          <pic:cNvPr id="1" name=""/>
+                          <pic:cNvPicPr/>
+                        </pic:nvPicPr>
+                        <pic:blipFill>
+                          <a:blip r:embed="rId77">
+                            <a:extLst>
+                              <a:ext uri="{28A0092B-C50C-407E-A947-70E740481C1C}">
+                                <a14:useLocalDpi xmlns:a14="http://schemas.microsoft.com/office/drawing/2010/main" val="0"/>
+                              </a:ext>
+                            </a:extLst>
+                          </a:blip>
+                          <a:stretch>
+                            <a:fillRect/>
+                          </a:stretch>
+                        </pic:blipFill>
+                        <pic:spPr>
+                          <a:xfrm>
+                            <a:off x="0" y="0"/>
+                            <a:ext cx="1114425" cy="2057400"/>
+                          </a:xfrm>
+                          <a:prstGeom prst="rect">
+                            <a:avLst/>
+                          </a:prstGeom>
+                        </pic:spPr>
+                      </pic:pic>
+                    </a:graphicData>
+                  </a:graphic>
+                  <wp14:sizeRelH relativeFrom="margin">
+                    <wp14:pctWidth>0</wp14:pctWidth>
+                  </wp14:sizeRelH>
+                  <wp14:sizeRelV relativeFrom="margin">
+                    <wp14:pctHeight>0</wp14:pctHeight>
+                  </wp14:sizeRelV>
+                </wp:anchor>
+              </w:drawing>
+            </w:r>
+          </w:p>
+        </w:tc>
+        <w:tc>
+          <w:tcPr>
+            <w:tcW w:w="4273" w:type="dxa"/>
+          </w:tcPr>
+          <w:p>
+            <w:pPr>
+              <w:pStyle w:val="Prrafodelista"/>
+              <w:ind w:left="0"/>
+              <w:jc w:val="both"/>
+              <w:rPr>
+                <w:noProof/>
+              </w:rPr>
+            </w:pPr>
+            <w:r>
+              <w:rPr>
+                <w:noProof/>
+              </w:rPr>
+              <w:drawing>
+                <wp:inline distT="0" distB="0" distL="0" distR="0" wp14:anchorId="4DA09EA3" wp14:editId="3436F188">
+                  <wp:extent cx="2657475" cy="1763523"/>
+                  <wp:effectExtent l="0" t="0" r="0" b="8255"/>
+                  <wp:docPr id="90" name="Imagen 90"/>
+                  <wp:cNvGraphicFramePr>
+                    <a:graphicFrameLocks xmlns:a="http://schemas.openxmlformats.org/drawingml/2006/main" noChangeAspect="1"/>
+                  </wp:cNvGraphicFramePr>
+                  <a:graphic xmlns:a="http://schemas.openxmlformats.org/drawingml/2006/main">
+                    <a:graphicData uri="http://schemas.openxmlformats.org/drawingml/2006/picture">
+                      <pic:pic xmlns:pic="http://schemas.openxmlformats.org/drawingml/2006/picture">
+                        <pic:nvPicPr>
+                          <pic:cNvPr id="1" name=""/>
+                          <pic:cNvPicPr/>
+                        </pic:nvPicPr>
+                        <pic:blipFill>
+                          <a:blip r:embed="rId78"/>
+                          <a:stretch>
+                            <a:fillRect/>
+                          </a:stretch>
+                        </pic:blipFill>
+                        <pic:spPr>
+                          <a:xfrm>
+                            <a:off x="0" y="0"/>
+                            <a:ext cx="2663542" cy="1767549"/>
+                          </a:xfrm>
+                          <a:prstGeom prst="rect">
+                            <a:avLst/>
+                          </a:prstGeom>
+                        </pic:spPr>
+                      </pic:pic>
+                    </a:graphicData>
+                  </a:graphic>
+                </wp:inline>
+              </w:drawing>
+            </w:r>
+          </w:p>
+        </w:tc>
+        <w:tc>
+          <w:tcPr>
+            <w:tcW w:w="3560" w:type="dxa"/>
+          </w:tcPr>
+          <w:p>
+            <w:pPr>
+              <w:pStyle w:val="Prrafodelista"/>
+              <w:ind w:left="0"/>
+              <w:jc w:val="both"/>
+            </w:pPr>
+          </w:p>
+        </w:tc>
+      </w:tr>
+    </w:tbl>
+    <w:p>
+      <w:pPr>
+        <w:pStyle w:val="Prrafodelista"/>
+        <w:ind w:left="360"/>
+        <w:jc w:val="both"/>
+      </w:pPr>
+    </w:p>
+    <w:p>
+      <w:pPr>
+        <w:pStyle w:val="Prrafodelista"/>
+        <w:ind w:left="360"/>
+        <w:jc w:val="both"/>
+      </w:pPr>
+    </w:p>
+    <w:p>
+      <w:pPr>
+        <w:pStyle w:val="Prrafodelista"/>
+        <w:ind w:left="360"/>
+        <w:jc w:val="both"/>
+      </w:pPr>
+    </w:p>
+    <w:p>
+      <w:pPr>
+        <w:pStyle w:val="Prrafodelista"/>
+        <w:ind w:left="360"/>
+        <w:jc w:val="both"/>
+      </w:pPr>
+    </w:p>
+    <w:p>
+      <w:pPr>
         <w:pStyle w:val="Ttulo3"/>
         <w:ind w:left="1224"/>
       </w:pPr>
-      <w:bookmarkStart w:id="19" w:name="_Toc507689604"/>
+      <w:bookmarkStart w:id="18" w:name="_Toc507689604"/>
       <w:r>
         <w:t xml:space="preserve">Contar los </w:t>
       </w:r>
@@ -5992,7 +8341,7 @@
       <w:r>
         <w:t>missing</w:t>
       </w:r>
-      <w:bookmarkEnd w:id="19"/>
+      <w:bookmarkEnd w:id="18"/>
       <w:proofErr w:type="spellEnd"/>
     </w:p>
     <w:p>
@@ -6102,7 +8451,7 @@
                     <pic:cNvPicPr/>
                   </pic:nvPicPr>
                   <pic:blipFill>
-                    <a:blip r:embed="rId60"/>
+                    <a:blip r:embed="rId79"/>
                     <a:stretch>
                       <a:fillRect/>
                     </a:stretch>
@@ -6125,6 +8474,61 @@
     </w:p>
     <w:p>
       <w:r>
+        <w:rPr>
+          <w:noProof/>
+        </w:rPr>
+        <w:drawing>
+          <wp:inline distT="0" distB="0" distL="0" distR="0" wp14:anchorId="1BB7D0CE" wp14:editId="21B94309">
+            <wp:extent cx="5612130" cy="3185795"/>
+            <wp:effectExtent l="0" t="0" r="7620" b="0"/>
+            <wp:docPr id="91" name="Imagen 91"/>
+            <wp:cNvGraphicFramePr>
+              <a:graphicFrameLocks xmlns:a="http://schemas.openxmlformats.org/drawingml/2006/main" noChangeAspect="1"/>
+            </wp:cNvGraphicFramePr>
+            <a:graphic xmlns:a="http://schemas.openxmlformats.org/drawingml/2006/main">
+              <a:graphicData uri="http://schemas.openxmlformats.org/drawingml/2006/picture">
+                <pic:pic xmlns:pic="http://schemas.openxmlformats.org/drawingml/2006/picture">
+                  <pic:nvPicPr>
+                    <pic:cNvPr id="1" name=""/>
+                    <pic:cNvPicPr/>
+                  </pic:nvPicPr>
+                  <pic:blipFill>
+                    <a:blip r:embed="rId80"/>
+                    <a:stretch>
+                      <a:fillRect/>
+                    </a:stretch>
+                  </pic:blipFill>
+                  <pic:spPr>
+                    <a:xfrm>
+                      <a:off x="0" y="0"/>
+                      <a:ext cx="5612130" cy="3185795"/>
+                    </a:xfrm>
+                    <a:prstGeom prst="rect">
+                      <a:avLst/>
+                    </a:prstGeom>
+                  </pic:spPr>
+                </pic:pic>
+              </a:graphicData>
+            </a:graphic>
+          </wp:inline>
+        </w:drawing>
+      </w:r>
+    </w:p>
+    <w:p>
+      <w:r>
+        <w:t xml:space="preserve">El </w:t>
+      </w:r>
+      <w:proofErr w:type="spellStart"/>
+      <w:r>
+        <w:t>dataset</w:t>
+      </w:r>
+      <w:proofErr w:type="spellEnd"/>
+      <w:r>
+        <w:t xml:space="preserve"> no tiene valores nulos.</w:t>
+      </w:r>
+    </w:p>
+    <w:p>
+      <w:r>
         <w:t>Puede reemplazar estos datos con valores fijos, o calculados de las funciones propias del paquete panda como se ilustra a continuación:</w:t>
       </w:r>
     </w:p>
@@ -6154,7 +8558,7 @@
                     <pic:cNvPicPr/>
                   </pic:nvPicPr>
                   <pic:blipFill>
-                    <a:blip r:embed="rId61"/>
+                    <a:blip r:embed="rId81"/>
                     <a:stretch>
                       <a:fillRect/>
                     </a:stretch>
@@ -6202,7 +8606,11 @@
         <w:jc w:val="both"/>
       </w:pPr>
       <w:r>
+        <w:lastRenderedPageBreak/>
         <w:t>df2.fillna(0)</w:t>
+      </w:r>
+      <w:r>
+        <w:t>: Cambia los valores nulos por 0</w:t>
       </w:r>
     </w:p>
     <w:p>
@@ -6246,6 +8654,25 @@
       <w:r>
         <w:t>')</w:t>
       </w:r>
+      <w:r>
+        <w:t xml:space="preserve">: Cambia los valores </w:t>
+      </w:r>
+      <w:proofErr w:type="spellStart"/>
+      <w:r>
+        <w:t>nullos</w:t>
+      </w:r>
+      <w:proofErr w:type="spellEnd"/>
+      <w:r>
+        <w:t xml:space="preserve"> por la palabra “</w:t>
+      </w:r>
+      <w:proofErr w:type="spellStart"/>
+      <w:r>
+        <w:t>missing</w:t>
+      </w:r>
+      <w:proofErr w:type="spellEnd"/>
+      <w:r>
+        <w:t xml:space="preserve">”  </w:t>
+      </w:r>
     </w:p>
     <w:p>
       <w:pPr>
@@ -6256,37 +8683,43 @@
         </w:numPr>
         <w:jc w:val="both"/>
       </w:pPr>
-      <w:r>
-        <w:t>df2['</w:t>
-      </w:r>
       <w:proofErr w:type="spellStart"/>
-      <w:r>
-        <w:t>four</w:t>
-      </w:r>
-      <w:proofErr w:type="spellEnd"/>
-      <w:r>
-        <w:t>'</w:t>
-      </w:r>
       <w:proofErr w:type="gramStart"/>
       <w:r>
-        <w:t>].</w:t>
-      </w:r>
-      <w:proofErr w:type="spellStart"/>
-      <w:r>
-        <w:t>fillna</w:t>
+        <w:t>dff.fillna</w:t>
       </w:r>
       <w:proofErr w:type="spellEnd"/>
       <w:proofErr w:type="gramEnd"/>
       <w:r>
-        <w:t>('</w:t>
+        <w:t>(</w:t>
       </w:r>
       <w:proofErr w:type="spellStart"/>
       <w:r>
-        <w:t>missing</w:t>
+        <w:t>dff.mean</w:t>
       </w:r>
       <w:proofErr w:type="spellEnd"/>
       <w:r>
-        <w:t>')</w:t>
+        <w:t>())</w:t>
+      </w:r>
+      <w:r>
+        <w:t xml:space="preserve">: </w:t>
+      </w:r>
+      <w:r>
+        <w:t xml:space="preserve">Cambia los valores </w:t>
+      </w:r>
+      <w:proofErr w:type="spellStart"/>
+      <w:r>
+        <w:t>nullos</w:t>
+      </w:r>
+      <w:proofErr w:type="spellEnd"/>
+      <w:r>
+        <w:t xml:space="preserve"> por </w:t>
+      </w:r>
+      <w:r>
+        <w:t>el promedio de los datos en la columna seleccionada</w:t>
+      </w:r>
+      <w:r>
+        <w:t>.</w:t>
       </w:r>
     </w:p>
     <w:p>
@@ -6297,24 +8730,56 @@
           <w:numId w:val="13"/>
         </w:numPr>
         <w:jc w:val="both"/>
+        <w:rPr>
+          <w:lang w:val="en-US"/>
+        </w:rPr>
       </w:pPr>
       <w:proofErr w:type="spellStart"/>
       <w:proofErr w:type="gramStart"/>
       <w:r>
+        <w:rPr>
+          <w:lang w:val="en-US"/>
+        </w:rPr>
         <w:t>dff.fillna</w:t>
       </w:r>
       <w:proofErr w:type="spellEnd"/>
       <w:proofErr w:type="gramEnd"/>
       <w:r>
+        <w:rPr>
+          <w:lang w:val="en-US"/>
+        </w:rPr>
         <w:t>(</w:t>
       </w:r>
       <w:proofErr w:type="spellStart"/>
       <w:r>
+        <w:rPr>
+          <w:lang w:val="en-US"/>
+        </w:rPr>
         <w:t>dff.mean</w:t>
       </w:r>
       <w:proofErr w:type="spellEnd"/>
       <w:r>
-        <w:t>())</w:t>
+        <w:rPr>
+          <w:lang w:val="en-US"/>
+        </w:rPr>
+        <w:t>()['B':'C'])</w:t>
+      </w:r>
+      <w:r>
+        <w:rPr>
+          <w:lang w:val="en-US"/>
+        </w:rPr>
+        <w:t xml:space="preserve">: </w:t>
+      </w:r>
+      <w:r>
+        <w:t xml:space="preserve">: Cambia los valores </w:t>
+      </w:r>
+      <w:proofErr w:type="spellStart"/>
+      <w:r>
+        <w:t>nullos</w:t>
+      </w:r>
+      <w:proofErr w:type="spellEnd"/>
+      <w:r>
+        <w:t xml:space="preserve"> por el promedio de los datos en la columna seleccionada.</w:t>
       </w:r>
     </w:p>
     <w:p>
@@ -6325,74 +8790,51 @@
           <w:numId w:val="13"/>
         </w:numPr>
         <w:jc w:val="both"/>
-        <w:rPr>
-          <w:lang w:val="en-US"/>
-        </w:rPr>
       </w:pPr>
       <w:proofErr w:type="spellStart"/>
       <w:proofErr w:type="gramStart"/>
       <w:r>
-        <w:rPr>
-          <w:lang w:val="en-US"/>
-        </w:rPr>
-        <w:t>dff.fillna</w:t>
+        <w:t>df.interpolate</w:t>
       </w:r>
       <w:proofErr w:type="spellEnd"/>
       <w:proofErr w:type="gramEnd"/>
       <w:r>
-        <w:rPr>
-          <w:lang w:val="en-US"/>
-        </w:rPr>
-        <w:t>(</w:t>
+        <w:t>()</w:t>
+      </w:r>
+      <w:r>
+        <w:t xml:space="preserve">: </w:t>
+      </w:r>
+      <w:r>
+        <w:t xml:space="preserve">: Cambia los valores </w:t>
       </w:r>
       <w:proofErr w:type="spellStart"/>
       <w:r>
-        <w:rPr>
-          <w:lang w:val="en-US"/>
-        </w:rPr>
-        <w:t>dff.mean</w:t>
+        <w:t>nullos</w:t>
       </w:r>
       <w:proofErr w:type="spellEnd"/>
       <w:r>
-        <w:rPr>
-          <w:lang w:val="en-US"/>
-        </w:rPr>
-        <w:t>()['B':'C'])</w:t>
-      </w:r>
-    </w:p>
-    <w:p>
-      <w:pPr>
-        <w:pStyle w:val="Prrafodelista"/>
-        <w:numPr>
-          <w:ilvl w:val="0"/>
-          <w:numId w:val="13"/>
-        </w:numPr>
+        <w:t xml:space="preserve"> </w:t>
+      </w:r>
+      <w:r>
+        <w:t>por valores de una serie generada por una función de interpolación</w:t>
+      </w:r>
+      <w:r>
+        <w:t>.</w:t>
+      </w:r>
+    </w:p>
+    <w:p>
+      <w:pPr>
         <w:jc w:val="both"/>
       </w:pPr>
-      <w:proofErr w:type="spellStart"/>
-      <w:proofErr w:type="gramStart"/>
-      <w:r>
-        <w:t>df.interpolate</w:t>
-      </w:r>
-      <w:proofErr w:type="spellEnd"/>
-      <w:proofErr w:type="gramEnd"/>
-      <w:r>
-        <w:t>()</w:t>
-      </w:r>
     </w:p>
     <w:p>
       <w:pPr>
         <w:jc w:val="both"/>
       </w:pPr>
-    </w:p>
-    <w:p>
-      <w:pPr>
-        <w:jc w:val="both"/>
-      </w:pPr>
       <w:r>
         <w:t xml:space="preserve">Consulta la guía en </w:t>
       </w:r>
-      <w:hyperlink r:id="rId62" w:anchor="missing-data" w:history="1">
+      <w:hyperlink r:id="rId82" w:anchor="missing-data" w:history="1">
         <w:r>
           <w:rPr>
             <w:rStyle w:val="Hipervnculo"/>
@@ -6406,11 +8848,11 @@
         <w:pStyle w:val="Ttulo3"/>
         <w:ind w:left="1224"/>
       </w:pPr>
-      <w:bookmarkStart w:id="20" w:name="_Toc507689605"/>
+      <w:bookmarkStart w:id="19" w:name="_Toc507689605"/>
       <w:r>
         <w:t>Normalizar una variable</w:t>
       </w:r>
-      <w:bookmarkEnd w:id="20"/>
+      <w:bookmarkEnd w:id="19"/>
     </w:p>
     <w:p>
       <w:r>
@@ -6422,7 +8864,6 @@
         <w:rPr>
           <w:noProof/>
         </w:rPr>
-        <w:lastRenderedPageBreak/>
         <w:drawing>
           <wp:inline distT="0" distB="0" distL="0" distR="0" wp14:anchorId="08E4ABC0" wp14:editId="479DA94F">
             <wp:extent cx="666416" cy="382285"/>
@@ -6441,7 +8882,7 @@
                     </pic:cNvPicPr>
                   </pic:nvPicPr>
                   <pic:blipFill>
-                    <a:blip r:embed="rId63" cstate="print">
+                    <a:blip r:embed="rId83" cstate="print">
                       <a:extLst>
                         <a:ext uri="{28A0092B-C50C-407E-A947-70E740481C1C}">
                           <a14:useLocalDpi xmlns:a14="http://schemas.microsoft.com/office/drawing/2010/main" val="0"/>
@@ -6514,7 +8955,7 @@
                     <pic:cNvPicPr/>
                   </pic:nvPicPr>
                   <pic:blipFill>
-                    <a:blip r:embed="rId64"/>
+                    <a:blip r:embed="rId84"/>
                     <a:stretch>
                       <a:fillRect/>
                     </a:stretch>
@@ -6537,14 +8978,83 @@
     </w:p>
     <w:p>
       <w:pPr>
+        <w:pStyle w:val="Prrafodelista"/>
+        <w:ind w:left="0"/>
+        <w:jc w:val="both"/>
+      </w:pPr>
+    </w:p>
+    <w:p>
+      <w:pPr>
+        <w:pStyle w:val="Prrafodelista"/>
+        <w:ind w:left="0"/>
+        <w:jc w:val="both"/>
+      </w:pPr>
+      <w:r>
+        <w:rPr>
+          <w:noProof/>
+        </w:rPr>
+        <w:drawing>
+          <wp:inline distT="0" distB="0" distL="0" distR="0" wp14:anchorId="3B055739" wp14:editId="56EFFAD3">
+            <wp:extent cx="1876425" cy="1381125"/>
+            <wp:effectExtent l="0" t="0" r="9525" b="9525"/>
+            <wp:docPr id="92" name="Imagen 92"/>
+            <wp:cNvGraphicFramePr>
+              <a:graphicFrameLocks xmlns:a="http://schemas.openxmlformats.org/drawingml/2006/main" noChangeAspect="1"/>
+            </wp:cNvGraphicFramePr>
+            <a:graphic xmlns:a="http://schemas.openxmlformats.org/drawingml/2006/main">
+              <a:graphicData uri="http://schemas.openxmlformats.org/drawingml/2006/picture">
+                <pic:pic xmlns:pic="http://schemas.openxmlformats.org/drawingml/2006/picture">
+                  <pic:nvPicPr>
+                    <pic:cNvPr id="1" name=""/>
+                    <pic:cNvPicPr/>
+                  </pic:nvPicPr>
+                  <pic:blipFill>
+                    <a:blip r:embed="rId85"/>
+                    <a:stretch>
+                      <a:fillRect/>
+                    </a:stretch>
+                  </pic:blipFill>
+                  <pic:spPr>
+                    <a:xfrm>
+                      <a:off x="0" y="0"/>
+                      <a:ext cx="1876425" cy="1381125"/>
+                    </a:xfrm>
+                    <a:prstGeom prst="rect">
+                      <a:avLst/>
+                    </a:prstGeom>
+                  </pic:spPr>
+                </pic:pic>
+              </a:graphicData>
+            </a:graphic>
+          </wp:inline>
+        </w:drawing>
+      </w:r>
+    </w:p>
+    <w:p>
+      <w:pPr>
+        <w:pStyle w:val="Prrafodelista"/>
+        <w:ind w:left="0"/>
+        <w:jc w:val="both"/>
+      </w:pPr>
+    </w:p>
+    <w:p>
+      <w:pPr>
+        <w:pStyle w:val="Prrafodelista"/>
+        <w:ind w:left="0"/>
+        <w:jc w:val="both"/>
+      </w:pPr>
+    </w:p>
+    <w:p>
+      <w:pPr>
         <w:pStyle w:val="Ttulo3"/>
         <w:ind w:left="1224"/>
       </w:pPr>
-      <w:bookmarkStart w:id="21" w:name="_Toc507689606"/>
-      <w:r>
+      <w:bookmarkStart w:id="20" w:name="_Toc507689606"/>
+      <w:r>
+        <w:lastRenderedPageBreak/>
         <w:t>Identificar valores atípicos</w:t>
       </w:r>
-      <w:bookmarkEnd w:id="21"/>
+      <w:bookmarkEnd w:id="20"/>
     </w:p>
     <w:p>
       <w:pPr>
@@ -6667,7 +9177,7 @@
                     <pic:cNvPicPr/>
                   </pic:nvPicPr>
                   <pic:blipFill>
-                    <a:blip r:embed="rId65"/>
+                    <a:blip r:embed="rId86"/>
                     <a:stretch>
                       <a:fillRect/>
                     </a:stretch>
@@ -6728,7 +9238,7 @@
                     <pic:cNvPicPr/>
                   </pic:nvPicPr>
                   <pic:blipFill>
-                    <a:blip r:embed="rId66"/>
+                    <a:blip r:embed="rId87"/>
                     <a:stretch>
                       <a:fillRect/>
                     </a:stretch>
@@ -6754,6 +9264,53 @@
         <w:jc w:val="both"/>
       </w:pPr>
       <w:r>
+        <w:rPr>
+          <w:noProof/>
+        </w:rPr>
+        <w:drawing>
+          <wp:inline distT="0" distB="0" distL="0" distR="0" wp14:anchorId="4758655F" wp14:editId="38350A47">
+            <wp:extent cx="5612130" cy="1329055"/>
+            <wp:effectExtent l="0" t="0" r="7620" b="4445"/>
+            <wp:docPr id="94" name="Imagen 94"/>
+            <wp:cNvGraphicFramePr>
+              <a:graphicFrameLocks xmlns:a="http://schemas.openxmlformats.org/drawingml/2006/main" noChangeAspect="1"/>
+            </wp:cNvGraphicFramePr>
+            <a:graphic xmlns:a="http://schemas.openxmlformats.org/drawingml/2006/main">
+              <a:graphicData uri="http://schemas.openxmlformats.org/drawingml/2006/picture">
+                <pic:pic xmlns:pic="http://schemas.openxmlformats.org/drawingml/2006/picture">
+                  <pic:nvPicPr>
+                    <pic:cNvPr id="1" name=""/>
+                    <pic:cNvPicPr/>
+                  </pic:nvPicPr>
+                  <pic:blipFill>
+                    <a:blip r:embed="rId88"/>
+                    <a:stretch>
+                      <a:fillRect/>
+                    </a:stretch>
+                  </pic:blipFill>
+                  <pic:spPr>
+                    <a:xfrm>
+                      <a:off x="0" y="0"/>
+                      <a:ext cx="5612130" cy="1329055"/>
+                    </a:xfrm>
+                    <a:prstGeom prst="rect">
+                      <a:avLst/>
+                    </a:prstGeom>
+                  </pic:spPr>
+                </pic:pic>
+              </a:graphicData>
+            </a:graphic>
+          </wp:inline>
+        </w:drawing>
+      </w:r>
+      <w:bookmarkStart w:id="21" w:name="_GoBack"/>
+      <w:bookmarkEnd w:id="21"/>
+    </w:p>
+    <w:p>
+      <w:pPr>
+        <w:jc w:val="both"/>
+      </w:pPr>
+      <w:r>
         <w:t>Ahora que ya se han valores atípicos, escriba una rutina para</w:t>
       </w:r>
       <w:r>
@@ -6786,23 +9343,19 @@
         <w:jc w:val="both"/>
       </w:pPr>
       <w:r>
-        <w:t xml:space="preserve">Teniendo en cuenta los </w:t>
-      </w:r>
-      <w:proofErr w:type="spellStart"/>
-      <w:r>
-        <w:t>graficos</w:t>
-      </w:r>
-      <w:proofErr w:type="spellEnd"/>
-      <w:r>
-        <w:t xml:space="preserve"> generados y las medidas </w:t>
-      </w:r>
-      <w:proofErr w:type="spellStart"/>
-      <w:r>
-        <w:t>tomads</w:t>
-      </w:r>
-      <w:proofErr w:type="spellEnd"/>
-      <w:r>
-        <w:t xml:space="preserve"> al </w:t>
+        <w:t>Teniendo en cuenta los gr</w:t>
+      </w:r>
+      <w:r>
+        <w:t>á</w:t>
+      </w:r>
+      <w:r>
+        <w:t>ficos generados y las medidas tomad</w:t>
+      </w:r>
+      <w:r>
+        <w:t>a</w:t>
+      </w:r>
+      <w:r>
+        <w:t xml:space="preserve">s al </w:t>
       </w:r>
       <w:proofErr w:type="spellStart"/>
       <w:r>
@@ -6846,7 +9399,7 @@
       </w:pPr>
     </w:p>
     <w:sectPr>
-      <w:headerReference w:type="default" r:id="rId67"/>
+      <w:headerReference w:type="default" r:id="rId89"/>
       <w:pgSz w:w="12240" w:h="15840"/>
       <w:pgMar w:top="1417" w:right="1701" w:bottom="1417" w:left="1701" w:header="708" w:footer="708" w:gutter="0"/>
       <w:cols w:space="708"/>
@@ -10347,7 +12900,7 @@
 </file>
 
 <file path=customXml/itemProps1.xml><?xml version="1.0" encoding="utf-8"?>
-<ds:datastoreItem xmlns:ds="http://schemas.openxmlformats.org/officeDocument/2006/customXml" ds:itemID="{C3DEE898-E764-4BB3-AC16-7098A4A37C8D}">
+<ds:datastoreItem xmlns:ds="http://schemas.openxmlformats.org/officeDocument/2006/customXml" ds:itemID="{5380C123-27AD-4752-B249-07D2BF399A0B}">
   <ds:schemaRefs>
     <ds:schemaRef ds:uri="http://schemas.openxmlformats.org/officeDocument/2006/bibliography"/>
   </ds:schemaRefs>

</xml_diff>